<commit_message>
Skeleton layout CSS Box Model created
</commit_message>
<xml_diff>
--- a/Documents/Notebook Notes.docx
+++ b/Documents/Notebook Notes.docx
@@ -3781,23 +3781,7 @@
           <w:rFonts w:ascii="inherit" w:hAnsi="inherit" w:cs="Open Sans"/>
           <w:color w:val="525C65"/>
         </w:rPr>
-        <w:t> </w:t>
-      </w:r>
-      <w:proofErr w:type="gramStart"/>
-      <w:r>
-        <w:rPr>
-          <w:rFonts w:ascii="inherit" w:hAnsi="inherit" w:cs="Open Sans"/>
-          <w:color w:val="525C65"/>
-        </w:rPr>
-        <w:t>have</w:t>
-      </w:r>
-      <w:proofErr w:type="gramEnd"/>
-      <w:r>
-        <w:rPr>
-          <w:rFonts w:ascii="inherit" w:hAnsi="inherit" w:cs="Open Sans"/>
-          <w:color w:val="525C65"/>
-        </w:rPr>
-        <w:t xml:space="preserve"> been put inside the </w:t>
+        <w:t> have been put inside the </w:t>
       </w:r>
       <w:r>
         <w:rPr>
@@ -19245,6 +19229,1379 @@
     </w:p>
     <w:p>
       <w:pPr>
+        <w:pStyle w:val="Heading2"/>
+        <w:rPr>
+          <w:lang w:val="en-US" w:eastAsia="ja-JP"/>
+        </w:rPr>
+      </w:pPr>
+      <w:r>
+        <w:rPr>
+          <w:lang w:val="en-US" w:eastAsia="ja-JP"/>
+        </w:rPr>
+        <w:t>Absolute vs Relative Units</w:t>
+      </w:r>
+    </w:p>
+    <w:p>
+      <w:pPr>
+        <w:rPr>
+          <w:lang w:val="en-US" w:eastAsia="ja-JP"/>
+        </w:rPr>
+      </w:pPr>
+      <w:r>
+        <w:rPr>
+          <w:lang w:val="en-US" w:eastAsia="ja-JP"/>
+        </w:rPr>
+        <w:t>Many CSS properties require a unit of measurement. There’s a lot of units available, but the most common ones you’ll encounter are </w:t>
+      </w:r>
+      <w:proofErr w:type="spellStart"/>
+      <w:r>
+        <w:rPr>
+          <w:rFonts w:ascii="Consolas" w:hAnsi="Consolas" w:cs="Courier New"/>
+          <w:color w:val="0F2B3D"/>
+          <w:sz w:val="20"/>
+          <w:szCs w:val="20"/>
+          <w:bdr w:val="single" w:sz="6" w:space="0" w:color="B4B9BD" w:frame="1"/>
+          <w:shd w:val="clear" w:color="auto" w:fill="F7F7F8"/>
+          <w:lang w:val="en-US" w:eastAsia="ja-JP"/>
+        </w:rPr>
+        <w:t>px</w:t>
+      </w:r>
+      <w:proofErr w:type="spellEnd"/>
+      <w:r>
+        <w:rPr>
+          <w:lang w:val="en-US" w:eastAsia="ja-JP"/>
+        </w:rPr>
+        <w:t> (pixel) and </w:t>
+      </w:r>
+      <w:proofErr w:type="spellStart"/>
+      <w:r>
+        <w:rPr>
+          <w:rFonts w:ascii="Consolas" w:hAnsi="Consolas" w:cs="Courier New"/>
+          <w:color w:val="0F2B3D"/>
+          <w:sz w:val="20"/>
+          <w:szCs w:val="20"/>
+          <w:bdr w:val="single" w:sz="6" w:space="0" w:color="B4B9BD" w:frame="1"/>
+          <w:shd w:val="clear" w:color="auto" w:fill="F7F7F8"/>
+          <w:lang w:val="en-US" w:eastAsia="ja-JP"/>
+        </w:rPr>
+        <w:t>em</w:t>
+      </w:r>
+      <w:proofErr w:type="spellEnd"/>
+      <w:r>
+        <w:rPr>
+          <w:lang w:val="en-US" w:eastAsia="ja-JP"/>
+        </w:rPr>
+        <w:t> (pronounced like the letter m). The former is what you would intuitively call a pixel, regardless of whether the user has a retina display or not, and the latter is the current font size of the element in question.</w:t>
+      </w:r>
+    </w:p>
+    <w:p>
+      <w:pPr>
+        <w:rPr>
+          <w:lang w:val="en-US" w:eastAsia="ja-JP"/>
+        </w:rPr>
+      </w:pPr>
+      <w:r>
+        <w:rPr>
+          <w:lang w:val="en-US" w:eastAsia="ja-JP"/>
+        </w:rPr>
+        <w:t>There are broadly two types of units of measurement for CSS properties, absolute and relative.</w:t>
+      </w:r>
+    </w:p>
+    <w:p>
+      <w:pPr>
+        <w:rPr>
+          <w:lang w:val="en-US" w:eastAsia="ja-JP"/>
+        </w:rPr>
+      </w:pPr>
+    </w:p>
+    <w:p>
+      <w:pPr>
+        <w:rPr>
+          <w:rFonts w:ascii="inherit" w:hAnsi="inherit"/>
+          <w:b/>
+          <w:bCs/>
+          <w:bdr w:val="none" w:sz="0" w:space="0" w:color="auto" w:frame="1"/>
+          <w:lang w:val="en-US" w:eastAsia="ja-JP"/>
+        </w:rPr>
+      </w:pPr>
+      <w:r>
+        <w:rPr>
+          <w:rFonts w:ascii="inherit" w:hAnsi="inherit"/>
+          <w:b/>
+          <w:bCs/>
+          <w:bdr w:val="none" w:sz="0" w:space="0" w:color="auto" w:frame="1"/>
+          <w:lang w:val="en-US" w:eastAsia="ja-JP"/>
+        </w:rPr>
+        <w:t>Absolute</w:t>
+      </w:r>
+    </w:p>
+    <w:p>
+      <w:pPr>
+        <w:pStyle w:val="ListParagraph"/>
+        <w:numPr>
+          <w:ilvl w:val="0"/>
+          <w:numId w:val="34"/>
+        </w:numPr>
+        <w:rPr>
+          <w:rFonts w:ascii="inherit" w:hAnsi="inherit" w:cs="Open Sans"/>
+          <w:color w:val="525C65"/>
+          <w:szCs w:val="24"/>
+          <w:lang w:val="en-US" w:eastAsia="ja-JP"/>
+        </w:rPr>
+      </w:pPr>
+      <w:proofErr w:type="spellStart"/>
+      <w:r>
+        <w:rPr>
+          <w:bdr w:val="single" w:sz="6" w:space="0" w:color="B4B9BD" w:frame="1"/>
+          <w:shd w:val="clear" w:color="auto" w:fill="F7F7F8"/>
+          <w:lang w:val="en-US" w:eastAsia="ja-JP"/>
+        </w:rPr>
+        <w:t>px</w:t>
+      </w:r>
+      <w:proofErr w:type="spellEnd"/>
+    </w:p>
+    <w:p>
+      <w:pPr>
+        <w:pStyle w:val="ListParagraph"/>
+        <w:numPr>
+          <w:ilvl w:val="0"/>
+          <w:numId w:val="34"/>
+        </w:numPr>
+        <w:rPr>
+          <w:rFonts w:ascii="inherit" w:hAnsi="inherit" w:cs="Open Sans"/>
+          <w:color w:val="525C65"/>
+          <w:szCs w:val="24"/>
+          <w:lang w:val="en-US" w:eastAsia="ja-JP"/>
+        </w:rPr>
+      </w:pPr>
+      <w:r>
+        <w:rPr>
+          <w:bdr w:val="single" w:sz="6" w:space="0" w:color="B4B9BD" w:frame="1"/>
+          <w:shd w:val="clear" w:color="auto" w:fill="F7F7F8"/>
+          <w:lang w:val="en-US" w:eastAsia="ja-JP"/>
+        </w:rPr>
+        <w:t>in</w:t>
+      </w:r>
+    </w:p>
+    <w:p>
+      <w:pPr>
+        <w:pStyle w:val="ListParagraph"/>
+        <w:numPr>
+          <w:ilvl w:val="0"/>
+          <w:numId w:val="34"/>
+        </w:numPr>
+        <w:rPr>
+          <w:rFonts w:ascii="inherit" w:hAnsi="inherit" w:cs="Open Sans"/>
+          <w:color w:val="525C65"/>
+          <w:szCs w:val="24"/>
+          <w:lang w:val="en-US" w:eastAsia="ja-JP"/>
+        </w:rPr>
+      </w:pPr>
+      <w:r>
+        <w:rPr>
+          <w:bdr w:val="single" w:sz="6" w:space="0" w:color="B4B9BD" w:frame="1"/>
+          <w:shd w:val="clear" w:color="auto" w:fill="F7F7F8"/>
+          <w:lang w:val="en-US" w:eastAsia="ja-JP"/>
+        </w:rPr>
+        <w:t>mm</w:t>
+      </w:r>
+    </w:p>
+    <w:p>
+      <w:pPr>
+        <w:pStyle w:val="ListParagraph"/>
+        <w:numPr>
+          <w:ilvl w:val="0"/>
+          <w:numId w:val="34"/>
+        </w:numPr>
+        <w:rPr>
+          <w:rFonts w:ascii="inherit" w:hAnsi="inherit" w:cs="Open Sans"/>
+          <w:color w:val="525C65"/>
+          <w:szCs w:val="24"/>
+          <w:lang w:val="en-US" w:eastAsia="ja-JP"/>
+        </w:rPr>
+      </w:pPr>
+      <w:r>
+        <w:rPr>
+          <w:bdr w:val="single" w:sz="6" w:space="0" w:color="B4B9BD" w:frame="1"/>
+          <w:shd w:val="clear" w:color="auto" w:fill="F7F7F8"/>
+          <w:lang w:val="en-US" w:eastAsia="ja-JP"/>
+        </w:rPr>
+        <w:t>cm</w:t>
+      </w:r>
+    </w:p>
+    <w:p>
+      <w:pPr>
+        <w:rPr>
+          <w:rFonts w:ascii="inherit" w:hAnsi="inherit" w:cs="Open Sans"/>
+          <w:color w:val="525C65"/>
+          <w:szCs w:val="24"/>
+          <w:lang w:val="en-US" w:eastAsia="ja-JP"/>
+        </w:rPr>
+      </w:pPr>
+    </w:p>
+    <w:p>
+      <w:pPr>
+        <w:rPr>
+          <w:lang w:val="en-US" w:eastAsia="ja-JP"/>
+        </w:rPr>
+      </w:pPr>
+      <w:r>
+        <w:rPr>
+          <w:lang w:val="en-US" w:eastAsia="ja-JP"/>
+        </w:rPr>
+        <w:t>Absolute measurements are set values regardless of anything having to do with your program or the browser. </w:t>
+      </w:r>
+      <w:proofErr w:type="spellStart"/>
+      <w:r>
+        <w:rPr>
+          <w:lang w:val="en-US" w:eastAsia="ja-JP"/>
+        </w:rPr>
+        <w:t>px</w:t>
+      </w:r>
+      <w:proofErr w:type="spellEnd"/>
+      <w:r>
+        <w:rPr>
+          <w:lang w:val="en-US" w:eastAsia="ja-JP"/>
+        </w:rPr>
+        <w:t xml:space="preserve"> is the most common absolute unit of measurement, and many font </w:t>
+      </w:r>
+      <w:r>
+        <w:rPr>
+          <w:lang w:val="en-US" w:eastAsia="ja-JP"/>
+        </w:rPr>
+        <w:lastRenderedPageBreak/>
+        <w:t xml:space="preserve">sizes on the web for example, are set to somewhere between 12px-30px, A font size set to 16px will appear the same size no matter how big the screen. </w:t>
+      </w:r>
+      <w:proofErr w:type="gramStart"/>
+      <w:r>
+        <w:rPr>
+          <w:lang w:val="en-US" w:eastAsia="ja-JP"/>
+        </w:rPr>
+        <w:t>If</w:t>
+      </w:r>
+      <w:proofErr w:type="gramEnd"/>
+      <w:r>
+        <w:rPr>
+          <w:lang w:val="en-US" w:eastAsia="ja-JP"/>
+        </w:rPr>
+        <w:t xml:space="preserve"> however, you wanted to set a CSS property value based on some dynamic value, the width of a browser window for example, there are also relative units of measurement that can be used to define CSS properties.</w:t>
+      </w:r>
+    </w:p>
+    <w:p>
+      <w:pPr>
+        <w:rPr>
+          <w:lang w:val="en-US" w:eastAsia="ja-JP"/>
+        </w:rPr>
+      </w:pPr>
+    </w:p>
+    <w:p>
+      <w:pPr>
+        <w:rPr>
+          <w:lang w:val="en-US" w:eastAsia="ja-JP"/>
+        </w:rPr>
+      </w:pPr>
+      <w:r>
+        <w:rPr>
+          <w:rFonts w:ascii="inherit" w:hAnsi="inherit"/>
+          <w:b/>
+          <w:bCs/>
+          <w:bdr w:val="none" w:sz="0" w:space="0" w:color="auto" w:frame="1"/>
+          <w:lang w:val="en-US" w:eastAsia="ja-JP"/>
+        </w:rPr>
+        <w:t>Relative</w:t>
+      </w:r>
+    </w:p>
+    <w:p>
+      <w:pPr>
+        <w:pStyle w:val="ListParagraph"/>
+        <w:numPr>
+          <w:ilvl w:val="0"/>
+          <w:numId w:val="33"/>
+        </w:numPr>
+        <w:rPr>
+          <w:lang w:val="en-US" w:eastAsia="ja-JP"/>
+        </w:rPr>
+      </w:pPr>
+      <w:r>
+        <w:rPr>
+          <w:rFonts w:ascii="Consolas" w:hAnsi="Consolas" w:cs="Courier New"/>
+          <w:color w:val="0F2B3D"/>
+          <w:sz w:val="20"/>
+          <w:szCs w:val="20"/>
+          <w:bdr w:val="single" w:sz="6" w:space="0" w:color="B4B9BD" w:frame="1"/>
+          <w:shd w:val="clear" w:color="auto" w:fill="F7F7F8"/>
+          <w:lang w:val="en-US" w:eastAsia="ja-JP"/>
+        </w:rPr>
+        <w:t>%</w:t>
+      </w:r>
+      <w:r>
+        <w:rPr>
+          <w:lang w:val="en-US" w:eastAsia="ja-JP"/>
+        </w:rPr>
+        <w:t> - percentage of something, such as screen width</w:t>
+      </w:r>
+    </w:p>
+    <w:p>
+      <w:pPr>
+        <w:pStyle w:val="ListParagraph"/>
+        <w:numPr>
+          <w:ilvl w:val="0"/>
+          <w:numId w:val="33"/>
+        </w:numPr>
+        <w:rPr>
+          <w:lang w:val="en-US" w:eastAsia="ja-JP"/>
+        </w:rPr>
+      </w:pPr>
+      <w:proofErr w:type="spellStart"/>
+      <w:r>
+        <w:rPr>
+          <w:rFonts w:ascii="Consolas" w:hAnsi="Consolas" w:cs="Courier New"/>
+          <w:color w:val="0F2B3D"/>
+          <w:sz w:val="20"/>
+          <w:szCs w:val="20"/>
+          <w:bdr w:val="single" w:sz="6" w:space="0" w:color="B4B9BD" w:frame="1"/>
+          <w:shd w:val="clear" w:color="auto" w:fill="F7F7F8"/>
+          <w:lang w:val="en-US" w:eastAsia="ja-JP"/>
+        </w:rPr>
+        <w:t>em</w:t>
+      </w:r>
+      <w:proofErr w:type="spellEnd"/>
+      <w:r>
+        <w:rPr>
+          <w:lang w:val="en-US" w:eastAsia="ja-JP"/>
+        </w:rPr>
+        <w:t> - A unit equivalent to the current font size - if 12px font, 2em would be 24px</w:t>
+      </w:r>
+    </w:p>
+    <w:p>
+      <w:pPr>
+        <w:pStyle w:val="ListParagraph"/>
+        <w:numPr>
+          <w:ilvl w:val="0"/>
+          <w:numId w:val="33"/>
+        </w:numPr>
+        <w:rPr>
+          <w:lang w:val="en-US" w:eastAsia="ja-JP"/>
+        </w:rPr>
+      </w:pPr>
+      <w:proofErr w:type="spellStart"/>
+      <w:r>
+        <w:rPr>
+          <w:rFonts w:ascii="Consolas" w:hAnsi="Consolas" w:cs="Courier New"/>
+          <w:color w:val="0F2B3D"/>
+          <w:sz w:val="20"/>
+          <w:szCs w:val="20"/>
+          <w:bdr w:val="single" w:sz="6" w:space="0" w:color="B4B9BD" w:frame="1"/>
+          <w:shd w:val="clear" w:color="auto" w:fill="F7F7F8"/>
+          <w:lang w:val="en-US" w:eastAsia="ja-JP"/>
+        </w:rPr>
+        <w:t>vw</w:t>
+      </w:r>
+      <w:proofErr w:type="spellEnd"/>
+      <w:r>
+        <w:rPr>
+          <w:lang w:val="en-US" w:eastAsia="ja-JP"/>
+        </w:rPr>
+        <w:t> - units of viewport width (essentially the browser’s rendering space). Each unit is 1/100th of width</w:t>
+      </w:r>
+    </w:p>
+    <w:p>
+      <w:pPr>
+        <w:pStyle w:val="ListParagraph"/>
+        <w:numPr>
+          <w:ilvl w:val="0"/>
+          <w:numId w:val="33"/>
+        </w:numPr>
+        <w:rPr>
+          <w:lang w:val="en-US" w:eastAsia="ja-JP"/>
+        </w:rPr>
+      </w:pPr>
+      <w:proofErr w:type="spellStart"/>
+      <w:r>
+        <w:rPr>
+          <w:rFonts w:ascii="Consolas" w:hAnsi="Consolas" w:cs="Courier New"/>
+          <w:color w:val="0F2B3D"/>
+          <w:sz w:val="20"/>
+          <w:szCs w:val="20"/>
+          <w:bdr w:val="single" w:sz="6" w:space="0" w:color="B4B9BD" w:frame="1"/>
+          <w:shd w:val="clear" w:color="auto" w:fill="F7F7F8"/>
+          <w:lang w:val="en-US" w:eastAsia="ja-JP"/>
+        </w:rPr>
+        <w:t>vh</w:t>
+      </w:r>
+      <w:proofErr w:type="spellEnd"/>
+      <w:r>
+        <w:rPr>
+          <w:lang w:val="en-US" w:eastAsia="ja-JP"/>
+        </w:rPr>
+        <w:t> - the same as above but for viewport height</w:t>
+      </w:r>
+    </w:p>
+    <w:p>
+      <w:pPr>
+        <w:rPr>
+          <w:lang w:val="en-US" w:eastAsia="ja-JP"/>
+        </w:rPr>
+      </w:pPr>
+    </w:p>
+    <w:p>
+      <w:pPr>
+        <w:rPr>
+          <w:lang w:val="en-US" w:eastAsia="ja-JP"/>
+        </w:rPr>
+      </w:pPr>
+      <w:r>
+        <w:rPr>
+          <w:lang w:val="en-US" w:eastAsia="ja-JP"/>
+        </w:rPr>
+        <w:t xml:space="preserve">The </w:t>
+      </w:r>
+      <w:proofErr w:type="spellStart"/>
+      <w:r>
+        <w:rPr>
+          <w:lang w:val="en-US" w:eastAsia="ja-JP"/>
+        </w:rPr>
+        <w:t>em</w:t>
+      </w:r>
+      <w:proofErr w:type="spellEnd"/>
+      <w:r>
+        <w:rPr>
+          <w:lang w:val="en-US" w:eastAsia="ja-JP"/>
+        </w:rPr>
+        <w:t xml:space="preserve"> unit is very useful for defining sizes relative to some base font. For example, if you set the </w:t>
+      </w:r>
+      <w:r>
+        <w:rPr>
+          <w:rFonts w:ascii="Consolas" w:hAnsi="Consolas" w:cs="Courier New"/>
+          <w:color w:val="0F2B3D"/>
+          <w:sz w:val="20"/>
+          <w:szCs w:val="20"/>
+          <w:bdr w:val="single" w:sz="6" w:space="0" w:color="B4B9BD" w:frame="1"/>
+          <w:shd w:val="clear" w:color="auto" w:fill="F7F7F8"/>
+          <w:lang w:val="en-US" w:eastAsia="ja-JP"/>
+        </w:rPr>
+        <w:t>font-size</w:t>
+      </w:r>
+      <w:r>
+        <w:rPr>
+          <w:lang w:val="en-US" w:eastAsia="ja-JP"/>
+        </w:rPr>
+        <w:t> of </w:t>
+      </w:r>
+      <w:r>
+        <w:rPr>
+          <w:rFonts w:ascii="Consolas" w:hAnsi="Consolas" w:cs="Courier New"/>
+          <w:color w:val="0F2B3D"/>
+          <w:sz w:val="20"/>
+          <w:szCs w:val="20"/>
+          <w:bdr w:val="single" w:sz="6" w:space="0" w:color="B4B9BD" w:frame="1"/>
+          <w:shd w:val="clear" w:color="auto" w:fill="F7F7F8"/>
+          <w:lang w:val="en-US" w:eastAsia="ja-JP"/>
+        </w:rPr>
+        <w:t>body</w:t>
+      </w:r>
+      <w:r>
+        <w:rPr>
+          <w:lang w:val="en-US" w:eastAsia="ja-JP"/>
+        </w:rPr>
+        <w:t> to </w:t>
+      </w:r>
+      <w:r>
+        <w:rPr>
+          <w:rFonts w:ascii="Consolas" w:hAnsi="Consolas" w:cs="Courier New"/>
+          <w:color w:val="0F2B3D"/>
+          <w:sz w:val="20"/>
+          <w:szCs w:val="20"/>
+          <w:bdr w:val="single" w:sz="6" w:space="0" w:color="B4B9BD" w:frame="1"/>
+          <w:shd w:val="clear" w:color="auto" w:fill="F7F7F8"/>
+          <w:lang w:val="en-US" w:eastAsia="ja-JP"/>
+        </w:rPr>
+        <w:t>16px</w:t>
+      </w:r>
+      <w:r>
+        <w:rPr>
+          <w:lang w:val="en-US" w:eastAsia="ja-JP"/>
+        </w:rPr>
+        <w:t>, you could then set other element’s </w:t>
+      </w:r>
+      <w:r>
+        <w:rPr>
+          <w:rFonts w:ascii="Consolas" w:hAnsi="Consolas" w:cs="Courier New"/>
+          <w:color w:val="0F2B3D"/>
+          <w:sz w:val="20"/>
+          <w:szCs w:val="20"/>
+          <w:bdr w:val="single" w:sz="6" w:space="0" w:color="B4B9BD" w:frame="1"/>
+          <w:shd w:val="clear" w:color="auto" w:fill="F7F7F8"/>
+          <w:lang w:val="en-US" w:eastAsia="ja-JP"/>
+        </w:rPr>
+        <w:t>font-size</w:t>
+      </w:r>
+      <w:r>
+        <w:rPr>
+          <w:lang w:val="en-US" w:eastAsia="ja-JP"/>
+        </w:rPr>
+        <w:t> value relative to that </w:t>
+      </w:r>
+      <w:r>
+        <w:rPr>
+          <w:rFonts w:ascii="Consolas" w:hAnsi="Consolas" w:cs="Courier New"/>
+          <w:color w:val="0F2B3D"/>
+          <w:sz w:val="20"/>
+          <w:szCs w:val="20"/>
+          <w:bdr w:val="single" w:sz="6" w:space="0" w:color="B4B9BD" w:frame="1"/>
+          <w:shd w:val="clear" w:color="auto" w:fill="F7F7F8"/>
+          <w:lang w:val="en-US" w:eastAsia="ja-JP"/>
+        </w:rPr>
+        <w:t>16px</w:t>
+      </w:r>
+      <w:r>
+        <w:rPr>
+          <w:lang w:val="en-US" w:eastAsia="ja-JP"/>
+        </w:rPr>
+        <w:t>. Here’s what that could look like:</w:t>
+      </w:r>
+    </w:p>
+    <w:p>
+      <w:pPr>
+        <w:rPr>
+          <w:lang w:val="en-US" w:eastAsia="ja-JP"/>
+        </w:rPr>
+      </w:pPr>
+    </w:p>
+    <w:p>
+      <w:pPr>
+        <w:pBdr>
+          <w:top w:val="single" w:sz="6" w:space="0" w:color="B4B9BD"/>
+          <w:left w:val="single" w:sz="6" w:space="0" w:color="B4B9BD"/>
+          <w:bottom w:val="single" w:sz="6" w:space="0" w:color="B4B9BD"/>
+          <w:right w:val="single" w:sz="6" w:space="0" w:color="B4B9BD"/>
+        </w:pBdr>
+        <w:shd w:val="clear" w:color="auto" w:fill="F7F7F8"/>
+        <w:tabs>
+          <w:tab w:val="left" w:pos="916"/>
+          <w:tab w:val="left" w:pos="1832"/>
+          <w:tab w:val="left" w:pos="2748"/>
+          <w:tab w:val="left" w:pos="3664"/>
+          <w:tab w:val="left" w:pos="4580"/>
+          <w:tab w:val="left" w:pos="5496"/>
+          <w:tab w:val="left" w:pos="6412"/>
+          <w:tab w:val="left" w:pos="7328"/>
+          <w:tab w:val="left" w:pos="8244"/>
+          <w:tab w:val="left" w:pos="9160"/>
+          <w:tab w:val="left" w:pos="10076"/>
+          <w:tab w:val="left" w:pos="10992"/>
+          <w:tab w:val="left" w:pos="11908"/>
+          <w:tab w:val="left" w:pos="12824"/>
+          <w:tab w:val="left" w:pos="13740"/>
+          <w:tab w:val="left" w:pos="14656"/>
+        </w:tabs>
+        <w:wordWrap w:val="0"/>
+        <w:spacing w:before="0"/>
+        <w:ind w:firstLine="0"/>
+        <w:textAlignment w:val="baseline"/>
+        <w:rPr>
+          <w:rFonts w:ascii="Consolas" w:eastAsia="Times New Roman" w:hAnsi="Consolas" w:cs="Courier New"/>
+          <w:color w:val="0F2B3D"/>
+          <w:sz w:val="20"/>
+          <w:szCs w:val="20"/>
+          <w:bdr w:val="none" w:sz="0" w:space="0" w:color="auto" w:frame="1"/>
+          <w:shd w:val="clear" w:color="auto" w:fill="F7F7F8"/>
+          <w:lang w:val="en-US" w:eastAsia="ja-JP"/>
+        </w:rPr>
+      </w:pPr>
+      <w:r>
+        <w:rPr>
+          <w:rFonts w:ascii="inherit" w:eastAsia="Times New Roman" w:hAnsi="inherit" w:cs="Courier New"/>
+          <w:color w:val="000080"/>
+          <w:sz w:val="20"/>
+          <w:szCs w:val="20"/>
+          <w:bdr w:val="none" w:sz="0" w:space="0" w:color="auto" w:frame="1"/>
+          <w:shd w:val="clear" w:color="auto" w:fill="F7F7F8"/>
+          <w:lang w:val="en-US" w:eastAsia="ja-JP"/>
+        </w:rPr>
+        <w:t>body</w:t>
+      </w:r>
+      <w:r>
+        <w:rPr>
+          <w:rFonts w:ascii="Consolas" w:eastAsia="Times New Roman" w:hAnsi="Consolas" w:cs="Courier New"/>
+          <w:color w:val="0F2B3D"/>
+          <w:sz w:val="20"/>
+          <w:szCs w:val="20"/>
+          <w:bdr w:val="none" w:sz="0" w:space="0" w:color="auto" w:frame="1"/>
+          <w:shd w:val="clear" w:color="auto" w:fill="F7F7F8"/>
+          <w:lang w:val="en-US" w:eastAsia="ja-JP"/>
+        </w:rPr>
+        <w:t xml:space="preserve"> {</w:t>
+      </w:r>
+    </w:p>
+    <w:p>
+      <w:pPr>
+        <w:pBdr>
+          <w:top w:val="single" w:sz="6" w:space="0" w:color="B4B9BD"/>
+          <w:left w:val="single" w:sz="6" w:space="0" w:color="B4B9BD"/>
+          <w:bottom w:val="single" w:sz="6" w:space="0" w:color="B4B9BD"/>
+          <w:right w:val="single" w:sz="6" w:space="0" w:color="B4B9BD"/>
+        </w:pBdr>
+        <w:shd w:val="clear" w:color="auto" w:fill="F7F7F8"/>
+        <w:tabs>
+          <w:tab w:val="left" w:pos="916"/>
+          <w:tab w:val="left" w:pos="1832"/>
+          <w:tab w:val="left" w:pos="2748"/>
+          <w:tab w:val="left" w:pos="3664"/>
+          <w:tab w:val="left" w:pos="4580"/>
+          <w:tab w:val="left" w:pos="5496"/>
+          <w:tab w:val="left" w:pos="6412"/>
+          <w:tab w:val="left" w:pos="7328"/>
+          <w:tab w:val="left" w:pos="8244"/>
+          <w:tab w:val="left" w:pos="9160"/>
+          <w:tab w:val="left" w:pos="10076"/>
+          <w:tab w:val="left" w:pos="10992"/>
+          <w:tab w:val="left" w:pos="11908"/>
+          <w:tab w:val="left" w:pos="12824"/>
+          <w:tab w:val="left" w:pos="13740"/>
+          <w:tab w:val="left" w:pos="14656"/>
+        </w:tabs>
+        <w:wordWrap w:val="0"/>
+        <w:spacing w:before="0"/>
+        <w:ind w:firstLine="0"/>
+        <w:textAlignment w:val="baseline"/>
+        <w:rPr>
+          <w:rFonts w:ascii="Consolas" w:eastAsia="Times New Roman" w:hAnsi="Consolas" w:cs="Courier New"/>
+          <w:color w:val="0F2B3D"/>
+          <w:sz w:val="20"/>
+          <w:szCs w:val="20"/>
+          <w:bdr w:val="none" w:sz="0" w:space="0" w:color="auto" w:frame="1"/>
+          <w:shd w:val="clear" w:color="auto" w:fill="F7F7F8"/>
+          <w:lang w:val="en-US" w:eastAsia="ja-JP"/>
+        </w:rPr>
+      </w:pPr>
+      <w:r>
+        <w:rPr>
+          <w:rFonts w:ascii="Consolas" w:eastAsia="Times New Roman" w:hAnsi="Consolas" w:cs="Courier New"/>
+          <w:color w:val="0F2B3D"/>
+          <w:sz w:val="20"/>
+          <w:szCs w:val="20"/>
+          <w:bdr w:val="none" w:sz="0" w:space="0" w:color="auto" w:frame="1"/>
+          <w:shd w:val="clear" w:color="auto" w:fill="F7F7F8"/>
+          <w:lang w:val="en-US" w:eastAsia="ja-JP"/>
+        </w:rPr>
+        <w:t xml:space="preserve"> </w:t>
+      </w:r>
+      <w:r>
+        <w:rPr>
+          <w:rFonts w:ascii="Consolas" w:eastAsia="Times New Roman" w:hAnsi="Consolas" w:cs="Courier New"/>
+          <w:color w:val="008080"/>
+          <w:sz w:val="20"/>
+          <w:szCs w:val="20"/>
+          <w:bdr w:val="none" w:sz="0" w:space="0" w:color="auto" w:frame="1"/>
+          <w:shd w:val="clear" w:color="auto" w:fill="F7F7F8"/>
+          <w:lang w:val="en-US" w:eastAsia="ja-JP"/>
+        </w:rPr>
+        <w:t>font-size</w:t>
+      </w:r>
+      <w:r>
+        <w:rPr>
+          <w:rFonts w:ascii="Consolas" w:eastAsia="Times New Roman" w:hAnsi="Consolas" w:cs="Courier New"/>
+          <w:color w:val="0F2B3D"/>
+          <w:sz w:val="20"/>
+          <w:szCs w:val="20"/>
+          <w:bdr w:val="none" w:sz="0" w:space="0" w:color="auto" w:frame="1"/>
+          <w:shd w:val="clear" w:color="auto" w:fill="F7F7F8"/>
+          <w:lang w:val="en-US" w:eastAsia="ja-JP"/>
+        </w:rPr>
+        <w:t xml:space="preserve">: </w:t>
+      </w:r>
+      <w:r>
+        <w:rPr>
+          <w:rFonts w:ascii="Consolas" w:eastAsia="Times New Roman" w:hAnsi="Consolas" w:cs="Courier New"/>
+          <w:color w:val="008080"/>
+          <w:sz w:val="20"/>
+          <w:szCs w:val="20"/>
+          <w:bdr w:val="none" w:sz="0" w:space="0" w:color="auto" w:frame="1"/>
+          <w:shd w:val="clear" w:color="auto" w:fill="F7F7F8"/>
+          <w:lang w:val="en-US" w:eastAsia="ja-JP"/>
+        </w:rPr>
+        <w:t>16px</w:t>
+      </w:r>
+      <w:r>
+        <w:rPr>
+          <w:rFonts w:ascii="Consolas" w:eastAsia="Times New Roman" w:hAnsi="Consolas" w:cs="Courier New"/>
+          <w:color w:val="0F2B3D"/>
+          <w:sz w:val="20"/>
+          <w:szCs w:val="20"/>
+          <w:bdr w:val="none" w:sz="0" w:space="0" w:color="auto" w:frame="1"/>
+          <w:shd w:val="clear" w:color="auto" w:fill="F7F7F8"/>
+          <w:lang w:val="en-US" w:eastAsia="ja-JP"/>
+        </w:rPr>
+        <w:t>;</w:t>
+      </w:r>
+    </w:p>
+    <w:p>
+      <w:pPr>
+        <w:pBdr>
+          <w:top w:val="single" w:sz="6" w:space="0" w:color="B4B9BD"/>
+          <w:left w:val="single" w:sz="6" w:space="0" w:color="B4B9BD"/>
+          <w:bottom w:val="single" w:sz="6" w:space="0" w:color="B4B9BD"/>
+          <w:right w:val="single" w:sz="6" w:space="0" w:color="B4B9BD"/>
+        </w:pBdr>
+        <w:shd w:val="clear" w:color="auto" w:fill="F7F7F8"/>
+        <w:tabs>
+          <w:tab w:val="left" w:pos="916"/>
+          <w:tab w:val="left" w:pos="1832"/>
+          <w:tab w:val="left" w:pos="2748"/>
+          <w:tab w:val="left" w:pos="3664"/>
+          <w:tab w:val="left" w:pos="4580"/>
+          <w:tab w:val="left" w:pos="5496"/>
+          <w:tab w:val="left" w:pos="6412"/>
+          <w:tab w:val="left" w:pos="7328"/>
+          <w:tab w:val="left" w:pos="8244"/>
+          <w:tab w:val="left" w:pos="9160"/>
+          <w:tab w:val="left" w:pos="10076"/>
+          <w:tab w:val="left" w:pos="10992"/>
+          <w:tab w:val="left" w:pos="11908"/>
+          <w:tab w:val="left" w:pos="12824"/>
+          <w:tab w:val="left" w:pos="13740"/>
+          <w:tab w:val="left" w:pos="14656"/>
+        </w:tabs>
+        <w:wordWrap w:val="0"/>
+        <w:spacing w:before="0"/>
+        <w:ind w:firstLine="0"/>
+        <w:textAlignment w:val="baseline"/>
+        <w:rPr>
+          <w:rFonts w:ascii="Consolas" w:eastAsia="Times New Roman" w:hAnsi="Consolas" w:cs="Courier New"/>
+          <w:color w:val="0F2B3D"/>
+          <w:sz w:val="20"/>
+          <w:szCs w:val="20"/>
+          <w:bdr w:val="none" w:sz="0" w:space="0" w:color="auto" w:frame="1"/>
+          <w:shd w:val="clear" w:color="auto" w:fill="F7F7F8"/>
+          <w:lang w:val="en-US" w:eastAsia="ja-JP"/>
+        </w:rPr>
+      </w:pPr>
+      <w:r>
+        <w:rPr>
+          <w:rFonts w:ascii="Consolas" w:eastAsia="Times New Roman" w:hAnsi="Consolas" w:cs="Courier New"/>
+          <w:color w:val="0F2B3D"/>
+          <w:sz w:val="20"/>
+          <w:szCs w:val="20"/>
+          <w:bdr w:val="none" w:sz="0" w:space="0" w:color="auto" w:frame="1"/>
+          <w:shd w:val="clear" w:color="auto" w:fill="F7F7F8"/>
+          <w:lang w:val="en-US" w:eastAsia="ja-JP"/>
+        </w:rPr>
+        <w:t>}</w:t>
+      </w:r>
+    </w:p>
+    <w:p>
+      <w:pPr>
+        <w:pBdr>
+          <w:top w:val="single" w:sz="6" w:space="0" w:color="B4B9BD"/>
+          <w:left w:val="single" w:sz="6" w:space="0" w:color="B4B9BD"/>
+          <w:bottom w:val="single" w:sz="6" w:space="0" w:color="B4B9BD"/>
+          <w:right w:val="single" w:sz="6" w:space="0" w:color="B4B9BD"/>
+        </w:pBdr>
+        <w:shd w:val="clear" w:color="auto" w:fill="F7F7F8"/>
+        <w:tabs>
+          <w:tab w:val="left" w:pos="916"/>
+          <w:tab w:val="left" w:pos="1832"/>
+          <w:tab w:val="left" w:pos="2748"/>
+          <w:tab w:val="left" w:pos="3664"/>
+          <w:tab w:val="left" w:pos="4580"/>
+          <w:tab w:val="left" w:pos="5496"/>
+          <w:tab w:val="left" w:pos="6412"/>
+          <w:tab w:val="left" w:pos="7328"/>
+          <w:tab w:val="left" w:pos="8244"/>
+          <w:tab w:val="left" w:pos="9160"/>
+          <w:tab w:val="left" w:pos="10076"/>
+          <w:tab w:val="left" w:pos="10992"/>
+          <w:tab w:val="left" w:pos="11908"/>
+          <w:tab w:val="left" w:pos="12824"/>
+          <w:tab w:val="left" w:pos="13740"/>
+          <w:tab w:val="left" w:pos="14656"/>
+        </w:tabs>
+        <w:wordWrap w:val="0"/>
+        <w:spacing w:before="0"/>
+        <w:ind w:firstLine="0"/>
+        <w:textAlignment w:val="baseline"/>
+        <w:rPr>
+          <w:rFonts w:ascii="Consolas" w:eastAsia="Times New Roman" w:hAnsi="Consolas" w:cs="Courier New"/>
+          <w:color w:val="0F2B3D"/>
+          <w:sz w:val="20"/>
+          <w:szCs w:val="20"/>
+          <w:bdr w:val="none" w:sz="0" w:space="0" w:color="auto" w:frame="1"/>
+          <w:shd w:val="clear" w:color="auto" w:fill="F7F7F8"/>
+          <w:lang w:val="en-US" w:eastAsia="ja-JP"/>
+        </w:rPr>
+      </w:pPr>
+    </w:p>
+    <w:p>
+      <w:pPr>
+        <w:pBdr>
+          <w:top w:val="single" w:sz="6" w:space="0" w:color="B4B9BD"/>
+          <w:left w:val="single" w:sz="6" w:space="0" w:color="B4B9BD"/>
+          <w:bottom w:val="single" w:sz="6" w:space="0" w:color="B4B9BD"/>
+          <w:right w:val="single" w:sz="6" w:space="0" w:color="B4B9BD"/>
+        </w:pBdr>
+        <w:shd w:val="clear" w:color="auto" w:fill="F7F7F8"/>
+        <w:tabs>
+          <w:tab w:val="left" w:pos="916"/>
+          <w:tab w:val="left" w:pos="1832"/>
+          <w:tab w:val="left" w:pos="2748"/>
+          <w:tab w:val="left" w:pos="3664"/>
+          <w:tab w:val="left" w:pos="4580"/>
+          <w:tab w:val="left" w:pos="5496"/>
+          <w:tab w:val="left" w:pos="6412"/>
+          <w:tab w:val="left" w:pos="7328"/>
+          <w:tab w:val="left" w:pos="8244"/>
+          <w:tab w:val="left" w:pos="9160"/>
+          <w:tab w:val="left" w:pos="10076"/>
+          <w:tab w:val="left" w:pos="10992"/>
+          <w:tab w:val="left" w:pos="11908"/>
+          <w:tab w:val="left" w:pos="12824"/>
+          <w:tab w:val="left" w:pos="13740"/>
+          <w:tab w:val="left" w:pos="14656"/>
+        </w:tabs>
+        <w:wordWrap w:val="0"/>
+        <w:spacing w:before="0"/>
+        <w:ind w:firstLine="0"/>
+        <w:textAlignment w:val="baseline"/>
+        <w:rPr>
+          <w:rFonts w:ascii="Consolas" w:eastAsia="Times New Roman" w:hAnsi="Consolas" w:cs="Courier New"/>
+          <w:color w:val="0F2B3D"/>
+          <w:sz w:val="20"/>
+          <w:szCs w:val="20"/>
+          <w:bdr w:val="none" w:sz="0" w:space="0" w:color="auto" w:frame="1"/>
+          <w:shd w:val="clear" w:color="auto" w:fill="F7F7F8"/>
+          <w:lang w:val="en-US" w:eastAsia="ja-JP"/>
+        </w:rPr>
+      </w:pPr>
+      <w:r>
+        <w:rPr>
+          <w:rFonts w:ascii="inherit" w:eastAsia="Times New Roman" w:hAnsi="inherit" w:cs="Courier New"/>
+          <w:b/>
+          <w:bCs/>
+          <w:color w:val="990000"/>
+          <w:sz w:val="20"/>
+          <w:szCs w:val="20"/>
+          <w:bdr w:val="none" w:sz="0" w:space="0" w:color="auto" w:frame="1"/>
+          <w:shd w:val="clear" w:color="auto" w:fill="F7F7F8"/>
+          <w:lang w:val="en-US" w:eastAsia="ja-JP"/>
+        </w:rPr>
+        <w:t>#</w:t>
+      </w:r>
+      <w:proofErr w:type="gramStart"/>
+      <w:r>
+        <w:rPr>
+          <w:rFonts w:ascii="inherit" w:eastAsia="Times New Roman" w:hAnsi="inherit" w:cs="Courier New"/>
+          <w:b/>
+          <w:bCs/>
+          <w:color w:val="990000"/>
+          <w:sz w:val="20"/>
+          <w:szCs w:val="20"/>
+          <w:bdr w:val="none" w:sz="0" w:space="0" w:color="auto" w:frame="1"/>
+          <w:shd w:val="clear" w:color="auto" w:fill="F7F7F8"/>
+          <w:lang w:val="en-US" w:eastAsia="ja-JP"/>
+        </w:rPr>
+        <w:t>one</w:t>
+      </w:r>
+      <w:proofErr w:type="gramEnd"/>
+      <w:r>
+        <w:rPr>
+          <w:rFonts w:ascii="Consolas" w:eastAsia="Times New Roman" w:hAnsi="Consolas" w:cs="Courier New"/>
+          <w:color w:val="0F2B3D"/>
+          <w:sz w:val="20"/>
+          <w:szCs w:val="20"/>
+          <w:bdr w:val="none" w:sz="0" w:space="0" w:color="auto" w:frame="1"/>
+          <w:shd w:val="clear" w:color="auto" w:fill="F7F7F8"/>
+          <w:lang w:val="en-US" w:eastAsia="ja-JP"/>
+        </w:rPr>
+        <w:t xml:space="preserve"> {</w:t>
+      </w:r>
+    </w:p>
+    <w:p>
+      <w:pPr>
+        <w:pBdr>
+          <w:top w:val="single" w:sz="6" w:space="0" w:color="B4B9BD"/>
+          <w:left w:val="single" w:sz="6" w:space="0" w:color="B4B9BD"/>
+          <w:bottom w:val="single" w:sz="6" w:space="0" w:color="B4B9BD"/>
+          <w:right w:val="single" w:sz="6" w:space="0" w:color="B4B9BD"/>
+        </w:pBdr>
+        <w:shd w:val="clear" w:color="auto" w:fill="F7F7F8"/>
+        <w:tabs>
+          <w:tab w:val="left" w:pos="916"/>
+          <w:tab w:val="left" w:pos="1832"/>
+          <w:tab w:val="left" w:pos="2748"/>
+          <w:tab w:val="left" w:pos="3664"/>
+          <w:tab w:val="left" w:pos="4580"/>
+          <w:tab w:val="left" w:pos="5496"/>
+          <w:tab w:val="left" w:pos="6412"/>
+          <w:tab w:val="left" w:pos="7328"/>
+          <w:tab w:val="left" w:pos="8244"/>
+          <w:tab w:val="left" w:pos="9160"/>
+          <w:tab w:val="left" w:pos="10076"/>
+          <w:tab w:val="left" w:pos="10992"/>
+          <w:tab w:val="left" w:pos="11908"/>
+          <w:tab w:val="left" w:pos="12824"/>
+          <w:tab w:val="left" w:pos="13740"/>
+          <w:tab w:val="left" w:pos="14656"/>
+        </w:tabs>
+        <w:wordWrap w:val="0"/>
+        <w:spacing w:before="0"/>
+        <w:ind w:firstLine="0"/>
+        <w:textAlignment w:val="baseline"/>
+        <w:rPr>
+          <w:rFonts w:ascii="Consolas" w:eastAsia="Times New Roman" w:hAnsi="Consolas" w:cs="Courier New"/>
+          <w:color w:val="0F2B3D"/>
+          <w:sz w:val="20"/>
+          <w:szCs w:val="20"/>
+          <w:bdr w:val="none" w:sz="0" w:space="0" w:color="auto" w:frame="1"/>
+          <w:shd w:val="clear" w:color="auto" w:fill="F7F7F8"/>
+          <w:lang w:val="en-US" w:eastAsia="ja-JP"/>
+        </w:rPr>
+      </w:pPr>
+      <w:r>
+        <w:rPr>
+          <w:rFonts w:ascii="Consolas" w:eastAsia="Times New Roman" w:hAnsi="Consolas" w:cs="Courier New"/>
+          <w:color w:val="0F2B3D"/>
+          <w:sz w:val="20"/>
+          <w:szCs w:val="20"/>
+          <w:bdr w:val="none" w:sz="0" w:space="0" w:color="auto" w:frame="1"/>
+          <w:shd w:val="clear" w:color="auto" w:fill="F7F7F8"/>
+          <w:lang w:val="en-US" w:eastAsia="ja-JP"/>
+        </w:rPr>
+        <w:t xml:space="preserve">  </w:t>
+      </w:r>
+      <w:r>
+        <w:rPr>
+          <w:rFonts w:ascii="Consolas" w:eastAsia="Times New Roman" w:hAnsi="Consolas" w:cs="Courier New"/>
+          <w:color w:val="008080"/>
+          <w:sz w:val="20"/>
+          <w:szCs w:val="20"/>
+          <w:bdr w:val="none" w:sz="0" w:space="0" w:color="auto" w:frame="1"/>
+          <w:shd w:val="clear" w:color="auto" w:fill="F7F7F8"/>
+          <w:lang w:val="en-US" w:eastAsia="ja-JP"/>
+        </w:rPr>
+        <w:t>font-size</w:t>
+      </w:r>
+      <w:r>
+        <w:rPr>
+          <w:rFonts w:ascii="Consolas" w:eastAsia="Times New Roman" w:hAnsi="Consolas" w:cs="Courier New"/>
+          <w:color w:val="0F2B3D"/>
+          <w:sz w:val="20"/>
+          <w:szCs w:val="20"/>
+          <w:bdr w:val="none" w:sz="0" w:space="0" w:color="auto" w:frame="1"/>
+          <w:shd w:val="clear" w:color="auto" w:fill="F7F7F8"/>
+          <w:lang w:val="en-US" w:eastAsia="ja-JP"/>
+        </w:rPr>
+        <w:t xml:space="preserve">: </w:t>
+      </w:r>
+      <w:r>
+        <w:rPr>
+          <w:rFonts w:ascii="Consolas" w:eastAsia="Times New Roman" w:hAnsi="Consolas" w:cs="Courier New"/>
+          <w:color w:val="008080"/>
+          <w:sz w:val="20"/>
+          <w:szCs w:val="20"/>
+          <w:bdr w:val="none" w:sz="0" w:space="0" w:color="auto" w:frame="1"/>
+          <w:shd w:val="clear" w:color="auto" w:fill="F7F7F8"/>
+          <w:lang w:val="en-US" w:eastAsia="ja-JP"/>
+        </w:rPr>
+        <w:t>1.5em</w:t>
+      </w:r>
+    </w:p>
+    <w:p>
+      <w:pPr>
+        <w:pBdr>
+          <w:top w:val="single" w:sz="6" w:space="0" w:color="B4B9BD"/>
+          <w:left w:val="single" w:sz="6" w:space="0" w:color="B4B9BD"/>
+          <w:bottom w:val="single" w:sz="6" w:space="0" w:color="B4B9BD"/>
+          <w:right w:val="single" w:sz="6" w:space="0" w:color="B4B9BD"/>
+        </w:pBdr>
+        <w:shd w:val="clear" w:color="auto" w:fill="F7F7F8"/>
+        <w:tabs>
+          <w:tab w:val="left" w:pos="916"/>
+          <w:tab w:val="left" w:pos="1832"/>
+          <w:tab w:val="left" w:pos="2748"/>
+          <w:tab w:val="left" w:pos="3664"/>
+          <w:tab w:val="left" w:pos="4580"/>
+          <w:tab w:val="left" w:pos="5496"/>
+          <w:tab w:val="left" w:pos="6412"/>
+          <w:tab w:val="left" w:pos="7328"/>
+          <w:tab w:val="left" w:pos="8244"/>
+          <w:tab w:val="left" w:pos="9160"/>
+          <w:tab w:val="left" w:pos="10076"/>
+          <w:tab w:val="left" w:pos="10992"/>
+          <w:tab w:val="left" w:pos="11908"/>
+          <w:tab w:val="left" w:pos="12824"/>
+          <w:tab w:val="left" w:pos="13740"/>
+          <w:tab w:val="left" w:pos="14656"/>
+        </w:tabs>
+        <w:wordWrap w:val="0"/>
+        <w:spacing w:before="0"/>
+        <w:ind w:firstLine="0"/>
+        <w:textAlignment w:val="baseline"/>
+        <w:rPr>
+          <w:rFonts w:ascii="Consolas" w:eastAsia="Times New Roman" w:hAnsi="Consolas" w:cs="Courier New"/>
+          <w:color w:val="0F2B3D"/>
+          <w:sz w:val="20"/>
+          <w:szCs w:val="20"/>
+          <w:bdr w:val="none" w:sz="0" w:space="0" w:color="auto" w:frame="1"/>
+          <w:shd w:val="clear" w:color="auto" w:fill="F7F7F8"/>
+          <w:lang w:val="en-US" w:eastAsia="ja-JP"/>
+        </w:rPr>
+      </w:pPr>
+      <w:r>
+        <w:rPr>
+          <w:rFonts w:ascii="Consolas" w:eastAsia="Times New Roman" w:hAnsi="Consolas" w:cs="Courier New"/>
+          <w:color w:val="0F2B3D"/>
+          <w:sz w:val="20"/>
+          <w:szCs w:val="20"/>
+          <w:bdr w:val="none" w:sz="0" w:space="0" w:color="auto" w:frame="1"/>
+          <w:shd w:val="clear" w:color="auto" w:fill="F7F7F8"/>
+          <w:lang w:val="en-US" w:eastAsia="ja-JP"/>
+        </w:rPr>
+        <w:t>}</w:t>
+      </w:r>
+    </w:p>
+    <w:p>
+      <w:pPr>
+        <w:pBdr>
+          <w:top w:val="single" w:sz="6" w:space="0" w:color="B4B9BD"/>
+          <w:left w:val="single" w:sz="6" w:space="0" w:color="B4B9BD"/>
+          <w:bottom w:val="single" w:sz="6" w:space="0" w:color="B4B9BD"/>
+          <w:right w:val="single" w:sz="6" w:space="0" w:color="B4B9BD"/>
+        </w:pBdr>
+        <w:shd w:val="clear" w:color="auto" w:fill="F7F7F8"/>
+        <w:tabs>
+          <w:tab w:val="left" w:pos="916"/>
+          <w:tab w:val="left" w:pos="1832"/>
+          <w:tab w:val="left" w:pos="2748"/>
+          <w:tab w:val="left" w:pos="3664"/>
+          <w:tab w:val="left" w:pos="4580"/>
+          <w:tab w:val="left" w:pos="5496"/>
+          <w:tab w:val="left" w:pos="6412"/>
+          <w:tab w:val="left" w:pos="7328"/>
+          <w:tab w:val="left" w:pos="8244"/>
+          <w:tab w:val="left" w:pos="9160"/>
+          <w:tab w:val="left" w:pos="10076"/>
+          <w:tab w:val="left" w:pos="10992"/>
+          <w:tab w:val="left" w:pos="11908"/>
+          <w:tab w:val="left" w:pos="12824"/>
+          <w:tab w:val="left" w:pos="13740"/>
+          <w:tab w:val="left" w:pos="14656"/>
+        </w:tabs>
+        <w:wordWrap w:val="0"/>
+        <w:spacing w:before="0"/>
+        <w:ind w:firstLine="0"/>
+        <w:textAlignment w:val="baseline"/>
+        <w:rPr>
+          <w:rFonts w:ascii="Consolas" w:eastAsia="Times New Roman" w:hAnsi="Consolas" w:cs="Courier New"/>
+          <w:color w:val="0F2B3D"/>
+          <w:sz w:val="20"/>
+          <w:szCs w:val="20"/>
+          <w:bdr w:val="none" w:sz="0" w:space="0" w:color="auto" w:frame="1"/>
+          <w:shd w:val="clear" w:color="auto" w:fill="F7F7F8"/>
+          <w:lang w:val="en-US" w:eastAsia="ja-JP"/>
+        </w:rPr>
+      </w:pPr>
+    </w:p>
+    <w:p>
+      <w:pPr>
+        <w:pBdr>
+          <w:top w:val="single" w:sz="6" w:space="0" w:color="B4B9BD"/>
+          <w:left w:val="single" w:sz="6" w:space="0" w:color="B4B9BD"/>
+          <w:bottom w:val="single" w:sz="6" w:space="0" w:color="B4B9BD"/>
+          <w:right w:val="single" w:sz="6" w:space="0" w:color="B4B9BD"/>
+        </w:pBdr>
+        <w:shd w:val="clear" w:color="auto" w:fill="F7F7F8"/>
+        <w:tabs>
+          <w:tab w:val="left" w:pos="916"/>
+          <w:tab w:val="left" w:pos="1832"/>
+          <w:tab w:val="left" w:pos="2748"/>
+          <w:tab w:val="left" w:pos="3664"/>
+          <w:tab w:val="left" w:pos="4580"/>
+          <w:tab w:val="left" w:pos="5496"/>
+          <w:tab w:val="left" w:pos="6412"/>
+          <w:tab w:val="left" w:pos="7328"/>
+          <w:tab w:val="left" w:pos="8244"/>
+          <w:tab w:val="left" w:pos="9160"/>
+          <w:tab w:val="left" w:pos="10076"/>
+          <w:tab w:val="left" w:pos="10992"/>
+          <w:tab w:val="left" w:pos="11908"/>
+          <w:tab w:val="left" w:pos="12824"/>
+          <w:tab w:val="left" w:pos="13740"/>
+          <w:tab w:val="left" w:pos="14656"/>
+        </w:tabs>
+        <w:wordWrap w:val="0"/>
+        <w:spacing w:before="0"/>
+        <w:ind w:firstLine="0"/>
+        <w:textAlignment w:val="baseline"/>
+        <w:rPr>
+          <w:rFonts w:ascii="Consolas" w:eastAsia="Times New Roman" w:hAnsi="Consolas" w:cs="Courier New"/>
+          <w:color w:val="0F2B3D"/>
+          <w:sz w:val="20"/>
+          <w:szCs w:val="20"/>
+          <w:bdr w:val="none" w:sz="0" w:space="0" w:color="auto" w:frame="1"/>
+          <w:shd w:val="clear" w:color="auto" w:fill="F7F7F8"/>
+          <w:lang w:val="en-US" w:eastAsia="ja-JP"/>
+        </w:rPr>
+      </w:pPr>
+      <w:r>
+        <w:rPr>
+          <w:rFonts w:ascii="inherit" w:eastAsia="Times New Roman" w:hAnsi="inherit" w:cs="Courier New"/>
+          <w:b/>
+          <w:bCs/>
+          <w:color w:val="990000"/>
+          <w:sz w:val="20"/>
+          <w:szCs w:val="20"/>
+          <w:bdr w:val="none" w:sz="0" w:space="0" w:color="auto" w:frame="1"/>
+          <w:shd w:val="clear" w:color="auto" w:fill="F7F7F8"/>
+          <w:lang w:val="en-US" w:eastAsia="ja-JP"/>
+        </w:rPr>
+        <w:t>#</w:t>
+      </w:r>
+      <w:proofErr w:type="gramStart"/>
+      <w:r>
+        <w:rPr>
+          <w:rFonts w:ascii="inherit" w:eastAsia="Times New Roman" w:hAnsi="inherit" w:cs="Courier New"/>
+          <w:b/>
+          <w:bCs/>
+          <w:color w:val="990000"/>
+          <w:sz w:val="20"/>
+          <w:szCs w:val="20"/>
+          <w:bdr w:val="none" w:sz="0" w:space="0" w:color="auto" w:frame="1"/>
+          <w:shd w:val="clear" w:color="auto" w:fill="F7F7F8"/>
+          <w:lang w:val="en-US" w:eastAsia="ja-JP"/>
+        </w:rPr>
+        <w:t>two</w:t>
+      </w:r>
+      <w:proofErr w:type="gramEnd"/>
+      <w:r>
+        <w:rPr>
+          <w:rFonts w:ascii="Consolas" w:eastAsia="Times New Roman" w:hAnsi="Consolas" w:cs="Courier New"/>
+          <w:color w:val="0F2B3D"/>
+          <w:sz w:val="20"/>
+          <w:szCs w:val="20"/>
+          <w:bdr w:val="none" w:sz="0" w:space="0" w:color="auto" w:frame="1"/>
+          <w:shd w:val="clear" w:color="auto" w:fill="F7F7F8"/>
+          <w:lang w:val="en-US" w:eastAsia="ja-JP"/>
+        </w:rPr>
+        <w:t xml:space="preserve"> {</w:t>
+      </w:r>
+    </w:p>
+    <w:p>
+      <w:pPr>
+        <w:pBdr>
+          <w:top w:val="single" w:sz="6" w:space="0" w:color="B4B9BD"/>
+          <w:left w:val="single" w:sz="6" w:space="0" w:color="B4B9BD"/>
+          <w:bottom w:val="single" w:sz="6" w:space="0" w:color="B4B9BD"/>
+          <w:right w:val="single" w:sz="6" w:space="0" w:color="B4B9BD"/>
+        </w:pBdr>
+        <w:shd w:val="clear" w:color="auto" w:fill="F7F7F8"/>
+        <w:tabs>
+          <w:tab w:val="left" w:pos="916"/>
+          <w:tab w:val="left" w:pos="1832"/>
+          <w:tab w:val="left" w:pos="2748"/>
+          <w:tab w:val="left" w:pos="3664"/>
+          <w:tab w:val="left" w:pos="4580"/>
+          <w:tab w:val="left" w:pos="5496"/>
+          <w:tab w:val="left" w:pos="6412"/>
+          <w:tab w:val="left" w:pos="7328"/>
+          <w:tab w:val="left" w:pos="8244"/>
+          <w:tab w:val="left" w:pos="9160"/>
+          <w:tab w:val="left" w:pos="10076"/>
+          <w:tab w:val="left" w:pos="10992"/>
+          <w:tab w:val="left" w:pos="11908"/>
+          <w:tab w:val="left" w:pos="12824"/>
+          <w:tab w:val="left" w:pos="13740"/>
+          <w:tab w:val="left" w:pos="14656"/>
+        </w:tabs>
+        <w:wordWrap w:val="0"/>
+        <w:spacing w:before="0"/>
+        <w:ind w:firstLine="0"/>
+        <w:textAlignment w:val="baseline"/>
+        <w:rPr>
+          <w:rFonts w:ascii="Consolas" w:eastAsia="Times New Roman" w:hAnsi="Consolas" w:cs="Courier New"/>
+          <w:color w:val="0F2B3D"/>
+          <w:sz w:val="20"/>
+          <w:szCs w:val="20"/>
+          <w:bdr w:val="none" w:sz="0" w:space="0" w:color="auto" w:frame="1"/>
+          <w:shd w:val="clear" w:color="auto" w:fill="F7F7F8"/>
+          <w:lang w:val="en-US" w:eastAsia="ja-JP"/>
+        </w:rPr>
+      </w:pPr>
+      <w:r>
+        <w:rPr>
+          <w:rFonts w:ascii="Consolas" w:eastAsia="Times New Roman" w:hAnsi="Consolas" w:cs="Courier New"/>
+          <w:color w:val="0F2B3D"/>
+          <w:sz w:val="20"/>
+          <w:szCs w:val="20"/>
+          <w:bdr w:val="none" w:sz="0" w:space="0" w:color="auto" w:frame="1"/>
+          <w:shd w:val="clear" w:color="auto" w:fill="F7F7F8"/>
+          <w:lang w:val="en-US" w:eastAsia="ja-JP"/>
+        </w:rPr>
+        <w:t xml:space="preserve">  </w:t>
+      </w:r>
+      <w:r>
+        <w:rPr>
+          <w:rFonts w:ascii="Consolas" w:eastAsia="Times New Roman" w:hAnsi="Consolas" w:cs="Courier New"/>
+          <w:color w:val="008080"/>
+          <w:sz w:val="20"/>
+          <w:szCs w:val="20"/>
+          <w:bdr w:val="none" w:sz="0" w:space="0" w:color="auto" w:frame="1"/>
+          <w:shd w:val="clear" w:color="auto" w:fill="F7F7F8"/>
+          <w:lang w:val="en-US" w:eastAsia="ja-JP"/>
+        </w:rPr>
+        <w:t>font-size</w:t>
+      </w:r>
+      <w:r>
+        <w:rPr>
+          <w:rFonts w:ascii="Consolas" w:eastAsia="Times New Roman" w:hAnsi="Consolas" w:cs="Courier New"/>
+          <w:color w:val="0F2B3D"/>
+          <w:sz w:val="20"/>
+          <w:szCs w:val="20"/>
+          <w:bdr w:val="none" w:sz="0" w:space="0" w:color="auto" w:frame="1"/>
+          <w:shd w:val="clear" w:color="auto" w:fill="F7F7F8"/>
+          <w:lang w:val="en-US" w:eastAsia="ja-JP"/>
+        </w:rPr>
+        <w:t xml:space="preserve">: </w:t>
+      </w:r>
+      <w:r>
+        <w:rPr>
+          <w:rFonts w:ascii="Consolas" w:eastAsia="Times New Roman" w:hAnsi="Consolas" w:cs="Courier New"/>
+          <w:color w:val="008080"/>
+          <w:sz w:val="20"/>
+          <w:szCs w:val="20"/>
+          <w:bdr w:val="none" w:sz="0" w:space="0" w:color="auto" w:frame="1"/>
+          <w:shd w:val="clear" w:color="auto" w:fill="F7F7F8"/>
+          <w:lang w:val="en-US" w:eastAsia="ja-JP"/>
+        </w:rPr>
+        <w:t>0.5em</w:t>
+      </w:r>
+    </w:p>
+    <w:p>
+      <w:pPr>
+        <w:pBdr>
+          <w:top w:val="single" w:sz="6" w:space="0" w:color="B4B9BD"/>
+          <w:left w:val="single" w:sz="6" w:space="0" w:color="B4B9BD"/>
+          <w:bottom w:val="single" w:sz="6" w:space="0" w:color="B4B9BD"/>
+          <w:right w:val="single" w:sz="6" w:space="0" w:color="B4B9BD"/>
+        </w:pBdr>
+        <w:shd w:val="clear" w:color="auto" w:fill="F7F7F8"/>
+        <w:tabs>
+          <w:tab w:val="left" w:pos="916"/>
+          <w:tab w:val="left" w:pos="1832"/>
+          <w:tab w:val="left" w:pos="2748"/>
+          <w:tab w:val="left" w:pos="3664"/>
+          <w:tab w:val="left" w:pos="4580"/>
+          <w:tab w:val="left" w:pos="5496"/>
+          <w:tab w:val="left" w:pos="6412"/>
+          <w:tab w:val="left" w:pos="7328"/>
+          <w:tab w:val="left" w:pos="8244"/>
+          <w:tab w:val="left" w:pos="9160"/>
+          <w:tab w:val="left" w:pos="10076"/>
+          <w:tab w:val="left" w:pos="10992"/>
+          <w:tab w:val="left" w:pos="11908"/>
+          <w:tab w:val="left" w:pos="12824"/>
+          <w:tab w:val="left" w:pos="13740"/>
+          <w:tab w:val="left" w:pos="14656"/>
+        </w:tabs>
+        <w:wordWrap w:val="0"/>
+        <w:spacing w:before="0"/>
+        <w:ind w:firstLine="0"/>
+        <w:textAlignment w:val="baseline"/>
+        <w:rPr>
+          <w:rFonts w:ascii="Consolas" w:eastAsia="Times New Roman" w:hAnsi="Consolas" w:cs="Courier New"/>
+          <w:color w:val="0F2B3D"/>
+          <w:sz w:val="20"/>
+          <w:szCs w:val="20"/>
+          <w:bdr w:val="none" w:sz="0" w:space="0" w:color="auto" w:frame="1"/>
+          <w:shd w:val="clear" w:color="auto" w:fill="F7F7F8"/>
+          <w:lang w:val="en-US" w:eastAsia="ja-JP"/>
+        </w:rPr>
+      </w:pPr>
+      <w:r>
+        <w:rPr>
+          <w:rFonts w:ascii="Consolas" w:eastAsia="Times New Roman" w:hAnsi="Consolas" w:cs="Courier New"/>
+          <w:color w:val="0F2B3D"/>
+          <w:sz w:val="20"/>
+          <w:szCs w:val="20"/>
+          <w:bdr w:val="none" w:sz="0" w:space="0" w:color="auto" w:frame="1"/>
+          <w:shd w:val="clear" w:color="auto" w:fill="F7F7F8"/>
+          <w:lang w:val="en-US" w:eastAsia="ja-JP"/>
+        </w:rPr>
+        <w:t>}</w:t>
+      </w:r>
+    </w:p>
+    <w:p>
+      <w:pPr>
+        <w:rPr>
+          <w:lang w:val="en-US" w:eastAsia="ja-JP"/>
+        </w:rPr>
+      </w:pPr>
+    </w:p>
+    <w:p>
+      <w:pPr>
+        <w:rPr>
+          <w:lang w:val="en-US" w:eastAsia="ja-JP"/>
+        </w:rPr>
+      </w:pPr>
+      <w:r>
+        <w:rPr>
+          <w:lang w:val="en-US" w:eastAsia="ja-JP"/>
+        </w:rPr>
+        <w:t>In this example, </w:t>
+      </w:r>
+      <w:r>
+        <w:rPr>
+          <w:rFonts w:ascii="Consolas" w:hAnsi="Consolas" w:cs="Courier New"/>
+          <w:color w:val="0F2B3D"/>
+          <w:sz w:val="20"/>
+          <w:szCs w:val="20"/>
+          <w:bdr w:val="single" w:sz="6" w:space="0" w:color="B4B9BD" w:frame="1"/>
+          <w:shd w:val="clear" w:color="auto" w:fill="F7F7F8"/>
+          <w:lang w:val="en-US" w:eastAsia="ja-JP"/>
+        </w:rPr>
+        <w:t>one</w:t>
+      </w:r>
+      <w:r>
+        <w:rPr>
+          <w:lang w:val="en-US" w:eastAsia="ja-JP"/>
+        </w:rPr>
+        <w:t> would have font bigger than 16px, and </w:t>
+      </w:r>
+      <w:r>
+        <w:rPr>
+          <w:rFonts w:ascii="Consolas" w:hAnsi="Consolas" w:cs="Courier New"/>
+          <w:color w:val="0F2B3D"/>
+          <w:sz w:val="20"/>
+          <w:szCs w:val="20"/>
+          <w:bdr w:val="single" w:sz="6" w:space="0" w:color="B4B9BD" w:frame="1"/>
+          <w:shd w:val="clear" w:color="auto" w:fill="F7F7F8"/>
+          <w:lang w:val="en-US" w:eastAsia="ja-JP"/>
+        </w:rPr>
+        <w:t>two</w:t>
+      </w:r>
+      <w:r>
+        <w:rPr>
+          <w:lang w:val="en-US" w:eastAsia="ja-JP"/>
+        </w:rPr>
+        <w:t> would have font smaller than 16px.</w:t>
+      </w:r>
+    </w:p>
+    <w:p>
+      <w:pPr>
+        <w:rPr>
+          <w:lang w:val="en-US" w:eastAsia="ja-JP"/>
+        </w:rPr>
+      </w:pPr>
+    </w:p>
+    <w:p>
+      <w:pPr>
+        <w:rPr>
+          <w:lang w:val="en-US" w:eastAsia="ja-JP"/>
+        </w:rPr>
+      </w:pPr>
+    </w:p>
+    <w:p>
+      <w:pPr>
         <w:rPr>
           <w:lang w:val="en-US" w:eastAsia="ja-JP"/>
         </w:rPr>
@@ -19341,6 +20698,119 @@
 <file path=word/numbering.xml><?xml version="1.0" encoding="utf-8"?>
 <w:numbering xmlns:wpc="http://schemas.microsoft.com/office/word/2010/wordprocessingCanvas" xmlns:cx="http://schemas.microsoft.com/office/drawing/2014/chartex" xmlns:cx1="http://schemas.microsoft.com/office/drawing/2015/9/8/chartex" xmlns:cx2="http://schemas.microsoft.com/office/drawing/2015/10/21/chartex" xmlns:cx3="http://schemas.microsoft.com/office/drawing/2016/5/9/chartex" xmlns:cx4="http://schemas.microsoft.com/office/drawing/2016/5/10/chartex" xmlns:cx5="http://schemas.microsoft.com/office/drawing/2016/5/11/chartex" xmlns:cx6="http://schemas.microsoft.com/office/drawing/2016/5/12/chartex" xmlns:cx7="http://schemas.microsoft.com/office/drawing/2016/5/13/chartex" xmlns:cx8="http://schemas.microsoft.com/office/drawing/2016/5/14/chartex" xmlns:mc="http://schemas.openxmlformats.org/markup-compatibility/2006" xmlns:aink="http://schemas.microsoft.com/office/drawing/2016/ink" xmlns:am3d="http://schemas.microsoft.com/office/drawing/2017/model3d" xmlns:o="urn:schemas-microsoft-com:office:office" xmlns:oel="http://schemas.microsoft.com/office/2019/extlst" xmlns:r="http://schemas.openxmlformats.org/officeDocument/2006/relationships" xmlns:m="http://schemas.openxmlformats.org/officeDocument/2006/math" xmlns:v="urn:schemas-microsoft-com:vml" xmlns:wp14="http://schemas.microsoft.com/office/word/2010/wordprocessingDrawing" xmlns:wp="http://schemas.openxmlformats.org/drawingml/2006/wordprocessingDrawing" xmlns:w10="urn:schemas-microsoft-com:office:word" xmlns:w="http://schemas.openxmlformats.org/wordprocessingml/2006/main" xmlns:w14="http://schemas.microsoft.com/office/word/2010/wordml" xmlns:w15="http://schemas.microsoft.com/office/word/2012/wordml" xmlns:w16cex="http://schemas.microsoft.com/office/word/2018/wordml/cex" xmlns:w16cid="http://schemas.microsoft.com/office/word/2016/wordml/cid" xmlns:w16="http://schemas.microsoft.com/office/word/2018/wordml" xmlns:w16sdtdh="http://schemas.microsoft.com/office/word/2020/wordml/sdtdatahash" xmlns:w16se="http://schemas.microsoft.com/office/word/2015/wordml/symex" xmlns:wpg="http://schemas.microsoft.com/office/word/2010/wordprocessingGroup" xmlns:wpi="http://schemas.microsoft.com/office/word/2010/wordprocessingInk" xmlns:wne="http://schemas.microsoft.com/office/word/2006/wordml" xmlns:wps="http://schemas.microsoft.com/office/word/2010/wordprocessingShape" mc:Ignorable="w14 w15 w16se w16cid w16 w16cex w16sdtdh wp14">
   <w:abstractNum w:abstractNumId="0" w15:restartNumberingAfterBreak="0">
+    <w:nsid w:val="07C53BAA"/>
+    <w:multiLevelType w:val="hybridMultilevel"/>
+    <w:tmpl w:val="586C8FAE"/>
+    <w:lvl w:ilvl="0" w:tplc="04090001">
+      <w:start w:val="1"/>
+      <w:numFmt w:val="bullet"/>
+      <w:lvlText w:val=""/>
+      <w:lvlJc w:val="left"/>
+      <w:pPr>
+        <w:ind w:left="1429" w:hanging="360"/>
+      </w:pPr>
+      <w:rPr>
+        <w:rFonts w:ascii="Symbol" w:hAnsi="Symbol" w:hint="default"/>
+      </w:rPr>
+    </w:lvl>
+    <w:lvl w:ilvl="1" w:tplc="04090003" w:tentative="1">
+      <w:start w:val="1"/>
+      <w:numFmt w:val="bullet"/>
+      <w:lvlText w:val="o"/>
+      <w:lvlJc w:val="left"/>
+      <w:pPr>
+        <w:ind w:left="2149" w:hanging="360"/>
+      </w:pPr>
+      <w:rPr>
+        <w:rFonts w:ascii="Courier New" w:hAnsi="Courier New" w:cs="Courier New" w:hint="default"/>
+      </w:rPr>
+    </w:lvl>
+    <w:lvl w:ilvl="2" w:tplc="04090005" w:tentative="1">
+      <w:start w:val="1"/>
+      <w:numFmt w:val="bullet"/>
+      <w:lvlText w:val=""/>
+      <w:lvlJc w:val="left"/>
+      <w:pPr>
+        <w:ind w:left="2869" w:hanging="360"/>
+      </w:pPr>
+      <w:rPr>
+        <w:rFonts w:ascii="Wingdings" w:hAnsi="Wingdings" w:hint="default"/>
+      </w:rPr>
+    </w:lvl>
+    <w:lvl w:ilvl="3" w:tplc="04090001" w:tentative="1">
+      <w:start w:val="1"/>
+      <w:numFmt w:val="bullet"/>
+      <w:lvlText w:val=""/>
+      <w:lvlJc w:val="left"/>
+      <w:pPr>
+        <w:ind w:left="3589" w:hanging="360"/>
+      </w:pPr>
+      <w:rPr>
+        <w:rFonts w:ascii="Symbol" w:hAnsi="Symbol" w:hint="default"/>
+      </w:rPr>
+    </w:lvl>
+    <w:lvl w:ilvl="4" w:tplc="04090003" w:tentative="1">
+      <w:start w:val="1"/>
+      <w:numFmt w:val="bullet"/>
+      <w:lvlText w:val="o"/>
+      <w:lvlJc w:val="left"/>
+      <w:pPr>
+        <w:ind w:left="4309" w:hanging="360"/>
+      </w:pPr>
+      <w:rPr>
+        <w:rFonts w:ascii="Courier New" w:hAnsi="Courier New" w:cs="Courier New" w:hint="default"/>
+      </w:rPr>
+    </w:lvl>
+    <w:lvl w:ilvl="5" w:tplc="04090005" w:tentative="1">
+      <w:start w:val="1"/>
+      <w:numFmt w:val="bullet"/>
+      <w:lvlText w:val=""/>
+      <w:lvlJc w:val="left"/>
+      <w:pPr>
+        <w:ind w:left="5029" w:hanging="360"/>
+      </w:pPr>
+      <w:rPr>
+        <w:rFonts w:ascii="Wingdings" w:hAnsi="Wingdings" w:hint="default"/>
+      </w:rPr>
+    </w:lvl>
+    <w:lvl w:ilvl="6" w:tplc="04090001" w:tentative="1">
+      <w:start w:val="1"/>
+      <w:numFmt w:val="bullet"/>
+      <w:lvlText w:val=""/>
+      <w:lvlJc w:val="left"/>
+      <w:pPr>
+        <w:ind w:left="5749" w:hanging="360"/>
+      </w:pPr>
+      <w:rPr>
+        <w:rFonts w:ascii="Symbol" w:hAnsi="Symbol" w:hint="default"/>
+      </w:rPr>
+    </w:lvl>
+    <w:lvl w:ilvl="7" w:tplc="04090003" w:tentative="1">
+      <w:start w:val="1"/>
+      <w:numFmt w:val="bullet"/>
+      <w:lvlText w:val="o"/>
+      <w:lvlJc w:val="left"/>
+      <w:pPr>
+        <w:ind w:left="6469" w:hanging="360"/>
+      </w:pPr>
+      <w:rPr>
+        <w:rFonts w:ascii="Courier New" w:hAnsi="Courier New" w:cs="Courier New" w:hint="default"/>
+      </w:rPr>
+    </w:lvl>
+    <w:lvl w:ilvl="8" w:tplc="04090005" w:tentative="1">
+      <w:start w:val="1"/>
+      <w:numFmt w:val="bullet"/>
+      <w:lvlText w:val=""/>
+      <w:lvlJc w:val="left"/>
+      <w:pPr>
+        <w:ind w:left="7189" w:hanging="360"/>
+      </w:pPr>
+      <w:rPr>
+        <w:rFonts w:ascii="Wingdings" w:hAnsi="Wingdings" w:hint="default"/>
+      </w:rPr>
+    </w:lvl>
+  </w:abstractNum>
+  <w:abstractNum w:abstractNumId="1" w15:restartNumberingAfterBreak="0">
     <w:nsid w:val="07CF350D"/>
     <w:multiLevelType w:val="multilevel"/>
     <w:tmpl w:val="D4A2DF08"/>
@@ -19489,7 +20959,7 @@
       </w:rPr>
     </w:lvl>
   </w:abstractNum>
-  <w:abstractNum w:abstractNumId="1" w15:restartNumberingAfterBreak="0">
+  <w:abstractNum w:abstractNumId="2" w15:restartNumberingAfterBreak="0">
     <w:nsid w:val="0A062A4C"/>
     <w:multiLevelType w:val="multilevel"/>
     <w:tmpl w:val="C74C6822"/>
@@ -19602,7 +21072,7 @@
       </w:pPr>
     </w:lvl>
   </w:abstractNum>
-  <w:abstractNum w:abstractNumId="2" w15:restartNumberingAfterBreak="0">
+  <w:abstractNum w:abstractNumId="3" w15:restartNumberingAfterBreak="0">
     <w:nsid w:val="0A3A7F64"/>
     <w:multiLevelType w:val="hybridMultilevel"/>
     <w:tmpl w:val="E9BEB5E6"/>
@@ -19688,7 +21158,7 @@
       </w:pPr>
     </w:lvl>
   </w:abstractNum>
-  <w:abstractNum w:abstractNumId="3" w15:restartNumberingAfterBreak="0">
+  <w:abstractNum w:abstractNumId="4" w15:restartNumberingAfterBreak="0">
     <w:nsid w:val="0C5310F7"/>
     <w:multiLevelType w:val="multilevel"/>
     <w:tmpl w:val="2BFCD0DC"/>
@@ -19801,7 +21271,7 @@
       </w:pPr>
     </w:lvl>
   </w:abstractNum>
-  <w:abstractNum w:abstractNumId="4" w15:restartNumberingAfterBreak="0">
+  <w:abstractNum w:abstractNumId="5" w15:restartNumberingAfterBreak="0">
     <w:nsid w:val="0EF2156C"/>
     <w:multiLevelType w:val="multilevel"/>
     <w:tmpl w:val="1E589530"/>
@@ -19950,7 +21420,7 @@
       </w:rPr>
     </w:lvl>
   </w:abstractNum>
-  <w:abstractNum w:abstractNumId="5" w15:restartNumberingAfterBreak="0">
+  <w:abstractNum w:abstractNumId="6" w15:restartNumberingAfterBreak="0">
     <w:nsid w:val="10622566"/>
     <w:multiLevelType w:val="multilevel"/>
     <w:tmpl w:val="E6E8D7BA"/>
@@ -20099,7 +21569,120 @@
       </w:rPr>
     </w:lvl>
   </w:abstractNum>
-  <w:abstractNum w:abstractNumId="6" w15:restartNumberingAfterBreak="0">
+  <w:abstractNum w:abstractNumId="7" w15:restartNumberingAfterBreak="0">
+    <w:nsid w:val="11AF24E5"/>
+    <w:multiLevelType w:val="hybridMultilevel"/>
+    <w:tmpl w:val="2910AC20"/>
+    <w:lvl w:ilvl="0" w:tplc="04090001">
+      <w:start w:val="1"/>
+      <w:numFmt w:val="bullet"/>
+      <w:lvlText w:val=""/>
+      <w:lvlJc w:val="left"/>
+      <w:pPr>
+        <w:ind w:left="1429" w:hanging="360"/>
+      </w:pPr>
+      <w:rPr>
+        <w:rFonts w:ascii="Symbol" w:hAnsi="Symbol" w:hint="default"/>
+      </w:rPr>
+    </w:lvl>
+    <w:lvl w:ilvl="1" w:tplc="04090003" w:tentative="1">
+      <w:start w:val="1"/>
+      <w:numFmt w:val="bullet"/>
+      <w:lvlText w:val="o"/>
+      <w:lvlJc w:val="left"/>
+      <w:pPr>
+        <w:ind w:left="2149" w:hanging="360"/>
+      </w:pPr>
+      <w:rPr>
+        <w:rFonts w:ascii="Courier New" w:hAnsi="Courier New" w:cs="Courier New" w:hint="default"/>
+      </w:rPr>
+    </w:lvl>
+    <w:lvl w:ilvl="2" w:tplc="04090005" w:tentative="1">
+      <w:start w:val="1"/>
+      <w:numFmt w:val="bullet"/>
+      <w:lvlText w:val=""/>
+      <w:lvlJc w:val="left"/>
+      <w:pPr>
+        <w:ind w:left="2869" w:hanging="360"/>
+      </w:pPr>
+      <w:rPr>
+        <w:rFonts w:ascii="Wingdings" w:hAnsi="Wingdings" w:hint="default"/>
+      </w:rPr>
+    </w:lvl>
+    <w:lvl w:ilvl="3" w:tplc="04090001" w:tentative="1">
+      <w:start w:val="1"/>
+      <w:numFmt w:val="bullet"/>
+      <w:lvlText w:val=""/>
+      <w:lvlJc w:val="left"/>
+      <w:pPr>
+        <w:ind w:left="3589" w:hanging="360"/>
+      </w:pPr>
+      <w:rPr>
+        <w:rFonts w:ascii="Symbol" w:hAnsi="Symbol" w:hint="default"/>
+      </w:rPr>
+    </w:lvl>
+    <w:lvl w:ilvl="4" w:tplc="04090003" w:tentative="1">
+      <w:start w:val="1"/>
+      <w:numFmt w:val="bullet"/>
+      <w:lvlText w:val="o"/>
+      <w:lvlJc w:val="left"/>
+      <w:pPr>
+        <w:ind w:left="4309" w:hanging="360"/>
+      </w:pPr>
+      <w:rPr>
+        <w:rFonts w:ascii="Courier New" w:hAnsi="Courier New" w:cs="Courier New" w:hint="default"/>
+      </w:rPr>
+    </w:lvl>
+    <w:lvl w:ilvl="5" w:tplc="04090005" w:tentative="1">
+      <w:start w:val="1"/>
+      <w:numFmt w:val="bullet"/>
+      <w:lvlText w:val=""/>
+      <w:lvlJc w:val="left"/>
+      <w:pPr>
+        <w:ind w:left="5029" w:hanging="360"/>
+      </w:pPr>
+      <w:rPr>
+        <w:rFonts w:ascii="Wingdings" w:hAnsi="Wingdings" w:hint="default"/>
+      </w:rPr>
+    </w:lvl>
+    <w:lvl w:ilvl="6" w:tplc="04090001" w:tentative="1">
+      <w:start w:val="1"/>
+      <w:numFmt w:val="bullet"/>
+      <w:lvlText w:val=""/>
+      <w:lvlJc w:val="left"/>
+      <w:pPr>
+        <w:ind w:left="5749" w:hanging="360"/>
+      </w:pPr>
+      <w:rPr>
+        <w:rFonts w:ascii="Symbol" w:hAnsi="Symbol" w:hint="default"/>
+      </w:rPr>
+    </w:lvl>
+    <w:lvl w:ilvl="7" w:tplc="04090003" w:tentative="1">
+      <w:start w:val="1"/>
+      <w:numFmt w:val="bullet"/>
+      <w:lvlText w:val="o"/>
+      <w:lvlJc w:val="left"/>
+      <w:pPr>
+        <w:ind w:left="6469" w:hanging="360"/>
+      </w:pPr>
+      <w:rPr>
+        <w:rFonts w:ascii="Courier New" w:hAnsi="Courier New" w:cs="Courier New" w:hint="default"/>
+      </w:rPr>
+    </w:lvl>
+    <w:lvl w:ilvl="8" w:tplc="04090005" w:tentative="1">
+      <w:start w:val="1"/>
+      <w:numFmt w:val="bullet"/>
+      <w:lvlText w:val=""/>
+      <w:lvlJc w:val="left"/>
+      <w:pPr>
+        <w:ind w:left="7189" w:hanging="360"/>
+      </w:pPr>
+      <w:rPr>
+        <w:rFonts w:ascii="Wingdings" w:hAnsi="Wingdings" w:hint="default"/>
+      </w:rPr>
+    </w:lvl>
+  </w:abstractNum>
+  <w:abstractNum w:abstractNumId="8" w15:restartNumberingAfterBreak="0">
     <w:nsid w:val="16433B8E"/>
     <w:multiLevelType w:val="multilevel"/>
     <w:tmpl w:val="09BEF802"/>
@@ -20248,7 +21831,7 @@
       </w:rPr>
     </w:lvl>
   </w:abstractNum>
-  <w:abstractNum w:abstractNumId="7" w15:restartNumberingAfterBreak="0">
+  <w:abstractNum w:abstractNumId="9" w15:restartNumberingAfterBreak="0">
     <w:nsid w:val="1D546641"/>
     <w:multiLevelType w:val="multilevel"/>
     <w:tmpl w:val="0416001F"/>
@@ -20334,7 +21917,7 @@
       </w:pPr>
     </w:lvl>
   </w:abstractNum>
-  <w:abstractNum w:abstractNumId="8" w15:restartNumberingAfterBreak="0">
+  <w:abstractNum w:abstractNumId="10" w15:restartNumberingAfterBreak="0">
     <w:nsid w:val="2A554515"/>
     <w:multiLevelType w:val="hybridMultilevel"/>
     <w:tmpl w:val="F3DA739E"/>
@@ -20447,7 +22030,7 @@
       </w:rPr>
     </w:lvl>
   </w:abstractNum>
-  <w:abstractNum w:abstractNumId="9" w15:restartNumberingAfterBreak="0">
+  <w:abstractNum w:abstractNumId="11" w15:restartNumberingAfterBreak="0">
     <w:nsid w:val="2B064BC6"/>
     <w:multiLevelType w:val="multilevel"/>
     <w:tmpl w:val="6BFE749A"/>
@@ -20596,7 +22179,7 @@
       </w:rPr>
     </w:lvl>
   </w:abstractNum>
-  <w:abstractNum w:abstractNumId="10" w15:restartNumberingAfterBreak="0">
+  <w:abstractNum w:abstractNumId="12" w15:restartNumberingAfterBreak="0">
     <w:nsid w:val="2D6C4D6F"/>
     <w:multiLevelType w:val="multilevel"/>
     <w:tmpl w:val="D108B552"/>
@@ -20745,7 +22328,156 @@
       </w:rPr>
     </w:lvl>
   </w:abstractNum>
-  <w:abstractNum w:abstractNumId="11" w15:restartNumberingAfterBreak="0">
+  <w:abstractNum w:abstractNumId="13" w15:restartNumberingAfterBreak="0">
+    <w:nsid w:val="357803F2"/>
+    <w:multiLevelType w:val="multilevel"/>
+    <w:tmpl w:val="18BA17DE"/>
+    <w:lvl w:ilvl="0">
+      <w:start w:val="1"/>
+      <w:numFmt w:val="bullet"/>
+      <w:lvlText w:val=""/>
+      <w:lvlJc w:val="left"/>
+      <w:pPr>
+        <w:tabs>
+          <w:tab w:val="num" w:pos="720"/>
+        </w:tabs>
+        <w:ind w:left="720" w:hanging="360"/>
+      </w:pPr>
+      <w:rPr>
+        <w:rFonts w:ascii="Symbol" w:hAnsi="Symbol" w:hint="default"/>
+        <w:sz w:val="20"/>
+      </w:rPr>
+    </w:lvl>
+    <w:lvl w:ilvl="1" w:tentative="1">
+      <w:start w:val="1"/>
+      <w:numFmt w:val="bullet"/>
+      <w:lvlText w:val=""/>
+      <w:lvlJc w:val="left"/>
+      <w:pPr>
+        <w:tabs>
+          <w:tab w:val="num" w:pos="1440"/>
+        </w:tabs>
+        <w:ind w:left="1440" w:hanging="360"/>
+      </w:pPr>
+      <w:rPr>
+        <w:rFonts w:ascii="Symbol" w:hAnsi="Symbol" w:hint="default"/>
+        <w:sz w:val="20"/>
+      </w:rPr>
+    </w:lvl>
+    <w:lvl w:ilvl="2" w:tentative="1">
+      <w:start w:val="1"/>
+      <w:numFmt w:val="bullet"/>
+      <w:lvlText w:val=""/>
+      <w:lvlJc w:val="left"/>
+      <w:pPr>
+        <w:tabs>
+          <w:tab w:val="num" w:pos="2160"/>
+        </w:tabs>
+        <w:ind w:left="2160" w:hanging="360"/>
+      </w:pPr>
+      <w:rPr>
+        <w:rFonts w:ascii="Symbol" w:hAnsi="Symbol" w:hint="default"/>
+        <w:sz w:val="20"/>
+      </w:rPr>
+    </w:lvl>
+    <w:lvl w:ilvl="3" w:tentative="1">
+      <w:start w:val="1"/>
+      <w:numFmt w:val="bullet"/>
+      <w:lvlText w:val=""/>
+      <w:lvlJc w:val="left"/>
+      <w:pPr>
+        <w:tabs>
+          <w:tab w:val="num" w:pos="2880"/>
+        </w:tabs>
+        <w:ind w:left="2880" w:hanging="360"/>
+      </w:pPr>
+      <w:rPr>
+        <w:rFonts w:ascii="Symbol" w:hAnsi="Symbol" w:hint="default"/>
+        <w:sz w:val="20"/>
+      </w:rPr>
+    </w:lvl>
+    <w:lvl w:ilvl="4" w:tentative="1">
+      <w:start w:val="1"/>
+      <w:numFmt w:val="bullet"/>
+      <w:lvlText w:val=""/>
+      <w:lvlJc w:val="left"/>
+      <w:pPr>
+        <w:tabs>
+          <w:tab w:val="num" w:pos="3600"/>
+        </w:tabs>
+        <w:ind w:left="3600" w:hanging="360"/>
+      </w:pPr>
+      <w:rPr>
+        <w:rFonts w:ascii="Symbol" w:hAnsi="Symbol" w:hint="default"/>
+        <w:sz w:val="20"/>
+      </w:rPr>
+    </w:lvl>
+    <w:lvl w:ilvl="5" w:tentative="1">
+      <w:start w:val="1"/>
+      <w:numFmt w:val="bullet"/>
+      <w:lvlText w:val=""/>
+      <w:lvlJc w:val="left"/>
+      <w:pPr>
+        <w:tabs>
+          <w:tab w:val="num" w:pos="4320"/>
+        </w:tabs>
+        <w:ind w:left="4320" w:hanging="360"/>
+      </w:pPr>
+      <w:rPr>
+        <w:rFonts w:ascii="Symbol" w:hAnsi="Symbol" w:hint="default"/>
+        <w:sz w:val="20"/>
+      </w:rPr>
+    </w:lvl>
+    <w:lvl w:ilvl="6" w:tentative="1">
+      <w:start w:val="1"/>
+      <w:numFmt w:val="bullet"/>
+      <w:lvlText w:val=""/>
+      <w:lvlJc w:val="left"/>
+      <w:pPr>
+        <w:tabs>
+          <w:tab w:val="num" w:pos="5040"/>
+        </w:tabs>
+        <w:ind w:left="5040" w:hanging="360"/>
+      </w:pPr>
+      <w:rPr>
+        <w:rFonts w:ascii="Symbol" w:hAnsi="Symbol" w:hint="default"/>
+        <w:sz w:val="20"/>
+      </w:rPr>
+    </w:lvl>
+    <w:lvl w:ilvl="7" w:tentative="1">
+      <w:start w:val="1"/>
+      <w:numFmt w:val="bullet"/>
+      <w:lvlText w:val=""/>
+      <w:lvlJc w:val="left"/>
+      <w:pPr>
+        <w:tabs>
+          <w:tab w:val="num" w:pos="5760"/>
+        </w:tabs>
+        <w:ind w:left="5760" w:hanging="360"/>
+      </w:pPr>
+      <w:rPr>
+        <w:rFonts w:ascii="Symbol" w:hAnsi="Symbol" w:hint="default"/>
+        <w:sz w:val="20"/>
+      </w:rPr>
+    </w:lvl>
+    <w:lvl w:ilvl="8" w:tentative="1">
+      <w:start w:val="1"/>
+      <w:numFmt w:val="bullet"/>
+      <w:lvlText w:val=""/>
+      <w:lvlJc w:val="left"/>
+      <w:pPr>
+        <w:tabs>
+          <w:tab w:val="num" w:pos="6480"/>
+        </w:tabs>
+        <w:ind w:left="6480" w:hanging="360"/>
+      </w:pPr>
+      <w:rPr>
+        <w:rFonts w:ascii="Symbol" w:hAnsi="Symbol" w:hint="default"/>
+        <w:sz w:val="20"/>
+      </w:rPr>
+    </w:lvl>
+  </w:abstractNum>
+  <w:abstractNum w:abstractNumId="14" w15:restartNumberingAfterBreak="0">
     <w:nsid w:val="36580947"/>
     <w:multiLevelType w:val="hybridMultilevel"/>
     <w:tmpl w:val="3C6ED6D2"/>
@@ -20858,7 +22590,7 @@
       </w:rPr>
     </w:lvl>
   </w:abstractNum>
-  <w:abstractNum w:abstractNumId="12" w15:restartNumberingAfterBreak="0">
+  <w:abstractNum w:abstractNumId="15" w15:restartNumberingAfterBreak="0">
     <w:nsid w:val="37254D51"/>
     <w:multiLevelType w:val="hybridMultilevel"/>
     <w:tmpl w:val="D0D86EEC"/>
@@ -20971,7 +22703,7 @@
       </w:rPr>
     </w:lvl>
   </w:abstractNum>
-  <w:abstractNum w:abstractNumId="13" w15:restartNumberingAfterBreak="0">
+  <w:abstractNum w:abstractNumId="16" w15:restartNumberingAfterBreak="0">
     <w:nsid w:val="3E2D7D72"/>
     <w:multiLevelType w:val="hybridMultilevel"/>
     <w:tmpl w:val="D40206C4"/>
@@ -21057,7 +22789,7 @@
       </w:pPr>
     </w:lvl>
   </w:abstractNum>
-  <w:abstractNum w:abstractNumId="14" w15:restartNumberingAfterBreak="0">
+  <w:abstractNum w:abstractNumId="17" w15:restartNumberingAfterBreak="0">
     <w:nsid w:val="462F3E02"/>
     <w:multiLevelType w:val="multilevel"/>
     <w:tmpl w:val="261A14D2"/>
@@ -21206,7 +22938,7 @@
       </w:rPr>
     </w:lvl>
   </w:abstractNum>
-  <w:abstractNum w:abstractNumId="15" w15:restartNumberingAfterBreak="0">
+  <w:abstractNum w:abstractNumId="18" w15:restartNumberingAfterBreak="0">
     <w:nsid w:val="50580B15"/>
     <w:multiLevelType w:val="multilevel"/>
     <w:tmpl w:val="8D0CA782"/>
@@ -21319,7 +23051,7 @@
       </w:pPr>
     </w:lvl>
   </w:abstractNum>
-  <w:abstractNum w:abstractNumId="16" w15:restartNumberingAfterBreak="0">
+  <w:abstractNum w:abstractNumId="19" w15:restartNumberingAfterBreak="0">
     <w:nsid w:val="546E45C2"/>
     <w:multiLevelType w:val="multilevel"/>
     <w:tmpl w:val="0416001F"/>
@@ -21405,7 +23137,7 @@
       </w:pPr>
     </w:lvl>
   </w:abstractNum>
-  <w:abstractNum w:abstractNumId="17" w15:restartNumberingAfterBreak="0">
+  <w:abstractNum w:abstractNumId="20" w15:restartNumberingAfterBreak="0">
     <w:nsid w:val="55BE184D"/>
     <w:multiLevelType w:val="multilevel"/>
     <w:tmpl w:val="04160025"/>
@@ -21500,7 +23232,7 @@
       </w:pPr>
     </w:lvl>
   </w:abstractNum>
-  <w:abstractNum w:abstractNumId="18" w15:restartNumberingAfterBreak="0">
+  <w:abstractNum w:abstractNumId="21" w15:restartNumberingAfterBreak="0">
     <w:nsid w:val="569C5F64"/>
     <w:multiLevelType w:val="multilevel"/>
     <w:tmpl w:val="7E32CBCE"/>
@@ -21613,7 +23345,7 @@
       </w:pPr>
     </w:lvl>
   </w:abstractNum>
-  <w:abstractNum w:abstractNumId="19" w15:restartNumberingAfterBreak="0">
+  <w:abstractNum w:abstractNumId="22" w15:restartNumberingAfterBreak="0">
     <w:nsid w:val="577E54FB"/>
     <w:multiLevelType w:val="hybridMultilevel"/>
     <w:tmpl w:val="D8FE2888"/>
@@ -21699,7 +23431,7 @@
       </w:pPr>
     </w:lvl>
   </w:abstractNum>
-  <w:abstractNum w:abstractNumId="20" w15:restartNumberingAfterBreak="0">
+  <w:abstractNum w:abstractNumId="23" w15:restartNumberingAfterBreak="0">
     <w:nsid w:val="5BCB474E"/>
     <w:multiLevelType w:val="hybridMultilevel"/>
     <w:tmpl w:val="AD16A802"/>
@@ -21785,7 +23517,7 @@
       </w:pPr>
     </w:lvl>
   </w:abstractNum>
-  <w:abstractNum w:abstractNumId="21" w15:restartNumberingAfterBreak="0">
+  <w:abstractNum w:abstractNumId="24" w15:restartNumberingAfterBreak="0">
     <w:nsid w:val="61030B54"/>
     <w:multiLevelType w:val="hybridMultilevel"/>
     <w:tmpl w:val="8FE007AC"/>
@@ -21898,7 +23630,156 @@
       </w:rPr>
     </w:lvl>
   </w:abstractNum>
-  <w:abstractNum w:abstractNumId="22" w15:restartNumberingAfterBreak="0">
+  <w:abstractNum w:abstractNumId="25" w15:restartNumberingAfterBreak="0">
+    <w:nsid w:val="612F1E74"/>
+    <w:multiLevelType w:val="multilevel"/>
+    <w:tmpl w:val="239C854C"/>
+    <w:lvl w:ilvl="0">
+      <w:start w:val="1"/>
+      <w:numFmt w:val="bullet"/>
+      <w:lvlText w:val=""/>
+      <w:lvlJc w:val="left"/>
+      <w:pPr>
+        <w:tabs>
+          <w:tab w:val="num" w:pos="1068"/>
+        </w:tabs>
+        <w:ind w:left="1068" w:hanging="360"/>
+      </w:pPr>
+      <w:rPr>
+        <w:rFonts w:ascii="Symbol" w:hAnsi="Symbol" w:hint="default"/>
+        <w:sz w:val="20"/>
+      </w:rPr>
+    </w:lvl>
+    <w:lvl w:ilvl="1" w:tentative="1">
+      <w:start w:val="1"/>
+      <w:numFmt w:val="bullet"/>
+      <w:lvlText w:val=""/>
+      <w:lvlJc w:val="left"/>
+      <w:pPr>
+        <w:tabs>
+          <w:tab w:val="num" w:pos="1788"/>
+        </w:tabs>
+        <w:ind w:left="1788" w:hanging="360"/>
+      </w:pPr>
+      <w:rPr>
+        <w:rFonts w:ascii="Symbol" w:hAnsi="Symbol" w:hint="default"/>
+        <w:sz w:val="20"/>
+      </w:rPr>
+    </w:lvl>
+    <w:lvl w:ilvl="2" w:tentative="1">
+      <w:start w:val="1"/>
+      <w:numFmt w:val="bullet"/>
+      <w:lvlText w:val=""/>
+      <w:lvlJc w:val="left"/>
+      <w:pPr>
+        <w:tabs>
+          <w:tab w:val="num" w:pos="2508"/>
+        </w:tabs>
+        <w:ind w:left="2508" w:hanging="360"/>
+      </w:pPr>
+      <w:rPr>
+        <w:rFonts w:ascii="Symbol" w:hAnsi="Symbol" w:hint="default"/>
+        <w:sz w:val="20"/>
+      </w:rPr>
+    </w:lvl>
+    <w:lvl w:ilvl="3" w:tentative="1">
+      <w:start w:val="1"/>
+      <w:numFmt w:val="bullet"/>
+      <w:lvlText w:val=""/>
+      <w:lvlJc w:val="left"/>
+      <w:pPr>
+        <w:tabs>
+          <w:tab w:val="num" w:pos="3228"/>
+        </w:tabs>
+        <w:ind w:left="3228" w:hanging="360"/>
+      </w:pPr>
+      <w:rPr>
+        <w:rFonts w:ascii="Symbol" w:hAnsi="Symbol" w:hint="default"/>
+        <w:sz w:val="20"/>
+      </w:rPr>
+    </w:lvl>
+    <w:lvl w:ilvl="4" w:tentative="1">
+      <w:start w:val="1"/>
+      <w:numFmt w:val="bullet"/>
+      <w:lvlText w:val=""/>
+      <w:lvlJc w:val="left"/>
+      <w:pPr>
+        <w:tabs>
+          <w:tab w:val="num" w:pos="3948"/>
+        </w:tabs>
+        <w:ind w:left="3948" w:hanging="360"/>
+      </w:pPr>
+      <w:rPr>
+        <w:rFonts w:ascii="Symbol" w:hAnsi="Symbol" w:hint="default"/>
+        <w:sz w:val="20"/>
+      </w:rPr>
+    </w:lvl>
+    <w:lvl w:ilvl="5" w:tentative="1">
+      <w:start w:val="1"/>
+      <w:numFmt w:val="bullet"/>
+      <w:lvlText w:val=""/>
+      <w:lvlJc w:val="left"/>
+      <w:pPr>
+        <w:tabs>
+          <w:tab w:val="num" w:pos="4668"/>
+        </w:tabs>
+        <w:ind w:left="4668" w:hanging="360"/>
+      </w:pPr>
+      <w:rPr>
+        <w:rFonts w:ascii="Symbol" w:hAnsi="Symbol" w:hint="default"/>
+        <w:sz w:val="20"/>
+      </w:rPr>
+    </w:lvl>
+    <w:lvl w:ilvl="6" w:tentative="1">
+      <w:start w:val="1"/>
+      <w:numFmt w:val="bullet"/>
+      <w:lvlText w:val=""/>
+      <w:lvlJc w:val="left"/>
+      <w:pPr>
+        <w:tabs>
+          <w:tab w:val="num" w:pos="5388"/>
+        </w:tabs>
+        <w:ind w:left="5388" w:hanging="360"/>
+      </w:pPr>
+      <w:rPr>
+        <w:rFonts w:ascii="Symbol" w:hAnsi="Symbol" w:hint="default"/>
+        <w:sz w:val="20"/>
+      </w:rPr>
+    </w:lvl>
+    <w:lvl w:ilvl="7" w:tentative="1">
+      <w:start w:val="1"/>
+      <w:numFmt w:val="bullet"/>
+      <w:lvlText w:val=""/>
+      <w:lvlJc w:val="left"/>
+      <w:pPr>
+        <w:tabs>
+          <w:tab w:val="num" w:pos="6108"/>
+        </w:tabs>
+        <w:ind w:left="6108" w:hanging="360"/>
+      </w:pPr>
+      <w:rPr>
+        <w:rFonts w:ascii="Symbol" w:hAnsi="Symbol" w:hint="default"/>
+        <w:sz w:val="20"/>
+      </w:rPr>
+    </w:lvl>
+    <w:lvl w:ilvl="8" w:tentative="1">
+      <w:start w:val="1"/>
+      <w:numFmt w:val="bullet"/>
+      <w:lvlText w:val=""/>
+      <w:lvlJc w:val="left"/>
+      <w:pPr>
+        <w:tabs>
+          <w:tab w:val="num" w:pos="6828"/>
+        </w:tabs>
+        <w:ind w:left="6828" w:hanging="360"/>
+      </w:pPr>
+      <w:rPr>
+        <w:rFonts w:ascii="Symbol" w:hAnsi="Symbol" w:hint="default"/>
+        <w:sz w:val="20"/>
+      </w:rPr>
+    </w:lvl>
+  </w:abstractNum>
+  <w:abstractNum w:abstractNumId="26" w15:restartNumberingAfterBreak="0">
     <w:nsid w:val="61567A6C"/>
     <w:multiLevelType w:val="hybridMultilevel"/>
     <w:tmpl w:val="8F52E41E"/>
@@ -22011,7 +23892,7 @@
       </w:rPr>
     </w:lvl>
   </w:abstractNum>
-  <w:abstractNum w:abstractNumId="23" w15:restartNumberingAfterBreak="0">
+  <w:abstractNum w:abstractNumId="27" w15:restartNumberingAfterBreak="0">
     <w:nsid w:val="675D1B9D"/>
     <w:multiLevelType w:val="multilevel"/>
     <w:tmpl w:val="12C2FC50"/>
@@ -22124,7 +24005,7 @@
       </w:pPr>
     </w:lvl>
   </w:abstractNum>
-  <w:abstractNum w:abstractNumId="24" w15:restartNumberingAfterBreak="0">
+  <w:abstractNum w:abstractNumId="28" w15:restartNumberingAfterBreak="0">
     <w:nsid w:val="6CDD1D7F"/>
     <w:multiLevelType w:val="multilevel"/>
     <w:tmpl w:val="A9ACB42A"/>
@@ -22273,7 +24154,7 @@
       </w:rPr>
     </w:lvl>
   </w:abstractNum>
-  <w:abstractNum w:abstractNumId="25" w15:restartNumberingAfterBreak="0">
+  <w:abstractNum w:abstractNumId="29" w15:restartNumberingAfterBreak="0">
     <w:nsid w:val="6DB6287F"/>
     <w:multiLevelType w:val="hybridMultilevel"/>
     <w:tmpl w:val="6F7C7D90"/>
@@ -22386,7 +24267,7 @@
       </w:rPr>
     </w:lvl>
   </w:abstractNum>
-  <w:abstractNum w:abstractNumId="26" w15:restartNumberingAfterBreak="0">
+  <w:abstractNum w:abstractNumId="30" w15:restartNumberingAfterBreak="0">
     <w:nsid w:val="6F834E20"/>
     <w:multiLevelType w:val="hybridMultilevel"/>
     <w:tmpl w:val="DDB27196"/>
@@ -22472,7 +24353,7 @@
       </w:pPr>
     </w:lvl>
   </w:abstractNum>
-  <w:abstractNum w:abstractNumId="27" w15:restartNumberingAfterBreak="0">
+  <w:abstractNum w:abstractNumId="31" w15:restartNumberingAfterBreak="0">
     <w:nsid w:val="7CAA51C0"/>
     <w:multiLevelType w:val="hybridMultilevel"/>
     <w:tmpl w:val="F2E04394"/>
@@ -22558,7 +24439,7 @@
       </w:pPr>
     </w:lvl>
   </w:abstractNum>
-  <w:abstractNum w:abstractNumId="28" w15:restartNumberingAfterBreak="0">
+  <w:abstractNum w:abstractNumId="32" w15:restartNumberingAfterBreak="0">
     <w:nsid w:val="7D3A69D7"/>
     <w:multiLevelType w:val="multilevel"/>
     <w:tmpl w:val="44AA9BB2"/>
@@ -22707,7 +24588,7 @@
       </w:rPr>
     </w:lvl>
   </w:abstractNum>
-  <w:abstractNum w:abstractNumId="29" w15:restartNumberingAfterBreak="0">
+  <w:abstractNum w:abstractNumId="33" w15:restartNumberingAfterBreak="0">
     <w:nsid w:val="7FD96BCB"/>
     <w:multiLevelType w:val="multilevel"/>
     <w:tmpl w:val="40B0E9A0"/>
@@ -22857,94 +24738,106 @@
     </w:lvl>
   </w:abstractNum>
   <w:num w:numId="1" w16cid:durableId="1111243387">
+    <w:abstractNumId w:val="3"/>
+  </w:num>
+  <w:num w:numId="2" w16cid:durableId="829447051">
+    <w:abstractNumId w:val="30"/>
+  </w:num>
+  <w:num w:numId="3" w16cid:durableId="8265456">
+    <w:abstractNumId w:val="23"/>
+  </w:num>
+  <w:num w:numId="4" w16cid:durableId="1233543771">
+    <w:abstractNumId w:val="16"/>
+  </w:num>
+  <w:num w:numId="5" w16cid:durableId="546340163">
+    <w:abstractNumId w:val="26"/>
+  </w:num>
+  <w:num w:numId="6" w16cid:durableId="1204899464">
+    <w:abstractNumId w:val="24"/>
+  </w:num>
+  <w:num w:numId="7" w16cid:durableId="325020041">
+    <w:abstractNumId w:val="10"/>
+  </w:num>
+  <w:num w:numId="8" w16cid:durableId="1443037999">
+    <w:abstractNumId w:val="15"/>
+  </w:num>
+  <w:num w:numId="9" w16cid:durableId="158928049">
+    <w:abstractNumId w:val="19"/>
+  </w:num>
+  <w:num w:numId="10" w16cid:durableId="89159493">
+    <w:abstractNumId w:val="9"/>
+  </w:num>
+  <w:num w:numId="11" w16cid:durableId="175076382">
+    <w:abstractNumId w:val="20"/>
+  </w:num>
+  <w:num w:numId="12" w16cid:durableId="601378340">
+    <w:abstractNumId w:val="22"/>
+  </w:num>
+  <w:num w:numId="13" w16cid:durableId="1716393553">
+    <w:abstractNumId w:val="8"/>
+  </w:num>
+  <w:num w:numId="14" w16cid:durableId="1962027259">
+    <w:abstractNumId w:val="6"/>
+  </w:num>
+  <w:num w:numId="15" w16cid:durableId="682971622">
+    <w:abstractNumId w:val="17"/>
+  </w:num>
+  <w:num w:numId="16" w16cid:durableId="145125621">
+    <w:abstractNumId w:val="5"/>
+  </w:num>
+  <w:num w:numId="17" w16cid:durableId="1852375986">
+    <w:abstractNumId w:val="4"/>
+  </w:num>
+  <w:num w:numId="18" w16cid:durableId="2116555730">
+    <w:abstractNumId w:val="32"/>
+  </w:num>
+  <w:num w:numId="19" w16cid:durableId="211576892">
+    <w:abstractNumId w:val="1"/>
+  </w:num>
+  <w:num w:numId="20" w16cid:durableId="1328245187">
     <w:abstractNumId w:val="2"/>
   </w:num>
-  <w:num w:numId="2" w16cid:durableId="829447051">
-    <w:abstractNumId w:val="26"/>
+  <w:num w:numId="21" w16cid:durableId="442457346">
+    <w:abstractNumId w:val="11"/>
   </w:num>
-  <w:num w:numId="3" w16cid:durableId="8265456">
-    <w:abstractNumId w:val="20"/>
+  <w:num w:numId="22" w16cid:durableId="1369911408">
+    <w:abstractNumId w:val="21"/>
   </w:num>
-  <w:num w:numId="4" w16cid:durableId="1233543771">
+  <w:num w:numId="23" w16cid:durableId="473521948">
+    <w:abstractNumId w:val="18"/>
+  </w:num>
+  <w:num w:numId="24" w16cid:durableId="31928291">
+    <w:abstractNumId w:val="33"/>
+  </w:num>
+  <w:num w:numId="25" w16cid:durableId="649558318">
+    <w:abstractNumId w:val="27"/>
+  </w:num>
+  <w:num w:numId="26" w16cid:durableId="453600065">
+    <w:abstractNumId w:val="28"/>
+  </w:num>
+  <w:num w:numId="27" w16cid:durableId="554704864">
+    <w:abstractNumId w:val="31"/>
+  </w:num>
+  <w:num w:numId="28" w16cid:durableId="808328428">
+    <w:abstractNumId w:val="14"/>
+  </w:num>
+  <w:num w:numId="29" w16cid:durableId="278685967">
+    <w:abstractNumId w:val="12"/>
+  </w:num>
+  <w:num w:numId="30" w16cid:durableId="1613516724">
+    <w:abstractNumId w:val="29"/>
+  </w:num>
+  <w:num w:numId="31" w16cid:durableId="623922458">
+    <w:abstractNumId w:val="25"/>
+  </w:num>
+  <w:num w:numId="32" w16cid:durableId="854072221">
     <w:abstractNumId w:val="13"/>
   </w:num>
-  <w:num w:numId="5" w16cid:durableId="546340163">
-    <w:abstractNumId w:val="22"/>
-  </w:num>
-  <w:num w:numId="6" w16cid:durableId="1204899464">
-    <w:abstractNumId w:val="21"/>
-  </w:num>
-  <w:num w:numId="7" w16cid:durableId="325020041">
-    <w:abstractNumId w:val="8"/>
-  </w:num>
-  <w:num w:numId="8" w16cid:durableId="1443037999">
-    <w:abstractNumId w:val="12"/>
-  </w:num>
-  <w:num w:numId="9" w16cid:durableId="158928049">
-    <w:abstractNumId w:val="16"/>
-  </w:num>
-  <w:num w:numId="10" w16cid:durableId="89159493">
+  <w:num w:numId="33" w16cid:durableId="1854301200">
     <w:abstractNumId w:val="7"/>
   </w:num>
-  <w:num w:numId="11" w16cid:durableId="175076382">
-    <w:abstractNumId w:val="17"/>
-  </w:num>
-  <w:num w:numId="12" w16cid:durableId="601378340">
-    <w:abstractNumId w:val="19"/>
-  </w:num>
-  <w:num w:numId="13" w16cid:durableId="1716393553">
-    <w:abstractNumId w:val="6"/>
-  </w:num>
-  <w:num w:numId="14" w16cid:durableId="1962027259">
-    <w:abstractNumId w:val="5"/>
-  </w:num>
-  <w:num w:numId="15" w16cid:durableId="682971622">
-    <w:abstractNumId w:val="14"/>
-  </w:num>
-  <w:num w:numId="16" w16cid:durableId="145125621">
-    <w:abstractNumId w:val="4"/>
-  </w:num>
-  <w:num w:numId="17" w16cid:durableId="1852375986">
-    <w:abstractNumId w:val="3"/>
-  </w:num>
-  <w:num w:numId="18" w16cid:durableId="2116555730">
-    <w:abstractNumId w:val="28"/>
-  </w:num>
-  <w:num w:numId="19" w16cid:durableId="211576892">
+  <w:num w:numId="34" w16cid:durableId="633363772">
     <w:abstractNumId w:val="0"/>
-  </w:num>
-  <w:num w:numId="20" w16cid:durableId="1328245187">
-    <w:abstractNumId w:val="1"/>
-  </w:num>
-  <w:num w:numId="21" w16cid:durableId="442457346">
-    <w:abstractNumId w:val="9"/>
-  </w:num>
-  <w:num w:numId="22" w16cid:durableId="1369911408">
-    <w:abstractNumId w:val="18"/>
-  </w:num>
-  <w:num w:numId="23" w16cid:durableId="473521948">
-    <w:abstractNumId w:val="15"/>
-  </w:num>
-  <w:num w:numId="24" w16cid:durableId="31928291">
-    <w:abstractNumId w:val="29"/>
-  </w:num>
-  <w:num w:numId="25" w16cid:durableId="649558318">
-    <w:abstractNumId w:val="23"/>
-  </w:num>
-  <w:num w:numId="26" w16cid:durableId="453600065">
-    <w:abstractNumId w:val="24"/>
-  </w:num>
-  <w:num w:numId="27" w16cid:durableId="554704864">
-    <w:abstractNumId w:val="27"/>
-  </w:num>
-  <w:num w:numId="28" w16cid:durableId="808328428">
-    <w:abstractNumId w:val="11"/>
-  </w:num>
-  <w:num w:numId="29" w16cid:durableId="278685967">
-    <w:abstractNumId w:val="10"/>
-  </w:num>
-  <w:num w:numId="30" w16cid:durableId="1613516724">
-    <w:abstractNumId w:val="25"/>
   </w:num>
 </w:numbering>
 </file>
@@ -23584,7 +25477,6 @@
   <w:style w:type="character" w:default="1" w:styleId="DefaultParagraphFont">
     <w:name w:val="Default Paragraph Font"/>
     <w:uiPriority w:val="1"/>
-    <w:semiHidden/>
     <w:unhideWhenUsed/>
   </w:style>
   <w:style w:type="table" w:default="1" w:styleId="TableNormal">
@@ -24080,6 +25972,11 @@
     <w:basedOn w:val="DefaultParagraphFont"/>
     <w:rsid w:val="00B37F1B"/>
   </w:style>
+  <w:style w:type="character" w:customStyle="1" w:styleId="hljs-number">
+    <w:name w:val="hljs-number"/>
+    <w:basedOn w:val="DefaultParagraphFont"/>
+    <w:rsid w:val="000C45E1"/>
+  </w:style>
 </w:styles>
 </file>
 

</xml_diff>

<commit_message>
Practice some CSS Flex-Box
</commit_message>
<xml_diff>
--- a/Documents/Notebook Notes.docx
+++ b/Documents/Notebook Notes.docx
@@ -153,7 +153,7 @@
       <w:r>
         <w:fldChar w:fldCharType="separate"/>
       </w:r>
-      <w:hyperlink w:anchor="_Toc123031941" w:history="1">
+      <w:hyperlink w:anchor="_Toc123392392" w:history="1">
         <w:r>
           <w:rPr>
             <w:rStyle w:val="Hyperlink"/>
@@ -196,7 +196,7 @@
             <w:noProof/>
             <w:webHidden/>
           </w:rPr>
-          <w:instrText xml:space="preserve"> PAGEREF _Toc123031941 \h </w:instrText>
+          <w:instrText xml:space="preserve"> PAGEREF _Toc123392392 \h </w:instrText>
         </w:r>
         <w:r>
           <w:rPr>
@@ -241,7 +241,7 @@
           <w:lang w:val="en-US" w:eastAsia="ja-JP"/>
         </w:rPr>
       </w:pPr>
-      <w:hyperlink w:anchor="_Toc123031942" w:history="1">
+      <w:hyperlink w:anchor="_Toc123392393" w:history="1">
         <w:r>
           <w:rPr>
             <w:rStyle w:val="Hyperlink"/>
@@ -286,7 +286,7 @@
             <w:noProof/>
             <w:webHidden/>
           </w:rPr>
-          <w:instrText xml:space="preserve"> PAGEREF _Toc123031942 \h </w:instrText>
+          <w:instrText xml:space="preserve"> PAGEREF _Toc123392393 \h </w:instrText>
         </w:r>
         <w:r>
           <w:rPr>
@@ -331,7 +331,7 @@
           <w:lang w:val="en-US" w:eastAsia="ja-JP"/>
         </w:rPr>
       </w:pPr>
-      <w:hyperlink w:anchor="_Toc123031943" w:history="1">
+      <w:hyperlink w:anchor="_Toc123392394" w:history="1">
         <w:r>
           <w:rPr>
             <w:rStyle w:val="Hyperlink"/>
@@ -374,7 +374,7 @@
             <w:noProof/>
             <w:webHidden/>
           </w:rPr>
-          <w:instrText xml:space="preserve"> PAGEREF _Toc123031943 \h </w:instrText>
+          <w:instrText xml:space="preserve"> PAGEREF _Toc123392394 \h </w:instrText>
         </w:r>
         <w:r>
           <w:rPr>
@@ -419,7 +419,7 @@
           <w:lang w:val="en-US" w:eastAsia="ja-JP"/>
         </w:rPr>
       </w:pPr>
-      <w:hyperlink w:anchor="_Toc123031944" w:history="1">
+      <w:hyperlink w:anchor="_Toc123392395" w:history="1">
         <w:r>
           <w:rPr>
             <w:rStyle w:val="Hyperlink"/>
@@ -464,7 +464,7 @@
             <w:noProof/>
             <w:webHidden/>
           </w:rPr>
-          <w:instrText xml:space="preserve"> PAGEREF _Toc123031944 \h </w:instrText>
+          <w:instrText xml:space="preserve"> PAGEREF _Toc123392395 \h </w:instrText>
         </w:r>
         <w:r>
           <w:rPr>
@@ -509,7 +509,7 @@
           <w:lang w:val="en-US" w:eastAsia="ja-JP"/>
         </w:rPr>
       </w:pPr>
-      <w:hyperlink w:anchor="_Toc123031945" w:history="1">
+      <w:hyperlink w:anchor="_Toc123392396" w:history="1">
         <w:r>
           <w:rPr>
             <w:rStyle w:val="Hyperlink"/>
@@ -552,7 +552,7 @@
             <w:noProof/>
             <w:webHidden/>
           </w:rPr>
-          <w:instrText xml:space="preserve"> PAGEREF _Toc123031945 \h </w:instrText>
+          <w:instrText xml:space="preserve"> PAGEREF _Toc123392396 \h </w:instrText>
         </w:r>
         <w:r>
           <w:rPr>
@@ -593,7 +593,7 @@
           <w:lang w:val="en-US" w:eastAsia="ja-JP"/>
         </w:rPr>
       </w:pPr>
-      <w:hyperlink w:anchor="_Toc123031946" w:history="1">
+      <w:hyperlink w:anchor="_Toc123392397" w:history="1">
         <w:r>
           <w:rPr>
             <w:rStyle w:val="Hyperlink"/>
@@ -622,7 +622,7 @@
             <w:noProof/>
             <w:webHidden/>
           </w:rPr>
-          <w:instrText xml:space="preserve"> PAGEREF _Toc123031946 \h </w:instrText>
+          <w:instrText xml:space="preserve"> PAGEREF _Toc123392397 \h </w:instrText>
         </w:r>
         <w:r>
           <w:rPr>
@@ -666,7 +666,7 @@
           <w:lang w:val="en-US" w:eastAsia="ja-JP"/>
         </w:rPr>
       </w:pPr>
-      <w:hyperlink w:anchor="_Toc123031947" w:history="1">
+      <w:hyperlink w:anchor="_Toc123392398" w:history="1">
         <w:r>
           <w:rPr>
             <w:rStyle w:val="Hyperlink"/>
@@ -695,7 +695,7 @@
             <w:noProof/>
             <w:webHidden/>
           </w:rPr>
-          <w:instrText xml:space="preserve"> PAGEREF _Toc123031947 \h </w:instrText>
+          <w:instrText xml:space="preserve"> PAGEREF _Toc123392398 \h </w:instrText>
         </w:r>
         <w:r>
           <w:rPr>
@@ -739,7 +739,7 @@
           <w:lang w:val="en-US" w:eastAsia="ja-JP"/>
         </w:rPr>
       </w:pPr>
-      <w:hyperlink w:anchor="_Toc123031948" w:history="1">
+      <w:hyperlink w:anchor="_Toc123392399" w:history="1">
         <w:r>
           <w:rPr>
             <w:rStyle w:val="Hyperlink"/>
@@ -768,7 +768,7 @@
             <w:noProof/>
             <w:webHidden/>
           </w:rPr>
-          <w:instrText xml:space="preserve"> PAGEREF _Toc123031948 \h </w:instrText>
+          <w:instrText xml:space="preserve"> PAGEREF _Toc123392399 \h </w:instrText>
         </w:r>
         <w:r>
           <w:rPr>
@@ -812,7 +812,7 @@
           <w:lang w:val="en-US" w:eastAsia="ja-JP"/>
         </w:rPr>
       </w:pPr>
-      <w:hyperlink w:anchor="_Toc123031949" w:history="1">
+      <w:hyperlink w:anchor="_Toc123392400" w:history="1">
         <w:r>
           <w:rPr>
             <w:rStyle w:val="Hyperlink"/>
@@ -840,7 +840,7 @@
             <w:noProof/>
             <w:webHidden/>
           </w:rPr>
-          <w:instrText xml:space="preserve"> PAGEREF _Toc123031949 \h </w:instrText>
+          <w:instrText xml:space="preserve"> PAGEREF _Toc123392400 \h </w:instrText>
         </w:r>
         <w:r>
           <w:rPr>
@@ -878,10 +878,13 @@
           <w:tab w:val="right" w:leader="dot" w:pos="9736"/>
         </w:tabs>
         <w:rPr>
+          <w:rFonts w:eastAsiaTheme="minorEastAsia"/>
           <w:noProof/>
-        </w:rPr>
-      </w:pPr>
-      <w:hyperlink w:anchor="_Toc123031950" w:history="1">
+          <w:sz w:val="22"/>
+          <w:lang w:val="en-US" w:eastAsia="ja-JP"/>
+        </w:rPr>
+      </w:pPr>
+      <w:hyperlink w:anchor="_Toc123392401" w:history="1">
         <w:r>
           <w:rPr>
             <w:rStyle w:val="Hyperlink"/>
@@ -909,7 +912,7 @@
             <w:noProof/>
             <w:webHidden/>
           </w:rPr>
-          <w:instrText xml:space="preserve"> PAGEREF _Toc123031950 \h </w:instrText>
+          <w:instrText xml:space="preserve"> PAGEREF _Toc123392401 \h </w:instrText>
         </w:r>
         <w:r>
           <w:rPr>
@@ -947,10 +950,13 @@
           <w:tab w:val="right" w:leader="dot" w:pos="9736"/>
         </w:tabs>
         <w:rPr>
+          <w:rFonts w:eastAsiaTheme="minorEastAsia"/>
           <w:noProof/>
-        </w:rPr>
-      </w:pPr>
-      <w:hyperlink w:anchor="_Toc123031951" w:history="1">
+          <w:sz w:val="22"/>
+          <w:lang w:val="en-US" w:eastAsia="ja-JP"/>
+        </w:rPr>
+      </w:pPr>
+      <w:hyperlink w:anchor="_Toc123392402" w:history="1">
         <w:r>
           <w:rPr>
             <w:rStyle w:val="Hyperlink"/>
@@ -978,7 +984,7 @@
             <w:noProof/>
             <w:webHidden/>
           </w:rPr>
-          <w:instrText xml:space="preserve"> PAGEREF _Toc123031951 \h </w:instrText>
+          <w:instrText xml:space="preserve"> PAGEREF _Toc123392402 \h </w:instrText>
         </w:r>
         <w:r>
           <w:rPr>
@@ -1023,7 +1029,7 @@
           <w:lang w:val="en-US" w:eastAsia="ja-JP"/>
         </w:rPr>
       </w:pPr>
-      <w:hyperlink w:anchor="_Toc123031952" w:history="1">
+      <w:hyperlink w:anchor="_Toc123392403" w:history="1">
         <w:r>
           <w:rPr>
             <w:rStyle w:val="Hyperlink"/>
@@ -1066,7 +1072,7 @@
             <w:noProof/>
             <w:webHidden/>
           </w:rPr>
-          <w:instrText xml:space="preserve"> PAGEREF _Toc123031952 \h </w:instrText>
+          <w:instrText xml:space="preserve"> PAGEREF _Toc123392403 \h </w:instrText>
         </w:r>
         <w:r>
           <w:rPr>
@@ -1111,7 +1117,7 @@
           <w:lang w:val="en-US" w:eastAsia="ja-JP"/>
         </w:rPr>
       </w:pPr>
-      <w:hyperlink w:anchor="_Toc123031953" w:history="1">
+      <w:hyperlink w:anchor="_Toc123392404" w:history="1">
         <w:r>
           <w:rPr>
             <w:rStyle w:val="Hyperlink"/>
@@ -1154,7 +1160,7 @@
             <w:noProof/>
             <w:webHidden/>
           </w:rPr>
-          <w:instrText xml:space="preserve"> PAGEREF _Toc123031953 \h </w:instrText>
+          <w:instrText xml:space="preserve"> PAGEREF _Toc123392404 \h </w:instrText>
         </w:r>
         <w:r>
           <w:rPr>
@@ -1199,7 +1205,7 @@
           <w:lang w:val="en-US" w:eastAsia="ja-JP"/>
         </w:rPr>
       </w:pPr>
-      <w:hyperlink w:anchor="_Toc123031954" w:history="1">
+      <w:hyperlink w:anchor="_Toc123392405" w:history="1">
         <w:r>
           <w:rPr>
             <w:rStyle w:val="Hyperlink"/>
@@ -1242,7 +1248,7 @@
             <w:noProof/>
             <w:webHidden/>
           </w:rPr>
-          <w:instrText xml:space="preserve"> PAGEREF _Toc123031954 \h </w:instrText>
+          <w:instrText xml:space="preserve"> PAGEREF _Toc123392405 \h </w:instrText>
         </w:r>
         <w:r>
           <w:rPr>
@@ -1287,7 +1293,7 @@
           <w:lang w:val="en-US" w:eastAsia="ja-JP"/>
         </w:rPr>
       </w:pPr>
-      <w:hyperlink w:anchor="_Toc123031955" w:history="1">
+      <w:hyperlink w:anchor="_Toc123392406" w:history="1">
         <w:r>
           <w:rPr>
             <w:rStyle w:val="Hyperlink"/>
@@ -1330,7 +1336,7 @@
             <w:noProof/>
             <w:webHidden/>
           </w:rPr>
-          <w:instrText xml:space="preserve"> PAGEREF _Toc123031955 \h </w:instrText>
+          <w:instrText xml:space="preserve"> PAGEREF _Toc123392406 \h </w:instrText>
         </w:r>
         <w:r>
           <w:rPr>
@@ -1375,7 +1381,7 @@
           <w:lang w:val="en-US" w:eastAsia="ja-JP"/>
         </w:rPr>
       </w:pPr>
-      <w:hyperlink w:anchor="_Toc123031956" w:history="1">
+      <w:hyperlink w:anchor="_Toc123392407" w:history="1">
         <w:r>
           <w:rPr>
             <w:rStyle w:val="Hyperlink"/>
@@ -1418,7 +1424,7 @@
             <w:noProof/>
             <w:webHidden/>
           </w:rPr>
-          <w:instrText xml:space="preserve"> PAGEREF _Toc123031956 \h </w:instrText>
+          <w:instrText xml:space="preserve"> PAGEREF _Toc123392407 \h </w:instrText>
         </w:r>
         <w:r>
           <w:rPr>
@@ -1463,7 +1469,7 @@
           <w:lang w:val="en-US" w:eastAsia="ja-JP"/>
         </w:rPr>
       </w:pPr>
-      <w:hyperlink w:anchor="_Toc123031957" w:history="1">
+      <w:hyperlink w:anchor="_Toc123392408" w:history="1">
         <w:r>
           <w:rPr>
             <w:rStyle w:val="Hyperlink"/>
@@ -1508,7 +1514,7 @@
             <w:noProof/>
             <w:webHidden/>
           </w:rPr>
-          <w:instrText xml:space="preserve"> PAGEREF _Toc123031957 \h </w:instrText>
+          <w:instrText xml:space="preserve"> PAGEREF _Toc123392408 \h </w:instrText>
         </w:r>
         <w:r>
           <w:rPr>
@@ -1553,7 +1559,7 @@
           <w:lang w:val="en-US" w:eastAsia="ja-JP"/>
         </w:rPr>
       </w:pPr>
-      <w:hyperlink w:anchor="_Toc123031958" w:history="1">
+      <w:hyperlink w:anchor="_Toc123392409" w:history="1">
         <w:r>
           <w:rPr>
             <w:rStyle w:val="Hyperlink"/>
@@ -1596,7 +1602,7 @@
             <w:noProof/>
             <w:webHidden/>
           </w:rPr>
-          <w:instrText xml:space="preserve"> PAGEREF _Toc123031958 \h </w:instrText>
+          <w:instrText xml:space="preserve"> PAGEREF _Toc123392409 \h </w:instrText>
         </w:r>
         <w:r>
           <w:rPr>
@@ -1641,7 +1647,7 @@
           <w:lang w:val="en-US" w:eastAsia="ja-JP"/>
         </w:rPr>
       </w:pPr>
-      <w:hyperlink w:anchor="_Toc123031959" w:history="1">
+      <w:hyperlink w:anchor="_Toc123392410" w:history="1">
         <w:r>
           <w:rPr>
             <w:rStyle w:val="Hyperlink"/>
@@ -1684,7 +1690,7 @@
             <w:noProof/>
             <w:webHidden/>
           </w:rPr>
-          <w:instrText xml:space="preserve"> PAGEREF _Toc123031959 \h </w:instrText>
+          <w:instrText xml:space="preserve"> PAGEREF _Toc123392410 \h </w:instrText>
         </w:r>
         <w:r>
           <w:rPr>
@@ -1729,7 +1735,7 @@
           <w:lang w:val="en-US" w:eastAsia="ja-JP"/>
         </w:rPr>
       </w:pPr>
-      <w:hyperlink w:anchor="_Toc123031960" w:history="1">
+      <w:hyperlink w:anchor="_Toc123392411" w:history="1">
         <w:r>
           <w:rPr>
             <w:rStyle w:val="Hyperlink"/>
@@ -1774,7 +1780,7 @@
             <w:noProof/>
             <w:webHidden/>
           </w:rPr>
-          <w:instrText xml:space="preserve"> PAGEREF _Toc123031960 \h </w:instrText>
+          <w:instrText xml:space="preserve"> PAGEREF _Toc123392411 \h </w:instrText>
         </w:r>
         <w:r>
           <w:rPr>
@@ -1819,7 +1825,7 @@
           <w:lang w:val="en-US" w:eastAsia="ja-JP"/>
         </w:rPr>
       </w:pPr>
-      <w:hyperlink w:anchor="_Toc123031961" w:history="1">
+      <w:hyperlink w:anchor="_Toc123392412" w:history="1">
         <w:r>
           <w:rPr>
             <w:rStyle w:val="Hyperlink"/>
@@ -1862,7 +1868,7 @@
             <w:noProof/>
             <w:webHidden/>
           </w:rPr>
-          <w:instrText xml:space="preserve"> PAGEREF _Toc123031961 \h </w:instrText>
+          <w:instrText xml:space="preserve"> PAGEREF _Toc123392412 \h </w:instrText>
         </w:r>
         <w:r>
           <w:rPr>
@@ -1907,7 +1913,7 @@
           <w:lang w:val="en-US" w:eastAsia="ja-JP"/>
         </w:rPr>
       </w:pPr>
-      <w:hyperlink w:anchor="_Toc123031962" w:history="1">
+      <w:hyperlink w:anchor="_Toc123392413" w:history="1">
         <w:r>
           <w:rPr>
             <w:rStyle w:val="Hyperlink"/>
@@ -1950,7 +1956,7 @@
             <w:noProof/>
             <w:webHidden/>
           </w:rPr>
-          <w:instrText xml:space="preserve"> PAGEREF _Toc123031962 \h </w:instrText>
+          <w:instrText xml:space="preserve"> PAGEREF _Toc123392413 \h </w:instrText>
         </w:r>
         <w:r>
           <w:rPr>
@@ -1995,7 +2001,7 @@
           <w:lang w:val="en-US" w:eastAsia="ja-JP"/>
         </w:rPr>
       </w:pPr>
-      <w:hyperlink w:anchor="_Toc123031963" w:history="1">
+      <w:hyperlink w:anchor="_Toc123392414" w:history="1">
         <w:r>
           <w:rPr>
             <w:rStyle w:val="Hyperlink"/>
@@ -2038,7 +2044,7 @@
             <w:noProof/>
             <w:webHidden/>
           </w:rPr>
-          <w:instrText xml:space="preserve"> PAGEREF _Toc123031963 \h </w:instrText>
+          <w:instrText xml:space="preserve"> PAGEREF _Toc123392414 \h </w:instrText>
         </w:r>
         <w:r>
           <w:rPr>
@@ -2083,7 +2089,7 @@
           <w:lang w:val="en-US" w:eastAsia="ja-JP"/>
         </w:rPr>
       </w:pPr>
-      <w:hyperlink w:anchor="_Toc123031964" w:history="1">
+      <w:hyperlink w:anchor="_Toc123392415" w:history="1">
         <w:r>
           <w:rPr>
             <w:rStyle w:val="Hyperlink"/>
@@ -2126,7 +2132,7 @@
             <w:noProof/>
             <w:webHidden/>
           </w:rPr>
-          <w:instrText xml:space="preserve"> PAGEREF _Toc123031964 \h </w:instrText>
+          <w:instrText xml:space="preserve"> PAGEREF _Toc123392415 \h </w:instrText>
         </w:r>
         <w:r>
           <w:rPr>
@@ -2171,7 +2177,7 @@
           <w:lang w:val="en-US" w:eastAsia="ja-JP"/>
         </w:rPr>
       </w:pPr>
-      <w:hyperlink w:anchor="_Toc123031965" w:history="1">
+      <w:hyperlink w:anchor="_Toc123392416" w:history="1">
         <w:r>
           <w:rPr>
             <w:rStyle w:val="Hyperlink"/>
@@ -2214,7 +2220,7 @@
             <w:noProof/>
             <w:webHidden/>
           </w:rPr>
-          <w:instrText xml:space="preserve"> PAGEREF _Toc123031965 \h </w:instrText>
+          <w:instrText xml:space="preserve"> PAGEREF _Toc123392416 \h </w:instrText>
         </w:r>
         <w:r>
           <w:rPr>
@@ -2259,7 +2265,7 @@
           <w:lang w:val="en-US" w:eastAsia="ja-JP"/>
         </w:rPr>
       </w:pPr>
-      <w:hyperlink w:anchor="_Toc123031966" w:history="1">
+      <w:hyperlink w:anchor="_Toc123392417" w:history="1">
         <w:r>
           <w:rPr>
             <w:rStyle w:val="Hyperlink"/>
@@ -2302,7 +2308,7 @@
             <w:noProof/>
             <w:webHidden/>
           </w:rPr>
-          <w:instrText xml:space="preserve"> PAGEREF _Toc123031966 \h </w:instrText>
+          <w:instrText xml:space="preserve"> PAGEREF _Toc123392417 \h </w:instrText>
         </w:r>
         <w:r>
           <w:rPr>
@@ -2347,7 +2353,7 @@
           <w:lang w:val="en-US" w:eastAsia="ja-JP"/>
         </w:rPr>
       </w:pPr>
-      <w:hyperlink w:anchor="_Toc123031967" w:history="1">
+      <w:hyperlink w:anchor="_Toc123392418" w:history="1">
         <w:r>
           <w:rPr>
             <w:rStyle w:val="Hyperlink"/>
@@ -2391,7 +2397,7 @@
             <w:noProof/>
             <w:webHidden/>
           </w:rPr>
-          <w:instrText xml:space="preserve"> PAGEREF _Toc123031967 \h </w:instrText>
+          <w:instrText xml:space="preserve"> PAGEREF _Toc123392418 \h </w:instrText>
         </w:r>
         <w:r>
           <w:rPr>
@@ -2436,7 +2442,7 @@
           <w:lang w:val="en-US" w:eastAsia="ja-JP"/>
         </w:rPr>
       </w:pPr>
-      <w:hyperlink w:anchor="_Toc123031968" w:history="1">
+      <w:hyperlink w:anchor="_Toc123392419" w:history="1">
         <w:r>
           <w:rPr>
             <w:rStyle w:val="Hyperlink"/>
@@ -2479,7 +2485,7 @@
             <w:noProof/>
             <w:webHidden/>
           </w:rPr>
-          <w:instrText xml:space="preserve"> PAGEREF _Toc123031968 \h </w:instrText>
+          <w:instrText xml:space="preserve"> PAGEREF _Toc123392419 \h </w:instrText>
         </w:r>
         <w:r>
           <w:rPr>
@@ -2524,7 +2530,7 @@
           <w:lang w:val="en-US" w:eastAsia="ja-JP"/>
         </w:rPr>
       </w:pPr>
-      <w:hyperlink w:anchor="_Toc123031969" w:history="1">
+      <w:hyperlink w:anchor="_Toc123392420" w:history="1">
         <w:r>
           <w:rPr>
             <w:rStyle w:val="Hyperlink"/>
@@ -2567,7 +2573,7 @@
             <w:noProof/>
             <w:webHidden/>
           </w:rPr>
-          <w:instrText xml:space="preserve"> PAGEREF _Toc123031969 \h </w:instrText>
+          <w:instrText xml:space="preserve"> PAGEREF _Toc123392420 \h </w:instrText>
         </w:r>
         <w:r>
           <w:rPr>
@@ -2608,7 +2614,7 @@
           <w:lang w:val="en-US" w:eastAsia="ja-JP"/>
         </w:rPr>
       </w:pPr>
-      <w:hyperlink w:anchor="_Toc123031970" w:history="1">
+      <w:hyperlink w:anchor="_Toc123392421" w:history="1">
         <w:r>
           <w:rPr>
             <w:rStyle w:val="Hyperlink"/>
@@ -2632,7 +2638,23 @@
             <w:noProof/>
             <w:lang w:val="en-US"/>
           </w:rPr>
-          <w:t>CSS</w:t>
+          <w:t>C</w:t>
+        </w:r>
+        <w:r>
+          <w:rPr>
+            <w:rStyle w:val="Hyperlink"/>
+            <w:noProof/>
+            <w:lang w:val="en-US"/>
+          </w:rPr>
+          <w:t>S</w:t>
+        </w:r>
+        <w:r>
+          <w:rPr>
+            <w:rStyle w:val="Hyperlink"/>
+            <w:noProof/>
+            <w:lang w:val="en-US"/>
+          </w:rPr>
+          <w:t>S</w:t>
         </w:r>
         <w:r>
           <w:rPr>
@@ -2653,7 +2675,7 @@
             <w:noProof/>
             <w:webHidden/>
           </w:rPr>
-          <w:instrText xml:space="preserve"> PAGEREF _Toc123031970 \h </w:instrText>
+          <w:instrText xml:space="preserve"> PAGEREF _Toc123392421 \h </w:instrText>
         </w:r>
         <w:r>
           <w:rPr>
@@ -2698,7 +2720,7 @@
           <w:lang w:val="en-US" w:eastAsia="ja-JP"/>
         </w:rPr>
       </w:pPr>
-      <w:hyperlink w:anchor="_Toc123031971" w:history="1">
+      <w:hyperlink w:anchor="_Toc123392422" w:history="1">
         <w:r>
           <w:rPr>
             <w:rStyle w:val="Hyperlink"/>
@@ -2743,7 +2765,7 @@
             <w:noProof/>
             <w:webHidden/>
           </w:rPr>
-          <w:instrText xml:space="preserve"> PAGEREF _Toc123031971 \h </w:instrText>
+          <w:instrText xml:space="preserve"> PAGEREF _Toc123392422 \h </w:instrText>
         </w:r>
         <w:r>
           <w:rPr>
@@ -2788,7 +2810,7 @@
           <w:lang w:val="en-US" w:eastAsia="ja-JP"/>
         </w:rPr>
       </w:pPr>
-      <w:hyperlink w:anchor="_Toc123031972" w:history="1">
+      <w:hyperlink w:anchor="_Toc123392423" w:history="1">
         <w:r>
           <w:rPr>
             <w:rStyle w:val="Hyperlink"/>
@@ -2831,7 +2853,7 @@
             <w:noProof/>
             <w:webHidden/>
           </w:rPr>
-          <w:instrText xml:space="preserve"> PAGEREF _Toc123031972 \h </w:instrText>
+          <w:instrText xml:space="preserve"> PAGEREF _Toc123392423 \h </w:instrText>
         </w:r>
         <w:r>
           <w:rPr>
@@ -2876,7 +2898,7 @@
           <w:lang w:val="en-US" w:eastAsia="ja-JP"/>
         </w:rPr>
       </w:pPr>
-      <w:hyperlink w:anchor="_Toc123031973" w:history="1">
+      <w:hyperlink w:anchor="_Toc123392424" w:history="1">
         <w:r>
           <w:rPr>
             <w:rStyle w:val="Hyperlink"/>
@@ -2919,7 +2941,7 @@
             <w:noProof/>
             <w:webHidden/>
           </w:rPr>
-          <w:instrText xml:space="preserve"> PAGEREF _Toc123031973 \h </w:instrText>
+          <w:instrText xml:space="preserve"> PAGEREF _Toc123392424 \h </w:instrText>
         </w:r>
         <w:r>
           <w:rPr>
@@ -2964,7 +2986,7 @@
           <w:lang w:val="en-US" w:eastAsia="ja-JP"/>
         </w:rPr>
       </w:pPr>
-      <w:hyperlink w:anchor="_Toc123031974" w:history="1">
+      <w:hyperlink w:anchor="_Toc123392425" w:history="1">
         <w:r>
           <w:rPr>
             <w:rStyle w:val="Hyperlink"/>
@@ -3007,7 +3029,7 @@
             <w:noProof/>
             <w:webHidden/>
           </w:rPr>
-          <w:instrText xml:space="preserve"> PAGEREF _Toc123031974 \h </w:instrText>
+          <w:instrText xml:space="preserve"> PAGEREF _Toc123392425 \h </w:instrText>
         </w:r>
         <w:r>
           <w:rPr>
@@ -3052,7 +3074,7 @@
           <w:lang w:val="en-US" w:eastAsia="ja-JP"/>
         </w:rPr>
       </w:pPr>
-      <w:hyperlink w:anchor="_Toc123031975" w:history="1">
+      <w:hyperlink w:anchor="_Toc123392426" w:history="1">
         <w:r>
           <w:rPr>
             <w:rStyle w:val="Hyperlink"/>
@@ -3095,7 +3117,7 @@
             <w:noProof/>
             <w:webHidden/>
           </w:rPr>
-          <w:instrText xml:space="preserve"> PAGEREF _Toc123031975 \h </w:instrText>
+          <w:instrText xml:space="preserve"> PAGEREF _Toc123392426 \h </w:instrText>
         </w:r>
         <w:r>
           <w:rPr>
@@ -3140,7 +3162,7 @@
           <w:lang w:val="en-US" w:eastAsia="ja-JP"/>
         </w:rPr>
       </w:pPr>
-      <w:hyperlink w:anchor="_Toc123031976" w:history="1">
+      <w:hyperlink w:anchor="_Toc123392427" w:history="1">
         <w:r>
           <w:rPr>
             <w:rStyle w:val="Hyperlink"/>
@@ -3183,7 +3205,7 @@
             <w:noProof/>
             <w:webHidden/>
           </w:rPr>
-          <w:instrText xml:space="preserve"> PAGEREF _Toc123031976 \h </w:instrText>
+          <w:instrText xml:space="preserve"> PAGEREF _Toc123392427 \h </w:instrText>
         </w:r>
         <w:r>
           <w:rPr>
@@ -3228,7 +3250,7 @@
           <w:lang w:val="en-US" w:eastAsia="ja-JP"/>
         </w:rPr>
       </w:pPr>
-      <w:hyperlink w:anchor="_Toc123031977" w:history="1">
+      <w:hyperlink w:anchor="_Toc123392428" w:history="1">
         <w:r>
           <w:rPr>
             <w:rStyle w:val="Hyperlink"/>
@@ -3271,7 +3293,7 @@
             <w:noProof/>
             <w:webHidden/>
           </w:rPr>
-          <w:instrText xml:space="preserve"> PAGEREF _Toc123031977 \h </w:instrText>
+          <w:instrText xml:space="preserve"> PAGEREF _Toc123392428 \h </w:instrText>
         </w:r>
         <w:r>
           <w:rPr>
@@ -3316,7 +3338,7 @@
           <w:lang w:val="en-US" w:eastAsia="ja-JP"/>
         </w:rPr>
       </w:pPr>
-      <w:hyperlink w:anchor="_Toc123031978" w:history="1">
+      <w:hyperlink w:anchor="_Toc123392429" w:history="1">
         <w:r>
           <w:rPr>
             <w:rStyle w:val="Hyperlink"/>
@@ -3359,7 +3381,7 @@
             <w:noProof/>
             <w:webHidden/>
           </w:rPr>
-          <w:instrText xml:space="preserve"> PAGEREF _Toc123031978 \h </w:instrText>
+          <w:instrText xml:space="preserve"> PAGEREF _Toc123392429 \h </w:instrText>
         </w:r>
         <w:r>
           <w:rPr>
@@ -3404,7 +3426,7 @@
           <w:lang w:val="en-US" w:eastAsia="ja-JP"/>
         </w:rPr>
       </w:pPr>
-      <w:hyperlink w:anchor="_Toc123031979" w:history="1">
+      <w:hyperlink w:anchor="_Toc123392430" w:history="1">
         <w:r>
           <w:rPr>
             <w:rStyle w:val="Hyperlink"/>
@@ -3449,7 +3471,7 @@
             <w:noProof/>
             <w:webHidden/>
           </w:rPr>
-          <w:instrText xml:space="preserve"> PAGEREF _Toc123031979 \h </w:instrText>
+          <w:instrText xml:space="preserve"> PAGEREF _Toc123392430 \h </w:instrText>
         </w:r>
         <w:r>
           <w:rPr>
@@ -3494,7 +3516,7 @@
           <w:lang w:val="en-US" w:eastAsia="ja-JP"/>
         </w:rPr>
       </w:pPr>
-      <w:hyperlink w:anchor="_Toc123031980" w:history="1">
+      <w:hyperlink w:anchor="_Toc123392431" w:history="1">
         <w:r>
           <w:rPr>
             <w:rStyle w:val="Hyperlink"/>
@@ -3539,7 +3561,7 @@
             <w:noProof/>
             <w:webHidden/>
           </w:rPr>
-          <w:instrText xml:space="preserve"> PAGEREF _Toc123031980 \h </w:instrText>
+          <w:instrText xml:space="preserve"> PAGEREF _Toc123392431 \h </w:instrText>
         </w:r>
         <w:r>
           <w:rPr>
@@ -3584,7 +3606,7 @@
           <w:lang w:val="en-US" w:eastAsia="ja-JP"/>
         </w:rPr>
       </w:pPr>
-      <w:hyperlink w:anchor="_Toc123031981" w:history="1">
+      <w:hyperlink w:anchor="_Toc123392432" w:history="1">
         <w:r>
           <w:rPr>
             <w:rStyle w:val="Hyperlink"/>
@@ -3629,7 +3651,7 @@
             <w:noProof/>
             <w:webHidden/>
           </w:rPr>
-          <w:instrText xml:space="preserve"> PAGEREF _Toc123031981 \h </w:instrText>
+          <w:instrText xml:space="preserve"> PAGEREF _Toc123392432 \h </w:instrText>
         </w:r>
         <w:r>
           <w:rPr>
@@ -3661,6 +3683,92 @@
       </w:hyperlink>
     </w:p>
     <w:p>
+      <w:pPr>
+        <w:pStyle w:val="TOC1"/>
+        <w:rPr>
+          <w:rFonts w:eastAsiaTheme="minorEastAsia"/>
+          <w:noProof/>
+          <w:sz w:val="22"/>
+          <w:lang w:val="en-US" w:eastAsia="ja-JP"/>
+        </w:rPr>
+      </w:pPr>
+      <w:hyperlink w:anchor="_Toc123392433" w:history="1">
+        <w:r>
+          <w:rPr>
+            <w:rStyle w:val="Hyperlink"/>
+            <w:noProof/>
+            <w:lang w:val="en-US"/>
+          </w:rPr>
+          <w:t>3</w:t>
+        </w:r>
+        <w:r>
+          <w:rPr>
+            <w:rFonts w:eastAsiaTheme="minorEastAsia"/>
+            <w:noProof/>
+            <w:sz w:val="22"/>
+            <w:lang w:val="en-US" w:eastAsia="ja-JP"/>
+          </w:rPr>
+          <w:tab/>
+        </w:r>
+        <w:r>
+          <w:rPr>
+            <w:rStyle w:val="Hyperlink"/>
+            <w:noProof/>
+            <w:lang w:val="en-US"/>
+          </w:rPr>
+          <w:t>CSS FLEXBOX</w:t>
+        </w:r>
+        <w:r>
+          <w:rPr>
+            <w:noProof/>
+            <w:webHidden/>
+          </w:rPr>
+          <w:tab/>
+        </w:r>
+        <w:r>
+          <w:rPr>
+            <w:noProof/>
+            <w:webHidden/>
+          </w:rPr>
+          <w:fldChar w:fldCharType="begin"/>
+        </w:r>
+        <w:r>
+          <w:rPr>
+            <w:noProof/>
+            <w:webHidden/>
+          </w:rPr>
+          <w:instrText xml:space="preserve"> PAGEREF _Toc123392433 \h </w:instrText>
+        </w:r>
+        <w:r>
+          <w:rPr>
+            <w:noProof/>
+            <w:webHidden/>
+          </w:rPr>
+        </w:r>
+        <w:r>
+          <w:rPr>
+            <w:noProof/>
+            <w:webHidden/>
+          </w:rPr>
+          <w:fldChar w:fldCharType="separate"/>
+        </w:r>
+        <w:r>
+          <w:rPr>
+            <w:noProof/>
+            <w:webHidden/>
+          </w:rPr>
+          <w:t>22</w:t>
+        </w:r>
+        <w:r>
+          <w:rPr>
+            <w:noProof/>
+            <w:webHidden/>
+          </w:rPr>
+          <w:fldChar w:fldCharType="end"/>
+        </w:r>
+      </w:hyperlink>
+    </w:p>
+    <w:p>
       <w:r>
         <w:fldChar w:fldCharType="end"/>
       </w:r>
@@ -3674,7 +3782,7 @@
       <w:pPr>
         <w:pStyle w:val="Heading1"/>
       </w:pPr>
-      <w:bookmarkStart w:id="0" w:name="_Toc123031941"/>
+      <w:bookmarkStart w:id="0" w:name="_Toc123392392"/>
       <w:r>
         <w:lastRenderedPageBreak/>
         <w:t>HTML</w:t>
@@ -3688,7 +3796,7 @@
           <w:lang w:val="en-US"/>
         </w:rPr>
       </w:pPr>
-      <w:bookmarkStart w:id="1" w:name="_Toc123031942"/>
+      <w:bookmarkStart w:id="1" w:name="_Toc123392393"/>
       <w:r>
         <w:rPr>
           <w:lang w:val="en-US"/>
@@ -3701,7 +3809,7 @@
       <w:pPr>
         <w:pStyle w:val="Heading3"/>
       </w:pPr>
-      <w:bookmarkStart w:id="2" w:name="_Toc123031943"/>
+      <w:bookmarkStart w:id="2" w:name="_Toc123392394"/>
       <w:proofErr w:type="spellStart"/>
       <w:r>
         <w:t>Text</w:t>
@@ -4694,7 +4802,7 @@
           <w:lang w:val="en-US"/>
         </w:rPr>
       </w:pPr>
-      <w:bookmarkStart w:id="3" w:name="_Toc123031944"/>
+      <w:bookmarkStart w:id="3" w:name="_Toc123392395"/>
       <w:r>
         <w:rPr>
           <w:lang w:val="en-US"/>
@@ -4708,7 +4816,7 @@
       <w:pPr>
         <w:pStyle w:val="Heading3"/>
       </w:pPr>
-      <w:bookmarkStart w:id="4" w:name="_Toc123031945"/>
+      <w:bookmarkStart w:id="4" w:name="_Toc123392396"/>
       <w:proofErr w:type="spellStart"/>
       <w:r>
         <w:t>Headings</w:t>
@@ -4789,8 +4897,17 @@
           <w:rFonts w:ascii="inherit" w:hAnsi="inherit" w:cs="Open Sans"/>
           <w:color w:val="525C65"/>
         </w:rPr>
-        <w:t>One way to think about headings on a web page is like headings in a book..</w:t>
-      </w:r>
+        <w:t xml:space="preserve">One way to think about headings on a web page is like headings in a </w:t>
+      </w:r>
+      <w:proofErr w:type="gramStart"/>
+      <w:r>
+        <w:rPr>
+          <w:rFonts w:ascii="inherit" w:hAnsi="inherit" w:cs="Open Sans"/>
+          <w:color w:val="525C65"/>
+        </w:rPr>
+        <w:t>book..</w:t>
+      </w:r>
+      <w:proofErr w:type="gramEnd"/>
     </w:p>
     <w:p>
       <w:pPr>
@@ -5631,7 +5748,7 @@
           <w:lang w:val="en-US"/>
         </w:rPr>
       </w:pPr>
-      <w:bookmarkStart w:id="5" w:name="_Toc123031946"/>
+      <w:bookmarkStart w:id="5" w:name="_Toc123392397"/>
       <w:r>
         <w:rPr>
           <w:rFonts w:ascii="inherit" w:hAnsi="inherit" w:cs="Open Sans"/>
@@ -5662,7 +5779,7 @@
           <w:lang w:val="en-US"/>
         </w:rPr>
       </w:pPr>
-      <w:bookmarkStart w:id="6" w:name="_Toc123031947"/>
+      <w:bookmarkStart w:id="6" w:name="_Toc123392398"/>
       <w:r>
         <w:rPr>
           <w:rFonts w:ascii="inherit" w:hAnsi="inherit" w:cs="Open Sans"/>
@@ -5694,7 +5811,7 @@
           <w:lang w:val="en-US"/>
         </w:rPr>
       </w:pPr>
-      <w:bookmarkStart w:id="7" w:name="_Toc123031948"/>
+      <w:bookmarkStart w:id="7" w:name="_Toc123392399"/>
       <w:r>
         <w:rPr>
           <w:rFonts w:ascii="inherit" w:hAnsi="inherit" w:cs="Open Sans"/>
@@ -5721,7 +5838,7 @@
           <w:color w:val="2E3D49"/>
         </w:rPr>
       </w:pPr>
-      <w:bookmarkStart w:id="8" w:name="_Toc123031949"/>
+      <w:bookmarkStart w:id="8" w:name="_Toc123392400"/>
       <w:r>
         <w:rPr>
           <w:rFonts w:ascii="inherit" w:hAnsi="inherit" w:cs="Open Sans"/>
@@ -5749,7 +5866,7 @@
           <w:szCs w:val="21"/>
         </w:rPr>
       </w:pPr>
-      <w:bookmarkStart w:id="9" w:name="_Toc123031950"/>
+      <w:bookmarkStart w:id="9" w:name="_Toc123392401"/>
       <w:r>
         <w:rPr>
           <w:rFonts w:ascii="inherit" w:hAnsi="inherit" w:cs="Open Sans"/>
@@ -5779,7 +5896,7 @@
           <w:szCs w:val="15"/>
         </w:rPr>
       </w:pPr>
-      <w:bookmarkStart w:id="10" w:name="_Toc123031951"/>
+      <w:bookmarkStart w:id="10" w:name="_Toc123392402"/>
       <w:proofErr w:type="spellStart"/>
       <w:r>
         <w:rPr>
@@ -5812,7 +5929,7 @@
       <w:pPr>
         <w:pStyle w:val="Heading4"/>
       </w:pPr>
-      <w:bookmarkStart w:id="11" w:name="_Toc123031952"/>
+      <w:bookmarkStart w:id="11" w:name="_Toc123392403"/>
       <w:proofErr w:type="spellStart"/>
       <w:r>
         <w:lastRenderedPageBreak/>
@@ -5906,7 +6023,7 @@
       <w:pPr>
         <w:pStyle w:val="Heading3"/>
       </w:pPr>
-      <w:bookmarkStart w:id="12" w:name="_Toc123031953"/>
+      <w:bookmarkStart w:id="12" w:name="_Toc123392404"/>
       <w:proofErr w:type="spellStart"/>
       <w:r>
         <w:t>Paragraphs</w:t>
@@ -6375,7 +6492,7 @@
       <w:pPr>
         <w:pStyle w:val="Heading3"/>
       </w:pPr>
-      <w:bookmarkStart w:id="13" w:name="_Toc123031954"/>
+      <w:bookmarkStart w:id="13" w:name="_Toc123392405"/>
       <w:r>
         <w:t>Spans</w:t>
       </w:r>
@@ -6658,6 +6775,7 @@
           <w:lang w:val="en-US"/>
         </w:rPr>
       </w:pPr>
+      <w:proofErr w:type="gramStart"/>
       <w:r>
         <w:rPr>
           <w:rStyle w:val="hljs-class"/>
@@ -6669,6 +6787,7 @@
         </w:rPr>
         <w:t>.red</w:t>
       </w:r>
+      <w:proofErr w:type="gramEnd"/>
       <w:r>
         <w:rPr>
           <w:rStyle w:val="css"/>
@@ -6988,6 +7107,7 @@
         </w:rPr>
         <w:t>class</w:t>
       </w:r>
+      <w:proofErr w:type="gramStart"/>
       <w:r>
         <w:rPr>
           <w:rStyle w:val="hljs-tag"/>
@@ -7008,7 +7128,19 @@
           <w:shd w:val="clear" w:color="auto" w:fill="F7F7F8"/>
           <w:lang w:val="en-US"/>
         </w:rPr>
-        <w:t>”red”</w:t>
+        <w:t>”red</w:t>
+      </w:r>
+      <w:proofErr w:type="gramEnd"/>
+      <w:r>
+        <w:rPr>
+          <w:rStyle w:val="hljs-value"/>
+          <w:rFonts w:ascii="inherit" w:hAnsi="inherit"/>
+          <w:color w:val="DD1144"/>
+          <w:bdr w:val="none" w:sz="0" w:space="0" w:color="auto" w:frame="1"/>
+          <w:shd w:val="clear" w:color="auto" w:fill="F7F7F8"/>
+          <w:lang w:val="en-US"/>
+        </w:rPr>
+        <w:t>”</w:t>
       </w:r>
       <w:r>
         <w:rPr>
@@ -7218,7 +7350,23 @@
           <w:rFonts w:ascii="inherit" w:hAnsi="inherit" w:cs="Open Sans"/>
           <w:color w:val="525C65"/>
         </w:rPr>
-        <w:t> have been put inside the </w:t>
+        <w:t> </w:t>
+      </w:r>
+      <w:proofErr w:type="gramStart"/>
+      <w:r>
+        <w:rPr>
+          <w:rFonts w:ascii="inherit" w:hAnsi="inherit" w:cs="Open Sans"/>
+          <w:color w:val="525C65"/>
+        </w:rPr>
+        <w:t>have</w:t>
+      </w:r>
+      <w:proofErr w:type="gramEnd"/>
+      <w:r>
+        <w:rPr>
+          <w:rFonts w:ascii="inherit" w:hAnsi="inherit" w:cs="Open Sans"/>
+          <w:color w:val="525C65"/>
+        </w:rPr>
+        <w:t xml:space="preserve"> been put inside the </w:t>
       </w:r>
       <w:r>
         <w:rPr>
@@ -7293,7 +7441,7 @@
       <w:pPr>
         <w:pStyle w:val="Heading3"/>
       </w:pPr>
-      <w:bookmarkStart w:id="14" w:name="_Toc123031955"/>
+      <w:bookmarkStart w:id="14" w:name="_Toc123392406"/>
       <w:proofErr w:type="spellStart"/>
       <w:r>
         <w:lastRenderedPageBreak/>
@@ -7848,7 +7996,7 @@
       <w:pPr>
         <w:pStyle w:val="Heading3"/>
       </w:pPr>
-      <w:bookmarkStart w:id="15" w:name="_Toc123031956"/>
+      <w:bookmarkStart w:id="15" w:name="_Toc123392407"/>
       <w:proofErr w:type="spellStart"/>
       <w:r>
         <w:t>Line</w:t>
@@ -8118,7 +8266,31 @@
           <w:shd w:val="clear" w:color="auto" w:fill="F7F7F8"/>
           <w:lang w:val="en-US"/>
         </w:rPr>
-        <w:t xml:space="preserve">  For now I have just realized</w:t>
+        <w:t xml:space="preserve">  For </w:t>
+      </w:r>
+      <w:proofErr w:type="gramStart"/>
+      <w:r>
+        <w:rPr>
+          <w:rStyle w:val="HTMLCode"/>
+          <w:rFonts w:ascii="Consolas" w:hAnsi="Consolas"/>
+          <w:color w:val="0F2B3D"/>
+          <w:bdr w:val="none" w:sz="0" w:space="0" w:color="auto" w:frame="1"/>
+          <w:shd w:val="clear" w:color="auto" w:fill="F7F7F8"/>
+          <w:lang w:val="en-US"/>
+        </w:rPr>
+        <w:t>now</w:t>
+      </w:r>
+      <w:proofErr w:type="gramEnd"/>
+      <w:r>
+        <w:rPr>
+          <w:rStyle w:val="HTMLCode"/>
+          <w:rFonts w:ascii="Consolas" w:hAnsi="Consolas"/>
+          <w:color w:val="0F2B3D"/>
+          <w:bdr w:val="none" w:sz="0" w:space="0" w:color="auto" w:frame="1"/>
+          <w:shd w:val="clear" w:color="auto" w:fill="F7F7F8"/>
+          <w:lang w:val="en-US"/>
+        </w:rPr>
+        <w:t xml:space="preserve"> I have just realized</w:t>
       </w:r>
       <w:r>
         <w:rPr>
@@ -9108,7 +9280,7 @@
           <w:lang w:val="en-US"/>
         </w:rPr>
       </w:pPr>
-      <w:bookmarkStart w:id="16" w:name="_Toc123031957"/>
+      <w:bookmarkStart w:id="16" w:name="_Toc123392408"/>
       <w:r>
         <w:rPr>
           <w:lang w:val="en-US"/>
@@ -9256,7 +9428,23 @@
           <w:rFonts w:ascii="inherit" w:hAnsi="inherit" w:cs="Open Sans"/>
           <w:color w:val="525C65"/>
         </w:rPr>
-        <w:t>Depending on the use case, you may want to use one over the other. Just then, I used an ordered list because there was a specific number of lists I wanted to showcase.</w:t>
+        <w:t xml:space="preserve">Depending on the use case, you may want to use one over the other. Just then, I used an ordered list because there was a specific number of </w:t>
+      </w:r>
+      <w:proofErr w:type="gramStart"/>
+      <w:r>
+        <w:rPr>
+          <w:rFonts w:ascii="inherit" w:hAnsi="inherit" w:cs="Open Sans"/>
+          <w:color w:val="525C65"/>
+        </w:rPr>
+        <w:t>lists</w:t>
+      </w:r>
+      <w:proofErr w:type="gramEnd"/>
+      <w:r>
+        <w:rPr>
+          <w:rFonts w:ascii="inherit" w:hAnsi="inherit" w:cs="Open Sans"/>
+          <w:color w:val="525C65"/>
+        </w:rPr>
+        <w:t xml:space="preserve"> I wanted to showcase.</w:t>
       </w:r>
     </w:p>
     <w:p>
@@ -9312,7 +9500,7 @@
       <w:pPr>
         <w:pStyle w:val="Heading3"/>
       </w:pPr>
-      <w:bookmarkStart w:id="17" w:name="_Toc123031958"/>
+      <w:bookmarkStart w:id="17" w:name="_Toc123392409"/>
       <w:proofErr w:type="spellStart"/>
       <w:r>
         <w:t>Unordered</w:t>
@@ -10521,7 +10709,7 @@
       <w:pPr>
         <w:pStyle w:val="Heading3"/>
       </w:pPr>
-      <w:bookmarkStart w:id="18" w:name="_Toc123031959"/>
+      <w:bookmarkStart w:id="18" w:name="_Toc123392410"/>
       <w:proofErr w:type="spellStart"/>
       <w:r>
         <w:t>Ordered</w:t>
@@ -11447,7 +11635,7 @@
           <w:lang w:val="en-US"/>
         </w:rPr>
       </w:pPr>
-      <w:bookmarkStart w:id="19" w:name="_Toc123031960"/>
+      <w:bookmarkStart w:id="19" w:name="_Toc123392411"/>
       <w:r>
         <w:rPr>
           <w:lang w:val="en-US"/>
@@ -11632,7 +11820,7 @@
       <w:pPr>
         <w:pStyle w:val="Heading3"/>
       </w:pPr>
-      <w:bookmarkStart w:id="20" w:name="_Toc123031961"/>
+      <w:bookmarkStart w:id="20" w:name="_Toc123392412"/>
       <w:r>
         <w:t>The Head</w:t>
       </w:r>
@@ -11654,7 +11842,23 @@
           <w:rFonts w:ascii="inherit" w:hAnsi="inherit" w:cs="Open Sans"/>
           <w:color w:val="525C65"/>
         </w:rPr>
-        <w:t>So far you’ve done two things to set up the file properly:</w:t>
+        <w:t xml:space="preserve">So </w:t>
+      </w:r>
+      <w:proofErr w:type="gramStart"/>
+      <w:r>
+        <w:rPr>
+          <w:rFonts w:ascii="inherit" w:hAnsi="inherit" w:cs="Open Sans"/>
+          <w:color w:val="525C65"/>
+        </w:rPr>
+        <w:t>far</w:t>
+      </w:r>
+      <w:proofErr w:type="gramEnd"/>
+      <w:r>
+        <w:rPr>
+          <w:rFonts w:ascii="inherit" w:hAnsi="inherit" w:cs="Open Sans"/>
+          <w:color w:val="525C65"/>
+        </w:rPr>
+        <w:t xml:space="preserve"> you’ve done two things to set up the file properly:</w:t>
       </w:r>
     </w:p>
     <w:p>
@@ -11821,7 +12025,7 @@
       <w:pPr>
         <w:pStyle w:val="Heading3"/>
       </w:pPr>
-      <w:bookmarkStart w:id="21" w:name="_Toc123031962"/>
+      <w:bookmarkStart w:id="21" w:name="_Toc123392413"/>
       <w:proofErr w:type="spellStart"/>
       <w:r>
         <w:t>Metadata</w:t>
@@ -11937,7 +12141,7 @@
       <w:pPr>
         <w:pStyle w:val="Heading3"/>
       </w:pPr>
-      <w:bookmarkStart w:id="22" w:name="_Toc123031963"/>
+      <w:bookmarkStart w:id="22" w:name="_Toc123392414"/>
       <w:proofErr w:type="spellStart"/>
       <w:r>
         <w:t>Title</w:t>
@@ -12559,7 +12763,7 @@
       <w:pPr>
         <w:pStyle w:val="Heading3"/>
       </w:pPr>
-      <w:bookmarkStart w:id="23" w:name="_Toc123031964"/>
+      <w:bookmarkStart w:id="23" w:name="_Toc123392415"/>
       <w:r>
         <w:t>The Body</w:t>
       </w:r>
@@ -12683,7 +12887,7 @@
       <w:pPr>
         <w:pStyle w:val="Heading3"/>
       </w:pPr>
-      <w:bookmarkStart w:id="24" w:name="_Toc123031965"/>
+      <w:bookmarkStart w:id="24" w:name="_Toc123392416"/>
       <w:proofErr w:type="spellStart"/>
       <w:r>
         <w:t>Hierarchy</w:t>
@@ -13826,7 +14030,7 @@
       <w:pPr>
         <w:pStyle w:val="Heading3"/>
       </w:pPr>
-      <w:bookmarkStart w:id="25" w:name="_Toc123031966"/>
+      <w:bookmarkStart w:id="25" w:name="_Toc123392417"/>
       <w:proofErr w:type="spellStart"/>
       <w:r>
         <w:t>Semantic</w:t>
@@ -14169,7 +14373,7 @@
         </w:rPr>
         <w:tab/>
       </w:r>
-      <w:bookmarkStart w:id="26" w:name="_Toc123031967"/>
+      <w:bookmarkStart w:id="26" w:name="_Toc123392418"/>
       <w:proofErr w:type="spellStart"/>
       <w:r>
         <w:t>Forms</w:t>
@@ -14445,7 +14649,7 @@
       <w:pPr>
         <w:pStyle w:val="Heading3"/>
       </w:pPr>
-      <w:bookmarkStart w:id="27" w:name="_Toc123031968"/>
+      <w:bookmarkStart w:id="27" w:name="_Toc123392419"/>
       <w:r>
         <w:t xml:space="preserve">Input </w:t>
       </w:r>
@@ -14549,6 +14753,7 @@
           <w:lang w:val="en-US"/>
         </w:rPr>
       </w:pPr>
+      <w:proofErr w:type="gramStart"/>
       <w:r>
         <w:rPr>
           <w:rStyle w:val="hljs-comment"/>
@@ -14560,7 +14765,21 @@
           <w:shd w:val="clear" w:color="auto" w:fill="F7F7F8"/>
           <w:lang w:val="en-US"/>
         </w:rPr>
-        <w:t>&lt;!-- A text input --&gt;</w:t>
+        <w:t>&lt;!--</w:t>
+      </w:r>
+      <w:proofErr w:type="gramEnd"/>
+      <w:r>
+        <w:rPr>
+          <w:rStyle w:val="hljs-comment"/>
+          <w:rFonts w:ascii="inherit" w:eastAsiaTheme="majorEastAsia" w:hAnsi="inherit"/>
+          <w:i/>
+          <w:iCs/>
+          <w:color w:val="999988"/>
+          <w:bdr w:val="none" w:sz="0" w:space="0" w:color="auto" w:frame="1"/>
+          <w:shd w:val="clear" w:color="auto" w:fill="F7F7F8"/>
+          <w:lang w:val="en-US"/>
+        </w:rPr>
+        <w:t xml:space="preserve"> A text input --&gt;</w:t>
       </w:r>
     </w:p>
     <w:p>
@@ -14683,6 +14902,7 @@
           <w:lang w:val="en-US"/>
         </w:rPr>
       </w:pPr>
+      <w:proofErr w:type="gramStart"/>
       <w:r>
         <w:rPr>
           <w:rStyle w:val="hljs-comment"/>
@@ -14694,7 +14914,21 @@
           <w:shd w:val="clear" w:color="auto" w:fill="F7F7F8"/>
           <w:lang w:val="en-US"/>
         </w:rPr>
-        <w:t>&lt;!-- A checkbox --&gt;</w:t>
+        <w:t>&lt;!--</w:t>
+      </w:r>
+      <w:proofErr w:type="gramEnd"/>
+      <w:r>
+        <w:rPr>
+          <w:rStyle w:val="hljs-comment"/>
+          <w:rFonts w:ascii="inherit" w:eastAsiaTheme="majorEastAsia" w:hAnsi="inherit"/>
+          <w:i/>
+          <w:iCs/>
+          <w:color w:val="999988"/>
+          <w:bdr w:val="none" w:sz="0" w:space="0" w:color="auto" w:frame="1"/>
+          <w:shd w:val="clear" w:color="auto" w:fill="F7F7F8"/>
+          <w:lang w:val="en-US"/>
+        </w:rPr>
+        <w:t xml:space="preserve"> A checkbox --&gt;</w:t>
       </w:r>
     </w:p>
     <w:p>
@@ -14817,6 +15051,7 @@
           <w:lang w:val="en-US"/>
         </w:rPr>
       </w:pPr>
+      <w:proofErr w:type="gramStart"/>
       <w:r>
         <w:rPr>
           <w:rStyle w:val="hljs-comment"/>
@@ -14828,7 +15063,21 @@
           <w:shd w:val="clear" w:color="auto" w:fill="F7F7F8"/>
           <w:lang w:val="en-US"/>
         </w:rPr>
-        <w:t>&lt;!-- A radio button --&gt;</w:t>
+        <w:t>&lt;!--</w:t>
+      </w:r>
+      <w:proofErr w:type="gramEnd"/>
+      <w:r>
+        <w:rPr>
+          <w:rStyle w:val="hljs-comment"/>
+          <w:rFonts w:ascii="inherit" w:eastAsiaTheme="majorEastAsia" w:hAnsi="inherit"/>
+          <w:i/>
+          <w:iCs/>
+          <w:color w:val="999988"/>
+          <w:bdr w:val="none" w:sz="0" w:space="0" w:color="auto" w:frame="1"/>
+          <w:shd w:val="clear" w:color="auto" w:fill="F7F7F8"/>
+          <w:lang w:val="en-US"/>
+        </w:rPr>
+        <w:t xml:space="preserve"> A radio button --&gt;</w:t>
       </w:r>
     </w:p>
     <w:p>
@@ -16786,7 +17035,19 @@
           <w:shd w:val="clear" w:color="auto" w:fill="F7F7F8"/>
           <w:lang w:val="en-US"/>
         </w:rPr>
-        <w:t>What do you hope to learn today?</w:t>
+        <w:t xml:space="preserve">What do you hope to learn </w:t>
+      </w:r>
+      <w:proofErr w:type="gramStart"/>
+      <w:r>
+        <w:rPr>
+          <w:rStyle w:val="HTMLCode"/>
+          <w:rFonts w:ascii="Consolas" w:hAnsi="Consolas"/>
+          <w:color w:val="0F2B3D"/>
+          <w:bdr w:val="none" w:sz="0" w:space="0" w:color="auto" w:frame="1"/>
+          <w:shd w:val="clear" w:color="auto" w:fill="F7F7F8"/>
+          <w:lang w:val="en-US"/>
+        </w:rPr>
+        <w:t>today?</w:t>
       </w:r>
       <w:r>
         <w:rPr>
@@ -16797,7 +17058,19 @@
           <w:shd w:val="clear" w:color="auto" w:fill="F7F7F8"/>
           <w:lang w:val="en-US"/>
         </w:rPr>
-        <w:t>&lt;/</w:t>
+        <w:t>&lt;</w:t>
+      </w:r>
+      <w:proofErr w:type="gramEnd"/>
+      <w:r>
+        <w:rPr>
+          <w:rStyle w:val="hljs-tag"/>
+          <w:rFonts w:ascii="inherit" w:eastAsiaTheme="majorEastAsia" w:hAnsi="inherit"/>
+          <w:color w:val="000080"/>
+          <w:bdr w:val="none" w:sz="0" w:space="0" w:color="auto" w:frame="1"/>
+          <w:shd w:val="clear" w:color="auto" w:fill="F7F7F8"/>
+          <w:lang w:val="en-US"/>
+        </w:rPr>
+        <w:t>/</w:t>
       </w:r>
       <w:r>
         <w:rPr>
@@ -17235,7 +17508,7 @@
       <w:pPr>
         <w:pStyle w:val="Heading3"/>
       </w:pPr>
-      <w:bookmarkStart w:id="28" w:name="_Toc123031969"/>
+      <w:bookmarkStart w:id="28" w:name="_Toc123392420"/>
       <w:r>
         <w:t xml:space="preserve">More </w:t>
       </w:r>
@@ -17405,7 +17678,7 @@
           <w:lang w:val="en-US"/>
         </w:rPr>
       </w:pPr>
-      <w:bookmarkStart w:id="29" w:name="_Toc123031970"/>
+      <w:bookmarkStart w:id="29" w:name="_Toc123392421"/>
       <w:r>
         <w:rPr>
           <w:lang w:val="en-US"/>
@@ -17422,7 +17695,1012 @@
           <w:lang w:val="en-US"/>
         </w:rPr>
       </w:pPr>
-      <w:bookmarkStart w:id="30" w:name="_Toc123031971"/>
+      <w:r>
+        <w:rPr>
+          <w:lang w:val="en-US"/>
+        </w:rPr>
+        <w:t>The Box Model</w:t>
+      </w:r>
+    </w:p>
+    <w:p>
+      <w:pPr>
+        <w:rPr>
+          <w:lang w:val="en-US"/>
+        </w:rPr>
+      </w:pPr>
+      <w:r>
+        <w:rPr>
+          <w:lang w:val="en-US"/>
+        </w:rPr>
+        <w:t>When we declare a width to an element, that width is setting the width of the contend:</w:t>
+      </w:r>
+    </w:p>
+    <w:p>
+      <w:pPr>
+        <w:rPr>
+          <w:lang w:val="en-US"/>
+        </w:rPr>
+      </w:pPr>
+      <w:r>
+        <w:rPr>
+          <w:noProof/>
+          <w:lang w:val="en-US"/>
+        </w:rPr>
+        <w:drawing>
+          <wp:inline distT="0" distB="0" distL="0" distR="0" wp14:anchorId="21F79101" wp14:editId="3A930359">
+            <wp:extent cx="2978635" cy="1522325"/>
+            <wp:effectExtent l="0" t="0" r="0" b="1905"/>
+            <wp:docPr id="12" name="Picture 12"/>
+            <wp:cNvGraphicFramePr>
+              <a:graphicFrameLocks xmlns:a="http://schemas.openxmlformats.org/drawingml/2006/main" noChangeAspect="1"/>
+            </wp:cNvGraphicFramePr>
+            <a:graphic xmlns:a="http://schemas.openxmlformats.org/drawingml/2006/main">
+              <a:graphicData uri="http://schemas.openxmlformats.org/drawingml/2006/picture">
+                <pic:pic xmlns:pic="http://schemas.openxmlformats.org/drawingml/2006/picture">
+                  <pic:nvPicPr>
+                    <pic:cNvPr id="12" name="Picture 12"/>
+                    <pic:cNvPicPr/>
+                  </pic:nvPicPr>
+                  <pic:blipFill>
+                    <a:blip r:embed="rId20" cstate="print">
+                      <a:extLst>
+                        <a:ext uri="{28A0092B-C50C-407E-A947-70E740481C1C}">
+                          <a14:useLocalDpi xmlns:a14="http://schemas.microsoft.com/office/drawing/2010/main" val="0"/>
+                        </a:ext>
+                      </a:extLst>
+                    </a:blip>
+                    <a:stretch>
+                      <a:fillRect/>
+                    </a:stretch>
+                  </pic:blipFill>
+                  <pic:spPr>
+                    <a:xfrm>
+                      <a:off x="0" y="0"/>
+                      <a:ext cx="2989834" cy="1528049"/>
+                    </a:xfrm>
+                    <a:prstGeom prst="rect">
+                      <a:avLst/>
+                    </a:prstGeom>
+                  </pic:spPr>
+                </pic:pic>
+              </a:graphicData>
+            </a:graphic>
+          </wp:inline>
+        </w:drawing>
+      </w:r>
+    </w:p>
+    <w:p>
+      <w:pPr>
+        <w:rPr>
+          <w:lang w:val="en-US"/>
+        </w:rPr>
+      </w:pPr>
+      <w:r>
+        <w:rPr>
+          <w:lang w:val="en-US"/>
+        </w:rPr>
+        <w:t>But the width is referent only to content by itself, if you define others measurements like, padding, border, margin the values will be added to total, and the width will be different, like this:</w:t>
+      </w:r>
+    </w:p>
+    <w:p>
+      <w:pPr>
+        <w:rPr>
+          <w:lang w:val="en-US"/>
+        </w:rPr>
+      </w:pPr>
+      <w:r>
+        <w:rPr>
+          <w:noProof/>
+          <w:lang w:val="en-US"/>
+        </w:rPr>
+        <w:drawing>
+          <wp:inline distT="0" distB="0" distL="0" distR="0" wp14:anchorId="3789BCE8" wp14:editId="7C677920">
+            <wp:extent cx="3190351" cy="1824647"/>
+            <wp:effectExtent l="0" t="0" r="0" b="4445"/>
+            <wp:docPr id="14" name="Picture 14"/>
+            <wp:cNvGraphicFramePr>
+              <a:graphicFrameLocks xmlns:a="http://schemas.openxmlformats.org/drawingml/2006/main" noChangeAspect="1"/>
+            </wp:cNvGraphicFramePr>
+            <a:graphic xmlns:a="http://schemas.openxmlformats.org/drawingml/2006/main">
+              <a:graphicData uri="http://schemas.openxmlformats.org/drawingml/2006/picture">
+                <pic:pic xmlns:pic="http://schemas.openxmlformats.org/drawingml/2006/picture">
+                  <pic:nvPicPr>
+                    <pic:cNvPr id="14" name="Picture 14"/>
+                    <pic:cNvPicPr/>
+                  </pic:nvPicPr>
+                  <pic:blipFill>
+                    <a:blip r:embed="rId21" cstate="print">
+                      <a:extLst>
+                        <a:ext uri="{28A0092B-C50C-407E-A947-70E740481C1C}">
+                          <a14:useLocalDpi xmlns:a14="http://schemas.microsoft.com/office/drawing/2010/main" val="0"/>
+                        </a:ext>
+                      </a:extLst>
+                    </a:blip>
+                    <a:stretch>
+                      <a:fillRect/>
+                    </a:stretch>
+                  </pic:blipFill>
+                  <pic:spPr>
+                    <a:xfrm>
+                      <a:off x="0" y="0"/>
+                      <a:ext cx="3231263" cy="1848046"/>
+                    </a:xfrm>
+                    <a:prstGeom prst="rect">
+                      <a:avLst/>
+                    </a:prstGeom>
+                  </pic:spPr>
+                </pic:pic>
+              </a:graphicData>
+            </a:graphic>
+          </wp:inline>
+        </w:drawing>
+      </w:r>
+    </w:p>
+    <w:p>
+      <w:pPr>
+        <w:rPr>
+          <w:lang w:val="en-US"/>
+        </w:rPr>
+      </w:pPr>
+      <w:r>
+        <w:rPr>
+          <w:lang w:val="en-US"/>
+        </w:rPr>
+        <w:t>In this case above the width wouldn’t be 200px otherwise will be = 290px</w:t>
+      </w:r>
+    </w:p>
+    <w:p>
+      <w:pPr>
+        <w:rPr>
+          <w:lang w:val="en-US"/>
+        </w:rPr>
+      </w:pPr>
+    </w:p>
+    <w:p>
+      <w:pPr>
+        <w:rPr>
+          <w:lang w:val="en-US"/>
+        </w:rPr>
+      </w:pPr>
+      <w:r>
+        <w:rPr>
+          <w:lang w:val="en-US"/>
+        </w:rPr>
+        <w:t>To help make our lives easier, it’s very common to change the box-sizing of an element to border-box:</w:t>
+      </w:r>
+    </w:p>
+    <w:p>
+      <w:pPr>
+        <w:rPr>
+          <w:lang w:val="en-US"/>
+        </w:rPr>
+      </w:pPr>
+      <w:r>
+        <w:rPr>
+          <w:noProof/>
+          <w:lang w:val="en-US"/>
+        </w:rPr>
+        <w:drawing>
+          <wp:inline distT="0" distB="0" distL="0" distR="0" wp14:anchorId="616E1F39" wp14:editId="7570E4CE">
+            <wp:extent cx="2105063" cy="693336"/>
+            <wp:effectExtent l="0" t="0" r="0" b="0"/>
+            <wp:docPr id="6" name="Picture 6"/>
+            <wp:cNvGraphicFramePr>
+              <a:graphicFrameLocks xmlns:a="http://schemas.openxmlformats.org/drawingml/2006/main" noChangeAspect="1"/>
+            </wp:cNvGraphicFramePr>
+            <a:graphic xmlns:a="http://schemas.openxmlformats.org/drawingml/2006/main">
+              <a:graphicData uri="http://schemas.openxmlformats.org/drawingml/2006/picture">
+                <pic:pic xmlns:pic="http://schemas.openxmlformats.org/drawingml/2006/picture">
+                  <pic:nvPicPr>
+                    <pic:cNvPr id="6" name="Picture 6"/>
+                    <pic:cNvPicPr/>
+                  </pic:nvPicPr>
+                  <pic:blipFill>
+                    <a:blip r:embed="rId22" cstate="print">
+                      <a:extLst>
+                        <a:ext uri="{28A0092B-C50C-407E-A947-70E740481C1C}">
+                          <a14:useLocalDpi xmlns:a14="http://schemas.microsoft.com/office/drawing/2010/main" val="0"/>
+                        </a:ext>
+                      </a:extLst>
+                    </a:blip>
+                    <a:stretch>
+                      <a:fillRect/>
+                    </a:stretch>
+                  </pic:blipFill>
+                  <pic:spPr>
+                    <a:xfrm>
+                      <a:off x="0" y="0"/>
+                      <a:ext cx="2133452" cy="702686"/>
+                    </a:xfrm>
+                    <a:prstGeom prst="rect">
+                      <a:avLst/>
+                    </a:prstGeom>
+                  </pic:spPr>
+                </pic:pic>
+              </a:graphicData>
+            </a:graphic>
+          </wp:inline>
+        </w:drawing>
+      </w:r>
+    </w:p>
+    <w:p>
+      <w:pPr>
+        <w:rPr>
+          <w:lang w:val="en-US"/>
+        </w:rPr>
+      </w:pPr>
+    </w:p>
+    <w:p>
+      <w:pPr>
+        <w:rPr>
+          <w:lang w:val="en-US"/>
+        </w:rPr>
+      </w:pPr>
+      <w:r>
+        <w:rPr>
+          <w:lang w:val="en-US"/>
+        </w:rPr>
+        <w:t>With that when we declare a width or height, the number we declare includes the content, but also includes the padding and border.</w:t>
+      </w:r>
+      <w:r>
+        <w:rPr>
+          <w:lang w:val="en-US"/>
+        </w:rPr>
+        <w:t xml:space="preserve"> Let’s see an example below:</w:t>
+      </w:r>
+    </w:p>
+    <w:p>
+      <w:pPr>
+        <w:rPr>
+          <w:lang w:val="en-US"/>
+        </w:rPr>
+      </w:pPr>
+      <w:r>
+        <w:rPr>
+          <w:noProof/>
+          <w:lang w:val="en-US"/>
+        </w:rPr>
+        <w:drawing>
+          <wp:inline distT="0" distB="0" distL="0" distR="0" wp14:anchorId="70072A93" wp14:editId="6ECAE7FC">
+            <wp:extent cx="1899138" cy="1521494"/>
+            <wp:effectExtent l="0" t="0" r="6350" b="2540"/>
+            <wp:docPr id="15" name="Picture 15"/>
+            <wp:cNvGraphicFramePr>
+              <a:graphicFrameLocks xmlns:a="http://schemas.openxmlformats.org/drawingml/2006/main" noChangeAspect="1"/>
+            </wp:cNvGraphicFramePr>
+            <a:graphic xmlns:a="http://schemas.openxmlformats.org/drawingml/2006/main">
+              <a:graphicData uri="http://schemas.openxmlformats.org/drawingml/2006/picture">
+                <pic:pic xmlns:pic="http://schemas.openxmlformats.org/drawingml/2006/picture">
+                  <pic:nvPicPr>
+                    <pic:cNvPr id="15" name="Picture 15"/>
+                    <pic:cNvPicPr/>
+                  </pic:nvPicPr>
+                  <pic:blipFill>
+                    <a:blip r:embed="rId23" cstate="print">
+                      <a:extLst>
+                        <a:ext uri="{28A0092B-C50C-407E-A947-70E740481C1C}">
+                          <a14:useLocalDpi xmlns:a14="http://schemas.microsoft.com/office/drawing/2010/main" val="0"/>
+                        </a:ext>
+                      </a:extLst>
+                    </a:blip>
+                    <a:stretch>
+                      <a:fillRect/>
+                    </a:stretch>
+                  </pic:blipFill>
+                  <pic:spPr>
+                    <a:xfrm>
+                      <a:off x="0" y="0"/>
+                      <a:ext cx="1930196" cy="1546376"/>
+                    </a:xfrm>
+                    <a:prstGeom prst="rect">
+                      <a:avLst/>
+                    </a:prstGeom>
+                  </pic:spPr>
+                </pic:pic>
+              </a:graphicData>
+            </a:graphic>
+          </wp:inline>
+        </w:drawing>
+      </w:r>
+    </w:p>
+    <w:p>
+      <w:pPr>
+        <w:rPr>
+          <w:lang w:val="en-US"/>
+        </w:rPr>
+      </w:pPr>
+    </w:p>
+    <w:p>
+      <w:pPr>
+        <w:rPr>
+          <w:lang w:val="en-US"/>
+        </w:rPr>
+      </w:pPr>
+      <w:r>
+        <w:rPr>
+          <w:lang w:val="en-US"/>
+        </w:rPr>
+        <w:lastRenderedPageBreak/>
+        <w:t>That would result in the following:</w:t>
+      </w:r>
+    </w:p>
+    <w:p>
+      <w:pPr>
+        <w:rPr>
+          <w:lang w:val="en-US"/>
+        </w:rPr>
+      </w:pPr>
+      <w:r>
+        <w:rPr>
+          <w:noProof/>
+          <w:lang w:val="en-US"/>
+        </w:rPr>
+        <w:drawing>
+          <wp:inline distT="0" distB="0" distL="0" distR="0" wp14:anchorId="29EBAF95" wp14:editId="5CFDB20B">
+            <wp:extent cx="3866851" cy="2235759"/>
+            <wp:effectExtent l="0" t="0" r="635" b="0"/>
+            <wp:docPr id="16" name="Picture 16"/>
+            <wp:cNvGraphicFramePr>
+              <a:graphicFrameLocks xmlns:a="http://schemas.openxmlformats.org/drawingml/2006/main" noChangeAspect="1"/>
+            </wp:cNvGraphicFramePr>
+            <a:graphic xmlns:a="http://schemas.openxmlformats.org/drawingml/2006/main">
+              <a:graphicData uri="http://schemas.openxmlformats.org/drawingml/2006/picture">
+                <pic:pic xmlns:pic="http://schemas.openxmlformats.org/drawingml/2006/picture">
+                  <pic:nvPicPr>
+                    <pic:cNvPr id="16" name="Picture 16"/>
+                    <pic:cNvPicPr/>
+                  </pic:nvPicPr>
+                  <pic:blipFill>
+                    <a:blip r:embed="rId24" cstate="print">
+                      <a:extLst>
+                        <a:ext uri="{28A0092B-C50C-407E-A947-70E740481C1C}">
+                          <a14:useLocalDpi xmlns:a14="http://schemas.microsoft.com/office/drawing/2010/main" val="0"/>
+                        </a:ext>
+                      </a:extLst>
+                    </a:blip>
+                    <a:stretch>
+                      <a:fillRect/>
+                    </a:stretch>
+                  </pic:blipFill>
+                  <pic:spPr>
+                    <a:xfrm>
+                      <a:off x="0" y="0"/>
+                      <a:ext cx="3875406" cy="2240705"/>
+                    </a:xfrm>
+                    <a:prstGeom prst="rect">
+                      <a:avLst/>
+                    </a:prstGeom>
+                  </pic:spPr>
+                </pic:pic>
+              </a:graphicData>
+            </a:graphic>
+          </wp:inline>
+        </w:drawing>
+      </w:r>
+    </w:p>
+    <w:p>
+      <w:pPr>
+        <w:rPr>
+          <w:lang w:val="en-US"/>
+        </w:rPr>
+      </w:pPr>
+    </w:p>
+    <w:p>
+      <w:pPr>
+        <w:rPr>
+          <w:lang w:val="en-US"/>
+        </w:rPr>
+      </w:pPr>
+      <w:r>
+        <w:rPr>
+          <w:lang w:val="en-US"/>
+        </w:rPr>
+        <w:t xml:space="preserve">Now the 200px will be part of total, all box </w:t>
+      </w:r>
+      <w:r>
+        <w:rPr>
+          <w:lang w:val="en-US"/>
+        </w:rPr>
+        <w:t>includes</w:t>
+      </w:r>
+      <w:r>
+        <w:rPr>
+          <w:lang w:val="en-US"/>
+        </w:rPr>
+        <w:t xml:space="preserve"> all other elements in the box.</w:t>
+      </w:r>
+      <w:r>
+        <w:rPr>
+          <w:lang w:val="en-US"/>
+        </w:rPr>
+        <w:t xml:space="preserve"> One thing is that margin isn’t part of the total because margin is spacing between elements, by only adding the padding and border to the total, our width and height now give us the total size of </w:t>
+      </w:r>
+      <w:proofErr w:type="spellStart"/>
+      <w:r>
+        <w:rPr>
+          <w:lang w:val="en-US"/>
+        </w:rPr>
+        <w:t>thevisual</w:t>
+      </w:r>
+      <w:proofErr w:type="spellEnd"/>
+      <w:r>
+        <w:rPr>
+          <w:lang w:val="en-US"/>
+        </w:rPr>
+        <w:t xml:space="preserve"> parts of our element.</w:t>
+      </w:r>
+    </w:p>
+    <w:p>
+      <w:pPr>
+        <w:rPr>
+          <w:lang w:val="en-US"/>
+        </w:rPr>
+      </w:pPr>
+      <w:r>
+        <w:rPr>
+          <w:lang w:val="en-US"/>
+        </w:rPr>
+        <w:t>Is common to use a universal selector for use box-sizing in all document, like this:</w:t>
+      </w:r>
+    </w:p>
+    <w:p>
+      <w:pPr>
+        <w:rPr>
+          <w:lang w:val="en-US"/>
+        </w:rPr>
+      </w:pPr>
+      <w:r>
+        <w:rPr>
+          <w:noProof/>
+          <w:lang w:val="en-US"/>
+        </w:rPr>
+        <w:drawing>
+          <wp:inline distT="0" distB="0" distL="0" distR="0" wp14:anchorId="3E3421C0" wp14:editId="615C510D">
+            <wp:extent cx="2312865" cy="969666"/>
+            <wp:effectExtent l="0" t="0" r="0" b="1905"/>
+            <wp:docPr id="17" name="Picture 17"/>
+            <wp:cNvGraphicFramePr>
+              <a:graphicFrameLocks xmlns:a="http://schemas.openxmlformats.org/drawingml/2006/main" noChangeAspect="1"/>
+            </wp:cNvGraphicFramePr>
+            <a:graphic xmlns:a="http://schemas.openxmlformats.org/drawingml/2006/main">
+              <a:graphicData uri="http://schemas.openxmlformats.org/drawingml/2006/picture">
+                <pic:pic xmlns:pic="http://schemas.openxmlformats.org/drawingml/2006/picture">
+                  <pic:nvPicPr>
+                    <pic:cNvPr id="17" name="Picture 17"/>
+                    <pic:cNvPicPr/>
+                  </pic:nvPicPr>
+                  <pic:blipFill>
+                    <a:blip r:embed="rId25" cstate="print">
+                      <a:extLst>
+                        <a:ext uri="{28A0092B-C50C-407E-A947-70E740481C1C}">
+                          <a14:useLocalDpi xmlns:a14="http://schemas.microsoft.com/office/drawing/2010/main" val="0"/>
+                        </a:ext>
+                      </a:extLst>
+                    </a:blip>
+                    <a:stretch>
+                      <a:fillRect/>
+                    </a:stretch>
+                  </pic:blipFill>
+                  <pic:spPr>
+                    <a:xfrm>
+                      <a:off x="0" y="0"/>
+                      <a:ext cx="2322492" cy="973702"/>
+                    </a:xfrm>
+                    <a:prstGeom prst="rect">
+                      <a:avLst/>
+                    </a:prstGeom>
+                  </pic:spPr>
+                </pic:pic>
+              </a:graphicData>
+            </a:graphic>
+          </wp:inline>
+        </w:drawing>
+      </w:r>
+    </w:p>
+    <w:p>
+      <w:pPr>
+        <w:rPr>
+          <w:lang w:val="en-US"/>
+        </w:rPr>
+      </w:pPr>
+    </w:p>
+    <w:p>
+      <w:pPr>
+        <w:rPr>
+          <w:lang w:val="en-US"/>
+        </w:rPr>
+      </w:pPr>
+    </w:p>
+    <w:p>
+      <w:pPr>
+        <w:pStyle w:val="Heading2"/>
+        <w:rPr>
+          <w:lang w:val="en-US"/>
+        </w:rPr>
+      </w:pPr>
+      <w:r>
+        <w:rPr>
+          <w:lang w:val="en-US"/>
+        </w:rPr>
+        <w:t>Problems in set Height</w:t>
+      </w:r>
+    </w:p>
+    <w:p>
+      <w:pPr>
+        <w:rPr>
+          <w:lang w:val="en-US"/>
+        </w:rPr>
+      </w:pPr>
+      <w:r>
+        <w:rPr>
+          <w:lang w:val="en-US"/>
+        </w:rPr>
+        <w:t xml:space="preserve">Is trouble setting heights to </w:t>
+      </w:r>
+      <w:r>
+        <w:rPr>
+          <w:lang w:val="en-US"/>
+        </w:rPr>
+        <w:t>a</w:t>
+      </w:r>
+      <w:r>
+        <w:rPr>
+          <w:lang w:val="en-US"/>
+        </w:rPr>
+        <w:t xml:space="preserve"> property, is wise to avoid use height, and use min-height instead, because if you set a fixed height and when space </w:t>
+      </w:r>
+      <w:r>
+        <w:rPr>
+          <w:lang w:val="en-US"/>
+        </w:rPr>
+        <w:t>is shrinking</w:t>
+      </w:r>
+      <w:r>
+        <w:rPr>
+          <w:lang w:val="en-US"/>
+        </w:rPr>
+        <w:t xml:space="preserve"> the content inside the box will leak out the box. With min-height you fixed a height but when </w:t>
+      </w:r>
+      <w:r>
+        <w:rPr>
+          <w:lang w:val="en-US"/>
+        </w:rPr>
+        <w:t>shrinking</w:t>
+      </w:r>
+      <w:r>
+        <w:rPr>
+          <w:lang w:val="en-US"/>
+        </w:rPr>
+        <w:t xml:space="preserve"> the height will change.</w:t>
+      </w:r>
+    </w:p>
+    <w:p>
+      <w:pPr>
+        <w:rPr>
+          <w:lang w:val="en-US"/>
+        </w:rPr>
+      </w:pPr>
+      <w:r>
+        <w:rPr>
+          <w:lang w:val="en-US"/>
+        </w:rPr>
+        <w:t xml:space="preserve"> </w:t>
+      </w:r>
+      <w:r>
+        <w:rPr>
+          <w:lang w:val="en-US"/>
+        </w:rPr>
+        <w:t>You can use paddings instead use height to create more space in your box.</w:t>
+      </w:r>
+    </w:p>
+    <w:p>
+      <w:pPr>
+        <w:rPr>
+          <w:lang w:val="en-US"/>
+        </w:rPr>
+      </w:pPr>
+      <w:r>
+        <w:rPr>
+          <w:noProof/>
+          <w:lang w:val="en-US"/>
+        </w:rPr>
+        <w:drawing>
+          <wp:inline distT="0" distB="0" distL="0" distR="0" wp14:anchorId="7A6DAD06" wp14:editId="2697BCB2">
+            <wp:extent cx="5210070" cy="2271988"/>
+            <wp:effectExtent l="0" t="0" r="0" b="0"/>
+            <wp:docPr id="18" name="Picture 18"/>
+            <wp:cNvGraphicFramePr>
+              <a:graphicFrameLocks xmlns:a="http://schemas.openxmlformats.org/drawingml/2006/main" noChangeAspect="1"/>
+            </wp:cNvGraphicFramePr>
+            <a:graphic xmlns:a="http://schemas.openxmlformats.org/drawingml/2006/main">
+              <a:graphicData uri="http://schemas.openxmlformats.org/drawingml/2006/picture">
+                <pic:pic xmlns:pic="http://schemas.openxmlformats.org/drawingml/2006/picture">
+                  <pic:nvPicPr>
+                    <pic:cNvPr id="18" name="Picture 18"/>
+                    <pic:cNvPicPr/>
+                  </pic:nvPicPr>
+                  <pic:blipFill>
+                    <a:blip r:embed="rId26" cstate="print">
+                      <a:extLst>
+                        <a:ext uri="{28A0092B-C50C-407E-A947-70E740481C1C}">
+                          <a14:useLocalDpi xmlns:a14="http://schemas.microsoft.com/office/drawing/2010/main" val="0"/>
+                        </a:ext>
+                      </a:extLst>
+                    </a:blip>
+                    <a:stretch>
+                      <a:fillRect/>
+                    </a:stretch>
+                  </pic:blipFill>
+                  <pic:spPr>
+                    <a:xfrm>
+                      <a:off x="0" y="0"/>
+                      <a:ext cx="5271068" cy="2298588"/>
+                    </a:xfrm>
+                    <a:prstGeom prst="rect">
+                      <a:avLst/>
+                    </a:prstGeom>
+                  </pic:spPr>
+                </pic:pic>
+              </a:graphicData>
+            </a:graphic>
+          </wp:inline>
+        </w:drawing>
+      </w:r>
+    </w:p>
+    <w:p>
+      <w:pPr>
+        <w:rPr>
+          <w:lang w:val="en-US"/>
+        </w:rPr>
+      </w:pPr>
+    </w:p>
+    <w:p>
+      <w:pPr>
+        <w:pStyle w:val="Heading2"/>
+        <w:rPr>
+          <w:lang w:val="en-US"/>
+        </w:rPr>
+      </w:pPr>
+      <w:r>
+        <w:rPr>
+          <w:lang w:val="en-US"/>
+        </w:rPr>
+        <w:lastRenderedPageBreak/>
+        <w:t>Inheritance</w:t>
+      </w:r>
+    </w:p>
+    <w:p>
+      <w:pPr>
+        <w:rPr>
+          <w:lang w:val="en-US"/>
+        </w:rPr>
+      </w:pPr>
+      <w:r>
+        <w:rPr>
+          <w:lang w:val="en-US"/>
+        </w:rPr>
+        <w:t>Anything related to typography is inherited</w:t>
+      </w:r>
+      <w:r>
+        <w:rPr>
+          <w:lang w:val="en-US"/>
+        </w:rPr>
+        <w:t>, like:</w:t>
+      </w:r>
+    </w:p>
+    <w:p>
+      <w:pPr>
+        <w:rPr>
+          <w:rFonts w:ascii="Courier New" w:hAnsi="Courier New" w:cs="Courier New"/>
+          <w:lang w:val="en-US"/>
+        </w:rPr>
+      </w:pPr>
+      <w:r>
+        <w:rPr>
+          <w:rFonts w:ascii="Courier New" w:hAnsi="Courier New" w:cs="Courier New"/>
+          <w:lang w:val="en-US"/>
+        </w:rPr>
+        <w:t>font-size</w:t>
+      </w:r>
+      <w:r>
+        <w:rPr>
+          <w:rFonts w:ascii="Courier New" w:hAnsi="Courier New" w:cs="Courier New"/>
+          <w:lang w:val="en-US"/>
+        </w:rPr>
+        <w:t xml:space="preserve"> |</w:t>
+      </w:r>
+      <w:r>
+        <w:rPr>
+          <w:rFonts w:ascii="Courier New" w:hAnsi="Courier New" w:cs="Courier New"/>
+          <w:lang w:val="en-US"/>
+        </w:rPr>
+        <w:t xml:space="preserve"> font-family</w:t>
+      </w:r>
+      <w:r>
+        <w:rPr>
+          <w:rFonts w:ascii="Courier New" w:hAnsi="Courier New" w:cs="Courier New"/>
+          <w:lang w:val="en-US"/>
+        </w:rPr>
+        <w:t xml:space="preserve"> |</w:t>
+      </w:r>
+      <w:r>
+        <w:rPr>
+          <w:rFonts w:ascii="Courier New" w:hAnsi="Courier New" w:cs="Courier New"/>
+          <w:lang w:val="en-US"/>
+        </w:rPr>
+        <w:t xml:space="preserve"> text-decoration</w:t>
+      </w:r>
+      <w:r>
+        <w:rPr>
+          <w:rFonts w:ascii="Courier New" w:hAnsi="Courier New" w:cs="Courier New"/>
+          <w:lang w:val="en-US"/>
+        </w:rPr>
+        <w:t xml:space="preserve"> |</w:t>
+      </w:r>
+      <w:r>
+        <w:rPr>
+          <w:rFonts w:ascii="Courier New" w:hAnsi="Courier New" w:cs="Courier New"/>
+          <w:lang w:val="en-US"/>
+        </w:rPr>
+        <w:t xml:space="preserve"> color</w:t>
+      </w:r>
+      <w:r>
+        <w:rPr>
+          <w:rFonts w:ascii="Courier New" w:hAnsi="Courier New" w:cs="Courier New"/>
+          <w:lang w:val="en-US"/>
+        </w:rPr>
+        <w:t>…</w:t>
+      </w:r>
+    </w:p>
+    <w:p>
+      <w:pPr>
+        <w:rPr>
+          <w:lang w:val="en-US"/>
+        </w:rPr>
+      </w:pPr>
+      <w:r>
+        <w:rPr>
+          <w:lang w:val="en-US"/>
+        </w:rPr>
+        <w:t>Everything we see on the page is a child of the HTML element, so they inherit those properties.</w:t>
+      </w:r>
+    </w:p>
+    <w:p>
+      <w:pPr>
+        <w:rPr>
+          <w:lang w:val="en-US"/>
+        </w:rPr>
+      </w:pPr>
+    </w:p>
+    <w:p>
+      <w:pPr>
+        <w:rPr>
+          <w:lang w:val="en-US"/>
+        </w:rPr>
+      </w:pPr>
+      <w:r>
+        <w:rPr>
+          <w:lang w:val="en-US"/>
+        </w:rPr>
+        <w:t>Nothing related to Layout is inherited</w:t>
+      </w:r>
+      <w:r>
+        <w:rPr>
+          <w:lang w:val="en-US"/>
+        </w:rPr>
+        <w:t>, like:</w:t>
+      </w:r>
+    </w:p>
+    <w:p>
+      <w:pPr>
+        <w:rPr>
+          <w:rFonts w:ascii="Courier New" w:hAnsi="Courier New" w:cs="Courier New"/>
+          <w:lang w:val="en-US"/>
+        </w:rPr>
+      </w:pPr>
+      <w:r>
+        <w:rPr>
+          <w:rFonts w:ascii="Courier New" w:hAnsi="Courier New" w:cs="Courier New"/>
+          <w:lang w:val="en-US"/>
+        </w:rPr>
+        <w:t>m</w:t>
+      </w:r>
+      <w:r>
+        <w:rPr>
+          <w:rFonts w:ascii="Courier New" w:hAnsi="Courier New" w:cs="Courier New"/>
+          <w:lang w:val="en-US"/>
+        </w:rPr>
+        <w:t>argin | padding | height | width | position</w:t>
+      </w:r>
+    </w:p>
+    <w:p>
+      <w:pPr>
+        <w:rPr>
+          <w:lang w:val="en-US"/>
+        </w:rPr>
+      </w:pPr>
+    </w:p>
+    <w:p>
+      <w:pPr>
+        <w:rPr>
+          <w:lang w:val="en-US"/>
+        </w:rPr>
+      </w:pPr>
+      <w:r>
+        <w:rPr>
+          <w:lang w:val="en-US"/>
+        </w:rPr>
+        <w:t>The following don’t inherit things like you’d expect them to</w:t>
+      </w:r>
+      <w:r>
+        <w:rPr>
+          <w:lang w:val="en-US"/>
+        </w:rPr>
+        <w:t>, because the browser have this elements by default</w:t>
+      </w:r>
+      <w:r>
+        <w:rPr>
+          <w:lang w:val="en-US"/>
+        </w:rPr>
+        <w:t>:</w:t>
+      </w:r>
+    </w:p>
+    <w:p>
+      <w:pPr>
+        <w:rPr>
+          <w:rFonts w:ascii="Courier New" w:hAnsi="Courier New" w:cs="Courier New"/>
+          <w:lang w:val="en-US"/>
+        </w:rPr>
+      </w:pPr>
+      <w:r>
+        <w:rPr>
+          <w:rFonts w:ascii="Courier New" w:hAnsi="Courier New" w:cs="Courier New"/>
+          <w:lang w:val="en-US"/>
+        </w:rPr>
+        <w:t>&lt;button&gt; | &lt;input&gt; | &lt;</w:t>
+      </w:r>
+      <w:proofErr w:type="spellStart"/>
+      <w:r>
+        <w:rPr>
+          <w:rFonts w:ascii="Courier New" w:hAnsi="Courier New" w:cs="Courier New"/>
+          <w:lang w:val="en-US"/>
+        </w:rPr>
+        <w:t>optgroup</w:t>
+      </w:r>
+      <w:proofErr w:type="spellEnd"/>
+      <w:r>
+        <w:rPr>
+          <w:rFonts w:ascii="Courier New" w:hAnsi="Courier New" w:cs="Courier New"/>
+          <w:lang w:val="en-US"/>
+        </w:rPr>
+        <w:t>&gt; |&lt;select&gt; | &lt;</w:t>
+      </w:r>
+      <w:proofErr w:type="spellStart"/>
+      <w:r>
+        <w:rPr>
+          <w:rFonts w:ascii="Courier New" w:hAnsi="Courier New" w:cs="Courier New"/>
+          <w:lang w:val="en-US"/>
+        </w:rPr>
+        <w:t>textarea</w:t>
+      </w:r>
+      <w:proofErr w:type="spellEnd"/>
+      <w:r>
+        <w:rPr>
+          <w:rFonts w:ascii="Courier New" w:hAnsi="Courier New" w:cs="Courier New"/>
+          <w:lang w:val="en-US"/>
+        </w:rPr>
+        <w:t>&gt;</w:t>
+      </w:r>
+    </w:p>
+    <w:p>
+      <w:pPr>
+        <w:rPr>
+          <w:lang w:val="en-US"/>
+        </w:rPr>
+      </w:pPr>
+      <w:r>
+        <w:rPr>
+          <w:lang w:val="en-US"/>
+        </w:rPr>
+        <w:t>But you can make them inherit if you want</w:t>
+      </w:r>
+      <w:r>
+        <w:rPr>
+          <w:lang w:val="en-US"/>
+        </w:rPr>
+        <w:t>, something like this:</w:t>
+      </w:r>
+    </w:p>
+    <w:p>
+      <w:pPr>
+        <w:rPr>
+          <w:lang w:val="en-US"/>
+        </w:rPr>
+      </w:pPr>
+      <w:r>
+        <w:rPr>
+          <w:noProof/>
+          <w:lang w:val="en-US"/>
+        </w:rPr>
+        <w:drawing>
+          <wp:inline distT="0" distB="0" distL="0" distR="0" wp14:anchorId="3E2A9A2C" wp14:editId="26F8231F">
+            <wp:extent cx="1999801" cy="1215850"/>
+            <wp:effectExtent l="0" t="0" r="635" b="3810"/>
+            <wp:docPr id="19" name="Picture 19"/>
+            <wp:cNvGraphicFramePr>
+              <a:graphicFrameLocks xmlns:a="http://schemas.openxmlformats.org/drawingml/2006/main" noChangeAspect="1"/>
+            </wp:cNvGraphicFramePr>
+            <a:graphic xmlns:a="http://schemas.openxmlformats.org/drawingml/2006/main">
+              <a:graphicData uri="http://schemas.openxmlformats.org/drawingml/2006/picture">
+                <pic:pic xmlns:pic="http://schemas.openxmlformats.org/drawingml/2006/picture">
+                  <pic:nvPicPr>
+                    <pic:cNvPr id="19" name="Picture 19"/>
+                    <pic:cNvPicPr/>
+                  </pic:nvPicPr>
+                  <pic:blipFill>
+                    <a:blip r:embed="rId27" cstate="print">
+                      <a:extLst>
+                        <a:ext uri="{28A0092B-C50C-407E-A947-70E740481C1C}">
+                          <a14:useLocalDpi xmlns:a14="http://schemas.microsoft.com/office/drawing/2010/main" val="0"/>
+                        </a:ext>
+                      </a:extLst>
+                    </a:blip>
+                    <a:stretch>
+                      <a:fillRect/>
+                    </a:stretch>
+                  </pic:blipFill>
+                  <pic:spPr>
+                    <a:xfrm>
+                      <a:off x="0" y="0"/>
+                      <a:ext cx="2013940" cy="1224446"/>
+                    </a:xfrm>
+                    <a:prstGeom prst="rect">
+                      <a:avLst/>
+                    </a:prstGeom>
+                  </pic:spPr>
+                </pic:pic>
+              </a:graphicData>
+            </a:graphic>
+          </wp:inline>
+        </w:drawing>
+      </w:r>
+    </w:p>
+    <w:p>
+      <w:pPr>
+        <w:rPr>
+          <w:lang w:val="en-US"/>
+        </w:rPr>
+      </w:pPr>
+    </w:p>
+    <w:p>
+      <w:pPr>
+        <w:rPr>
+          <w:lang w:val="en-US"/>
+        </w:rPr>
+      </w:pPr>
+    </w:p>
+    <w:p>
+      <w:pPr>
+        <w:rPr>
+          <w:lang w:val="en-US"/>
+        </w:rPr>
+      </w:pPr>
+    </w:p>
+    <w:p>
+      <w:pPr>
+        <w:rPr>
+          <w:lang w:val="en-US"/>
+        </w:rPr>
+      </w:pPr>
+    </w:p>
+    <w:p>
+      <w:pPr>
+        <w:pStyle w:val="Heading2"/>
+        <w:rPr>
+          <w:lang w:val="en-US"/>
+        </w:rPr>
+      </w:pPr>
+      <w:bookmarkStart w:id="30" w:name="_Toc123392422"/>
       <w:r>
         <w:rPr>
           <w:lang w:val="en-US"/>
@@ -17435,7 +18713,7 @@
       <w:pPr>
         <w:pStyle w:val="Heading3"/>
       </w:pPr>
-      <w:bookmarkStart w:id="31" w:name="_Toc123031972"/>
+      <w:bookmarkStart w:id="31" w:name="_Toc123392423"/>
       <w:proofErr w:type="spellStart"/>
       <w:r>
         <w:t>Tags</w:t>
@@ -17748,6 +19026,7 @@
           <w:sz w:val="27"/>
           <w:szCs w:val="27"/>
         </w:rPr>
+        <w:lastRenderedPageBreak/>
         <w:drawing>
           <wp:inline distT="0" distB="0" distL="0" distR="0" wp14:anchorId="5606F68F" wp14:editId="41070B49">
             <wp:extent cx="3046450" cy="1969129"/>
@@ -17766,7 +19045,7 @@
                     </pic:cNvPicPr>
                   </pic:nvPicPr>
                   <pic:blipFill>
-                    <a:blip r:embed="rId20">
+                    <a:blip r:embed="rId28">
                       <a:extLst>
                         <a:ext uri="{28A0092B-C50C-407E-A947-70E740481C1C}">
                           <a14:useLocalDpi xmlns:a14="http://schemas.microsoft.com/office/drawing/2010/main" val="0"/>
@@ -17822,7 +19101,7 @@
       <w:pPr>
         <w:pStyle w:val="Heading3"/>
       </w:pPr>
-      <w:bookmarkStart w:id="32" w:name="_Toc123031973"/>
+      <w:bookmarkStart w:id="32" w:name="_Toc123392424"/>
       <w:r>
         <w:t>Classes</w:t>
       </w:r>
@@ -18044,6 +19323,7 @@
           <w:lang w:val="en-US"/>
         </w:rPr>
       </w:pPr>
+      <w:proofErr w:type="gramStart"/>
       <w:r>
         <w:rPr>
           <w:rStyle w:val="hljs-class"/>
@@ -18055,6 +19335,7 @@
         </w:rPr>
         <w:t>.brand</w:t>
       </w:r>
+      <w:proofErr w:type="gramEnd"/>
       <w:r>
         <w:rPr>
           <w:rStyle w:val="HTMLCode"/>
@@ -18139,7 +19420,6 @@
         <w:rPr>
           <w:lang w:val="en-US"/>
         </w:rPr>
-        <w:lastRenderedPageBreak/>
         <w:t>To select an HTML element by its class using CSS, a period (</w:t>
       </w:r>
       <w:r>
@@ -18157,7 +19437,14 @@
         <w:rPr>
           <w:lang w:val="en-US"/>
         </w:rPr>
-        <w:t>) must be prepended to the class’s name. In the above case, the class is “brand”, so the CSS selector for it is </w:t>
+        <w:t xml:space="preserve">) must be prepended to the class’s name. In the above case, the class is “brand”, so the CSS selector for it </w:t>
+      </w:r>
+      <w:proofErr w:type="gramStart"/>
+      <w:r>
+        <w:rPr>
+          <w:lang w:val="en-US"/>
+        </w:rPr>
+        <w:t>is </w:t>
       </w:r>
       <w:r>
         <w:rPr>
@@ -18170,6 +19457,7 @@
         </w:rPr>
         <w:t>.brand</w:t>
       </w:r>
+      <w:proofErr w:type="gramEnd"/>
       <w:r>
         <w:rPr>
           <w:lang w:val="en-US"/>
@@ -18188,7 +19476,7 @@
       <w:pPr>
         <w:pStyle w:val="Heading3"/>
       </w:pPr>
-      <w:bookmarkStart w:id="33" w:name="_Toc123031974"/>
+      <w:bookmarkStart w:id="33" w:name="_Toc123392425"/>
       <w:r>
         <w:t>Ids</w:t>
       </w:r>
@@ -18287,6 +19575,7 @@
         </w:rPr>
         <w:t>id</w:t>
       </w:r>
+      <w:proofErr w:type="gramStart"/>
       <w:r>
         <w:rPr>
           <w:rStyle w:val="hljs-tag"/>
@@ -18307,7 +19596,19 @@
           <w:shd w:val="clear" w:color="auto" w:fill="F7F7F8"/>
           <w:lang w:val="en-US"/>
         </w:rPr>
-        <w:t>”solo”</w:t>
+        <w:t>”solo</w:t>
+      </w:r>
+      <w:proofErr w:type="gramEnd"/>
+      <w:r>
+        <w:rPr>
+          <w:rStyle w:val="hljs-value"/>
+          <w:rFonts w:ascii="Consolas" w:hAnsi="Consolas"/>
+          <w:color w:val="DD1144"/>
+          <w:bdr w:val="single" w:sz="2" w:space="0" w:color="auto" w:frame="1"/>
+          <w:shd w:val="clear" w:color="auto" w:fill="F7F7F8"/>
+          <w:lang w:val="en-US"/>
+        </w:rPr>
+        <w:t>”</w:t>
       </w:r>
       <w:r>
         <w:rPr>
@@ -18470,7 +19771,14 @@
         <w:rPr>
           <w:lang w:val="en-US"/>
         </w:rPr>
-        <w:t>, the same way </w:t>
+        <w:t xml:space="preserve">, the same </w:t>
+      </w:r>
+      <w:proofErr w:type="gramStart"/>
+      <w:r>
+        <w:rPr>
+          <w:lang w:val="en-US"/>
+        </w:rPr>
+        <w:t>way </w:t>
       </w:r>
       <w:r>
         <w:rPr>
@@ -18483,6 +19791,7 @@
         </w:rPr>
         <w:t>.</w:t>
       </w:r>
+      <w:proofErr w:type="gramEnd"/>
       <w:r>
         <w:rPr>
           <w:lang w:val="en-US"/>
@@ -18677,7 +19986,7 @@
           <w:szCs w:val="27"/>
         </w:rPr>
       </w:pPr>
-      <w:bookmarkStart w:id="34" w:name="_Toc123031975"/>
+      <w:bookmarkStart w:id="34" w:name="_Toc123392426"/>
       <w:proofErr w:type="spellStart"/>
       <w:r>
         <w:t>Pseudo-classes</w:t>
@@ -18699,7 +20008,16 @@
           <w:szCs w:val="27"/>
           <w:lang w:val="en-US"/>
         </w:rPr>
-        <w:t>A CSS pseudo-class is a keyword added to a selector that specifies a special state of the selected element(s). For example, </w:t>
+        <w:t>A CSS pseudo-class is a keyword added to a selector that specifies a special state of the selected element(s). For example</w:t>
+      </w:r>
+      <w:proofErr w:type="gramStart"/>
+      <w:r>
+        <w:rPr>
+          <w:sz w:val="27"/>
+          <w:szCs w:val="27"/>
+          <w:lang w:val="en-US"/>
+        </w:rPr>
+        <w:t>, </w:t>
       </w:r>
       <w:r>
         <w:rPr>
@@ -18712,6 +20030,7 @@
         </w:rPr>
         <w:t>:hover</w:t>
       </w:r>
+      <w:proofErr w:type="gramEnd"/>
       <w:r>
         <w:rPr>
           <w:sz w:val="27"/>
@@ -18741,6 +20060,7 @@
         </w:rPr>
       </w:pPr>
       <w:proofErr w:type="spellStart"/>
+      <w:proofErr w:type="gramStart"/>
       <w:r>
         <w:rPr>
           <w:rStyle w:val="hljs-tag"/>
@@ -18750,6 +20070,7 @@
           <w:shd w:val="clear" w:color="auto" w:fill="F7F7F8"/>
           <w:lang w:val="en-US"/>
         </w:rPr>
+        <w:lastRenderedPageBreak/>
         <w:t>selector</w:t>
       </w:r>
       <w:r>
@@ -18761,7 +20082,19 @@
           <w:shd w:val="clear" w:color="auto" w:fill="F7F7F8"/>
           <w:lang w:val="en-US"/>
         </w:rPr>
-        <w:t>:pseudo-class</w:t>
+        <w:t>:pseudo</w:t>
+      </w:r>
+      <w:proofErr w:type="gramEnd"/>
+      <w:r>
+        <w:rPr>
+          <w:rStyle w:val="hljs-pseudo"/>
+          <w:rFonts w:ascii="Consolas" w:eastAsiaTheme="majorEastAsia" w:hAnsi="Consolas"/>
+          <w:color w:val="0F2B3D"/>
+          <w:bdr w:val="single" w:sz="2" w:space="0" w:color="auto" w:frame="1"/>
+          <w:shd w:val="clear" w:color="auto" w:fill="F7F7F8"/>
+          <w:lang w:val="en-US"/>
+        </w:rPr>
+        <w:t>-class</w:t>
       </w:r>
       <w:proofErr w:type="spellEnd"/>
       <w:r>
@@ -18905,7 +20238,7 @@
         </w:rPr>
         <w:t>For more information on pseudo-classes, </w:t>
       </w:r>
-      <w:hyperlink r:id="rId21" w:tgtFrame="_blank" w:history="1">
+      <w:hyperlink r:id="rId29" w:tgtFrame="_blank" w:history="1">
         <w:r>
           <w:rPr>
             <w:rStyle w:val="Hyperlink"/>
@@ -18931,7 +20264,7 @@
       <w:pPr>
         <w:pStyle w:val="Heading3"/>
       </w:pPr>
-      <w:bookmarkStart w:id="35" w:name="_Toc123031976"/>
+      <w:bookmarkStart w:id="35" w:name="_Toc123392427"/>
       <w:proofErr w:type="spellStart"/>
       <w:r>
         <w:t>Attributes</w:t>
@@ -19253,7 +20586,6 @@
           <w:shd w:val="clear" w:color="auto" w:fill="F7F7F8"/>
           <w:lang w:val="en-US"/>
         </w:rPr>
-        <w:lastRenderedPageBreak/>
         <w:t>[</w:t>
       </w:r>
       <w:proofErr w:type="spellStart"/>
@@ -19352,7 +20684,7 @@
         </w:rPr>
         <w:t xml:space="preserve"> value. (This one is a bit more complex, so checking some </w:t>
       </w:r>
-      <w:hyperlink r:id="rId22" w:tgtFrame="_blank" w:history="1">
+      <w:hyperlink r:id="rId30" w:tgtFrame="_blank" w:history="1">
         <w:r>
           <w:rPr>
             <w:rStyle w:val="Hyperlink"/>
@@ -19382,7 +20714,7 @@
       <w:pPr>
         <w:pStyle w:val="Heading3"/>
       </w:pPr>
-      <w:bookmarkStart w:id="36" w:name="_Toc123031977"/>
+      <w:bookmarkStart w:id="36" w:name="_Toc123392428"/>
       <w:proofErr w:type="spellStart"/>
       <w:r>
         <w:t>Multiple</w:t>
@@ -20388,6 +21720,7 @@
           <w:shd w:val="clear" w:color="auto" w:fill="F7F7F8"/>
           <w:lang w:val="en-US"/>
         </w:rPr>
+        <w:lastRenderedPageBreak/>
         <w:t xml:space="preserve">  </w:t>
       </w:r>
       <w:r>
@@ -21214,10 +22547,9 @@
       <w:pPr>
         <w:pStyle w:val="Heading2"/>
       </w:pPr>
-      <w:bookmarkStart w:id="37" w:name="_Toc123031978"/>
+      <w:bookmarkStart w:id="37" w:name="_Toc123392429"/>
       <w:proofErr w:type="spellStart"/>
       <w:r>
-        <w:lastRenderedPageBreak/>
         <w:t>Linking</w:t>
       </w:r>
       <w:proofErr w:type="spellEnd"/>
@@ -21351,7 +22683,20 @@
           <w:shd w:val="clear" w:color="auto" w:fill="F7F7F8"/>
           <w:lang w:val="en-US" w:eastAsia="ja-JP"/>
         </w:rPr>
-        <w:t>I'm learning to code!</w:t>
+        <w:t xml:space="preserve">I'm learning to </w:t>
+      </w:r>
+      <w:proofErr w:type="gramStart"/>
+      <w:r>
+        <w:rPr>
+          <w:rFonts w:ascii="Consolas" w:eastAsia="Times New Roman" w:hAnsi="Consolas" w:cs="Courier New"/>
+          <w:color w:val="0F2B3D"/>
+          <w:sz w:val="20"/>
+          <w:szCs w:val="20"/>
+          <w:bdr w:val="none" w:sz="0" w:space="0" w:color="auto" w:frame="1"/>
+          <w:shd w:val="clear" w:color="auto" w:fill="F7F7F8"/>
+          <w:lang w:val="en-US" w:eastAsia="ja-JP"/>
+        </w:rPr>
+        <w:t>code!</w:t>
       </w:r>
       <w:r>
         <w:rPr>
@@ -21363,20 +22708,47 @@
           <w:shd w:val="clear" w:color="auto" w:fill="F7F7F8"/>
           <w:lang w:val="en-US" w:eastAsia="ja-JP"/>
         </w:rPr>
-        <w:t>&lt;/p&gt;</w:t>
-      </w:r>
-    </w:p>
-    <w:p>
-      <w:pPr>
-        <w:rPr>
-          <w:lang w:val="en-US"/>
-        </w:rPr>
-      </w:pPr>
-      <w:r>
-        <w:rPr>
-          <w:lang w:val="en-US"/>
-        </w:rPr>
-        <w:t>And in the future you want add an text-decoration: none in an &lt;style&gt; element</w:t>
+        <w:t>&lt;</w:t>
+      </w:r>
+      <w:proofErr w:type="gramEnd"/>
+      <w:r>
+        <w:rPr>
+          <w:rFonts w:ascii="Consolas" w:eastAsia="Times New Roman" w:hAnsi="Consolas" w:cs="Courier New"/>
+          <w:color w:val="000080"/>
+          <w:sz w:val="20"/>
+          <w:szCs w:val="20"/>
+          <w:bdr w:val="single" w:sz="2" w:space="0" w:color="auto" w:frame="1"/>
+          <w:shd w:val="clear" w:color="auto" w:fill="F7F7F8"/>
+          <w:lang w:val="en-US" w:eastAsia="ja-JP"/>
+        </w:rPr>
+        <w:t>/p&gt;</w:t>
+      </w:r>
+    </w:p>
+    <w:p>
+      <w:pPr>
+        <w:rPr>
+          <w:lang w:val="en-US"/>
+        </w:rPr>
+      </w:pPr>
+      <w:r>
+        <w:rPr>
+          <w:lang w:val="en-US"/>
+        </w:rPr>
+        <w:t xml:space="preserve">And in the </w:t>
+      </w:r>
+      <w:proofErr w:type="gramStart"/>
+      <w:r>
+        <w:rPr>
+          <w:lang w:val="en-US"/>
+        </w:rPr>
+        <w:t>future</w:t>
+      </w:r>
+      <w:proofErr w:type="gramEnd"/>
+      <w:r>
+        <w:rPr>
+          <w:lang w:val="en-US"/>
+        </w:rPr>
+        <w:t xml:space="preserve"> you want add an text-decoration: none in an &lt;style&gt; element</w:t>
       </w:r>
       <w:r>
         <w:rPr>
@@ -21423,7 +22795,7 @@
           <w:lang w:val="en-US"/>
         </w:rPr>
       </w:pPr>
-      <w:bookmarkStart w:id="38" w:name="_Toc123031979"/>
+      <w:bookmarkStart w:id="38" w:name="_Toc123392430"/>
       <w:r>
         <w:rPr>
           <w:lang w:val="en-US" w:eastAsia="ja-JP"/>
@@ -21604,7 +22976,33 @@
           <w:shd w:val="clear" w:color="auto" w:fill="F7F7F8"/>
           <w:lang w:val="en-US" w:eastAsia="ja-JP"/>
         </w:rPr>
-        <w:t>@import “./layout”;</w:t>
+        <w:t xml:space="preserve">@import </w:t>
+      </w:r>
+      <w:proofErr w:type="gramStart"/>
+      <w:r>
+        <w:rPr>
+          <w:rFonts w:ascii="Consolas" w:eastAsia="Times New Roman" w:hAnsi="Consolas" w:cs="Courier New"/>
+          <w:color w:val="0F2B3D"/>
+          <w:sz w:val="20"/>
+          <w:szCs w:val="20"/>
+          <w:bdr w:val="none" w:sz="0" w:space="0" w:color="auto" w:frame="1"/>
+          <w:shd w:val="clear" w:color="auto" w:fill="F7F7F8"/>
+          <w:lang w:val="en-US" w:eastAsia="ja-JP"/>
+        </w:rPr>
+        <w:t>“./</w:t>
+      </w:r>
+      <w:proofErr w:type="gramEnd"/>
+      <w:r>
+        <w:rPr>
+          <w:rFonts w:ascii="Consolas" w:eastAsia="Times New Roman" w:hAnsi="Consolas" w:cs="Courier New"/>
+          <w:color w:val="0F2B3D"/>
+          <w:sz w:val="20"/>
+          <w:szCs w:val="20"/>
+          <w:bdr w:val="none" w:sz="0" w:space="0" w:color="auto" w:frame="1"/>
+          <w:shd w:val="clear" w:color="auto" w:fill="F7F7F8"/>
+          <w:lang w:val="en-US" w:eastAsia="ja-JP"/>
+        </w:rPr>
+        <w:t>layout”;</w:t>
       </w:r>
     </w:p>
     <w:p>
@@ -21656,7 +23054,33 @@
           <w:shd w:val="clear" w:color="auto" w:fill="F7F7F8"/>
           <w:lang w:val="en-US" w:eastAsia="ja-JP"/>
         </w:rPr>
-        <w:t>@import “./images”;</w:t>
+        <w:t xml:space="preserve">@import </w:t>
+      </w:r>
+      <w:proofErr w:type="gramStart"/>
+      <w:r>
+        <w:rPr>
+          <w:rFonts w:ascii="Consolas" w:eastAsia="Times New Roman" w:hAnsi="Consolas" w:cs="Courier New"/>
+          <w:color w:val="0F2B3D"/>
+          <w:sz w:val="20"/>
+          <w:szCs w:val="20"/>
+          <w:bdr w:val="none" w:sz="0" w:space="0" w:color="auto" w:frame="1"/>
+          <w:shd w:val="clear" w:color="auto" w:fill="F7F7F8"/>
+          <w:lang w:val="en-US" w:eastAsia="ja-JP"/>
+        </w:rPr>
+        <w:t>“./</w:t>
+      </w:r>
+      <w:proofErr w:type="gramEnd"/>
+      <w:r>
+        <w:rPr>
+          <w:rFonts w:ascii="Consolas" w:eastAsia="Times New Roman" w:hAnsi="Consolas" w:cs="Courier New"/>
+          <w:color w:val="0F2B3D"/>
+          <w:sz w:val="20"/>
+          <w:szCs w:val="20"/>
+          <w:bdr w:val="none" w:sz="0" w:space="0" w:color="auto" w:frame="1"/>
+          <w:shd w:val="clear" w:color="auto" w:fill="F7F7F8"/>
+          <w:lang w:val="en-US" w:eastAsia="ja-JP"/>
+        </w:rPr>
+        <w:t>images”;</w:t>
       </w:r>
     </w:p>
     <w:p>
@@ -21708,7 +23132,33 @@
           <w:shd w:val="clear" w:color="auto" w:fill="F7F7F8"/>
           <w:lang w:val="en-US" w:eastAsia="ja-JP"/>
         </w:rPr>
-        <w:t>@import “./blog-cards”;</w:t>
+        <w:t xml:space="preserve">@import </w:t>
+      </w:r>
+      <w:proofErr w:type="gramStart"/>
+      <w:r>
+        <w:rPr>
+          <w:rFonts w:ascii="Consolas" w:eastAsia="Times New Roman" w:hAnsi="Consolas" w:cs="Courier New"/>
+          <w:color w:val="0F2B3D"/>
+          <w:sz w:val="20"/>
+          <w:szCs w:val="20"/>
+          <w:bdr w:val="none" w:sz="0" w:space="0" w:color="auto" w:frame="1"/>
+          <w:shd w:val="clear" w:color="auto" w:fill="F7F7F8"/>
+          <w:lang w:val="en-US" w:eastAsia="ja-JP"/>
+        </w:rPr>
+        <w:t>“./</w:t>
+      </w:r>
+      <w:proofErr w:type="gramEnd"/>
+      <w:r>
+        <w:rPr>
+          <w:rFonts w:ascii="Consolas" w:eastAsia="Times New Roman" w:hAnsi="Consolas" w:cs="Courier New"/>
+          <w:color w:val="0F2B3D"/>
+          <w:sz w:val="20"/>
+          <w:szCs w:val="20"/>
+          <w:bdr w:val="none" w:sz="0" w:space="0" w:color="auto" w:frame="1"/>
+          <w:shd w:val="clear" w:color="auto" w:fill="F7F7F8"/>
+          <w:lang w:val="en-US" w:eastAsia="ja-JP"/>
+        </w:rPr>
+        <w:t>blog-cards”;</w:t>
       </w:r>
     </w:p>
     <w:p>
@@ -21733,6 +23183,7 @@
           <w:szCs w:val="27"/>
           <w:lang w:val="en-US" w:eastAsia="ja-JP"/>
         </w:rPr>
+        <w:lastRenderedPageBreak/>
         <w:drawing>
           <wp:inline distT="0" distB="0" distL="0" distR="0" wp14:anchorId="1E2C35E1" wp14:editId="06AE477B">
             <wp:extent cx="3560110" cy="3127972"/>
@@ -21751,7 +23202,7 @@
                     </pic:cNvPicPr>
                   </pic:nvPicPr>
                   <pic:blipFill>
-                    <a:blip r:embed="rId23" cstate="print">
+                    <a:blip r:embed="rId31" cstate="print">
                       <a:extLst>
                         <a:ext uri="{28A0092B-C50C-407E-A947-70E740481C1C}">
                           <a14:useLocalDpi xmlns:a14="http://schemas.microsoft.com/office/drawing/2010/main" val="0"/>
@@ -21810,7 +23261,7 @@
           <w:lang w:val="en-US"/>
         </w:rPr>
       </w:pPr>
-      <w:bookmarkStart w:id="39" w:name="_Toc123031980"/>
+      <w:bookmarkStart w:id="39" w:name="_Toc123392431"/>
       <w:r>
         <w:rPr>
           <w:lang w:val="en-US"/>
@@ -21853,7 +23304,14 @@
         <w:rPr>
           <w:lang w:val="en-US" w:eastAsia="ja-JP"/>
         </w:rPr>
-        <w:t>Type selectors (e.g., h1) and pseudo-elements (e.g., </w:t>
+        <w:t>Type selectors (e.g., h1) and pseudo-elements (e.g.</w:t>
+      </w:r>
+      <w:proofErr w:type="gramStart"/>
+      <w:r>
+        <w:rPr>
+          <w:lang w:val="en-US" w:eastAsia="ja-JP"/>
+        </w:rPr>
+        <w:t>, </w:t>
       </w:r>
       <w:r>
         <w:rPr>
@@ -21867,6 +23325,7 @@
         </w:rPr>
         <w:t>::before</w:t>
       </w:r>
+      <w:proofErr w:type="gramEnd"/>
       <w:r>
         <w:rPr>
           <w:lang w:val="en-US" w:eastAsia="ja-JP"/>
@@ -21925,7 +23384,14 @@
         <w:rPr>
           <w:lang w:val="en-US" w:eastAsia="ja-JP"/>
         </w:rPr>
-        <w:t>) and pseudo-classes (e.g., </w:t>
+        <w:t>) and pseudo-classes (e.g.</w:t>
+      </w:r>
+      <w:proofErr w:type="gramStart"/>
+      <w:r>
+        <w:rPr>
+          <w:lang w:val="en-US" w:eastAsia="ja-JP"/>
+        </w:rPr>
+        <w:t>, </w:t>
       </w:r>
       <w:r>
         <w:rPr>
@@ -21939,6 +23405,7 @@
         </w:rPr>
         <w:t>:hover</w:t>
       </w:r>
+      <w:proofErr w:type="gramEnd"/>
       <w:r>
         <w:rPr>
           <w:lang w:val="en-US" w:eastAsia="ja-JP"/>
@@ -21992,7 +23459,6 @@
         <w:rPr>
           <w:lang w:val="en-US" w:eastAsia="ja-JP"/>
         </w:rPr>
-        <w:lastRenderedPageBreak/>
         <w:t>This concept can help you understand why your styles aren't being applied in the way you expect.</w:t>
       </w:r>
       <w:r>
@@ -22005,7 +23471,14 @@
         <w:rPr>
           <w:lang w:val="en-US" w:eastAsia="ja-JP"/>
         </w:rPr>
-        <w:t>There is a way to escape or override the specificity evaluation of elements using the </w:t>
+        <w:t xml:space="preserve">There is a way to escape or override the specificity evaluation of elements using </w:t>
+      </w:r>
+      <w:proofErr w:type="gramStart"/>
+      <w:r>
+        <w:rPr>
+          <w:lang w:val="en-US" w:eastAsia="ja-JP"/>
+        </w:rPr>
+        <w:t>the </w:t>
       </w:r>
       <w:r>
         <w:rPr>
@@ -22019,6 +23492,7 @@
         </w:rPr>
         <w:t>!important</w:t>
       </w:r>
+      <w:proofErr w:type="gramEnd"/>
       <w:r>
         <w:rPr>
           <w:lang w:val="en-US" w:eastAsia="ja-JP"/>
@@ -22036,7 +23510,14 @@
         <w:rPr>
           <w:lang w:val="en-US" w:eastAsia="ja-JP"/>
         </w:rPr>
-        <w:t>Always look for a way to use specificity before even considering </w:t>
+        <w:t xml:space="preserve">Always look for a way to use specificity before even </w:t>
+      </w:r>
+      <w:proofErr w:type="gramStart"/>
+      <w:r>
+        <w:rPr>
+          <w:lang w:val="en-US" w:eastAsia="ja-JP"/>
+        </w:rPr>
+        <w:t>considering </w:t>
       </w:r>
       <w:r>
         <w:rPr>
@@ -22050,11 +23531,19 @@
         </w:rPr>
         <w:t>!important</w:t>
       </w:r>
+      <w:proofErr w:type="gramEnd"/>
       <w:r>
         <w:rPr>
           <w:lang w:val="en-US" w:eastAsia="ja-JP"/>
         </w:rPr>
-        <w:t>. Never use </w:t>
+        <w:t xml:space="preserve">. Never </w:t>
+      </w:r>
+      <w:proofErr w:type="gramStart"/>
+      <w:r>
+        <w:rPr>
+          <w:lang w:val="en-US" w:eastAsia="ja-JP"/>
+        </w:rPr>
+        <w:t>use </w:t>
       </w:r>
       <w:r>
         <w:rPr>
@@ -22068,6 +23557,7 @@
         </w:rPr>
         <w:t>!important</w:t>
       </w:r>
+      <w:proofErr w:type="gramEnd"/>
       <w:r>
         <w:rPr>
           <w:lang w:val="en-US" w:eastAsia="ja-JP"/>
@@ -22121,7 +23611,7 @@
                     </pic:cNvPicPr>
                   </pic:nvPicPr>
                   <pic:blipFill>
-                    <a:blip r:embed="rId24" cstate="print">
+                    <a:blip r:embed="rId32" cstate="print">
                       <a:extLst>
                         <a:ext uri="{28A0092B-C50C-407E-A947-70E740481C1C}">
                           <a14:useLocalDpi xmlns:a14="http://schemas.microsoft.com/office/drawing/2010/main" val="0"/>
@@ -22193,6 +23683,7 @@
           <w:szCs w:val="24"/>
           <w:lang w:val="en-US" w:eastAsia="ja-JP"/>
         </w:rPr>
+        <w:lastRenderedPageBreak/>
         <w:drawing>
           <wp:inline distT="0" distB="0" distL="0" distR="0" wp14:anchorId="232F2AAF" wp14:editId="64BD3CF4">
             <wp:extent cx="2720567" cy="5584368"/>
@@ -22211,7 +23702,7 @@
                     </pic:cNvPicPr>
                   </pic:nvPicPr>
                   <pic:blipFill>
-                    <a:blip r:embed="rId25" cstate="print">
+                    <a:blip r:embed="rId33" cstate="print">
                       <a:extLst>
                         <a:ext uri="{28A0092B-C50C-407E-A947-70E740481C1C}">
                           <a14:useLocalDpi xmlns:a14="http://schemas.microsoft.com/office/drawing/2010/main" val="0"/>
@@ -22296,7 +23787,7 @@
                     </pic:cNvPicPr>
                   </pic:nvPicPr>
                   <pic:blipFill>
-                    <a:blip r:embed="rId26" cstate="print">
+                    <a:blip r:embed="rId34" cstate="print">
                       <a:extLst>
                         <a:ext uri="{28A0092B-C50C-407E-A947-70E740481C1C}">
                           <a14:useLocalDpi xmlns:a14="http://schemas.microsoft.com/office/drawing/2010/main" val="0"/>
@@ -22385,7 +23876,7 @@
           <w:lang w:val="en-US" w:eastAsia="ja-JP"/>
         </w:rPr>
       </w:pPr>
-      <w:hyperlink r:id="rId27" w:history="1">
+      <w:hyperlink r:id="rId35" w:history="1">
         <w:r>
           <w:rPr>
             <w:rStyle w:val="Hyperlink"/>
@@ -22401,7 +23892,7 @@
           <w:lang w:val="en-US" w:eastAsia="ja-JP"/>
         </w:rPr>
       </w:pPr>
-      <w:hyperlink r:id="rId28" w:history="1">
+      <w:hyperlink r:id="rId36" w:history="1">
         <w:r>
           <w:rPr>
             <w:rStyle w:val="Hyperlink"/>
@@ -22425,7 +23916,7 @@
           <w:lang w:val="en-US" w:eastAsia="ja-JP"/>
         </w:rPr>
       </w:pPr>
-      <w:bookmarkStart w:id="40" w:name="_Toc123031981"/>
+      <w:bookmarkStart w:id="40" w:name="_Toc123392432"/>
       <w:r>
         <w:rPr>
           <w:lang w:val="en-US" w:eastAsia="ja-JP"/>
@@ -22663,7 +24154,21 @@
           <w:lang w:val="en-US" w:eastAsia="ja-JP"/>
         </w:rPr>
         <w:lastRenderedPageBreak/>
-        <w:t>sizes on the web for example, are set to somewhere between 12px-30px, A font size set to 16px will appear the same size no matter how big the screen. If however, you wanted to set a CSS property value based on some dynamic value, the width of a browser window for example, there are also relative units of measurement that can be used to define CSS properties.</w:t>
+        <w:t xml:space="preserve">sizes on the web for example, are set to somewhere between 12px-30px, A font size set to 16px will appear the same size no matter how big the screen. </w:t>
+      </w:r>
+      <w:proofErr w:type="gramStart"/>
+      <w:r>
+        <w:rPr>
+          <w:lang w:val="en-US" w:eastAsia="ja-JP"/>
+        </w:rPr>
+        <w:t>If</w:t>
+      </w:r>
+      <w:proofErr w:type="gramEnd"/>
+      <w:r>
+        <w:rPr>
+          <w:lang w:val="en-US" w:eastAsia="ja-JP"/>
+        </w:rPr>
+        <w:t xml:space="preserve"> however, you wanted to set a CSS property value based on some dynamic value, the width of a browser window for example, there are also relative units of measurement that can be used to define CSS properties.</w:t>
       </w:r>
     </w:p>
     <w:p>
@@ -23264,8 +24769,24 @@
           <w:shd w:val="clear" w:color="auto" w:fill="F7F7F8"/>
           <w:lang w:val="en-US" w:eastAsia="ja-JP"/>
         </w:rPr>
-        <w:t>#one</w:t>
-      </w:r>
+        <w:t>#</w:t>
+      </w:r>
+      <w:proofErr w:type="gramStart"/>
+      <w:r>
+        <w:rPr>
+          <w:rFonts w:ascii="inherit" w:eastAsia="Times New Roman" w:hAnsi="inherit" w:cs="Courier New"/>
+          <w:b/>
+          <w:bCs/>
+          <w:color w:val="990000"/>
+          <w:sz w:val="20"/>
+          <w:szCs w:val="20"/>
+          <w:bdr w:val="none" w:sz="0" w:space="0" w:color="auto" w:frame="1"/>
+          <w:shd w:val="clear" w:color="auto" w:fill="F7F7F8"/>
+          <w:lang w:val="en-US" w:eastAsia="ja-JP"/>
+        </w:rPr>
+        <w:t>one</w:t>
+      </w:r>
+      <w:proofErr w:type="gramEnd"/>
       <w:r>
         <w:rPr>
           <w:rFonts w:ascii="Consolas" w:eastAsia="Times New Roman" w:hAnsi="Consolas" w:cs="Courier New"/>
@@ -23518,8 +25039,24 @@
           <w:shd w:val="clear" w:color="auto" w:fill="F7F7F8"/>
           <w:lang w:val="en-US" w:eastAsia="ja-JP"/>
         </w:rPr>
-        <w:t>#two</w:t>
-      </w:r>
+        <w:t>#</w:t>
+      </w:r>
+      <w:proofErr w:type="gramStart"/>
+      <w:r>
+        <w:rPr>
+          <w:rFonts w:ascii="inherit" w:eastAsia="Times New Roman" w:hAnsi="inherit" w:cs="Courier New"/>
+          <w:b/>
+          <w:bCs/>
+          <w:color w:val="990000"/>
+          <w:sz w:val="20"/>
+          <w:szCs w:val="20"/>
+          <w:bdr w:val="none" w:sz="0" w:space="0" w:color="auto" w:frame="1"/>
+          <w:shd w:val="clear" w:color="auto" w:fill="F7F7F8"/>
+          <w:lang w:val="en-US" w:eastAsia="ja-JP"/>
+        </w:rPr>
+        <w:t>two</w:t>
+      </w:r>
+      <w:proofErr w:type="gramEnd"/>
       <w:r>
         <w:rPr>
           <w:rFonts w:ascii="Consolas" w:eastAsia="Times New Roman" w:hAnsi="Consolas" w:cs="Courier New"/>
@@ -23790,6 +25327,7 @@
           <w:lang w:val="en-US"/>
         </w:rPr>
       </w:pPr>
+      <w:bookmarkStart w:id="41" w:name="_Toc123392433"/>
       <w:r>
         <w:rPr>
           <w:lang w:val="en-US"/>
@@ -23797,6 +25335,7 @@
         <w:lastRenderedPageBreak/>
         <w:t>CSS FLEXBOX</w:t>
       </w:r>
+      <w:bookmarkEnd w:id="41"/>
     </w:p>
     <w:p>
       <w:pPr>
@@ -23880,6 +25419,7 @@
         <w:t xml:space="preserve"> </w:t>
       </w:r>
       <w:proofErr w:type="spellStart"/>
+      <w:proofErr w:type="gramStart"/>
       <w:r>
         <w:rPr>
           <w:rStyle w:val="HTMLCode"/>
@@ -23894,6 +25434,7 @@
         <w:t>display:flex</w:t>
       </w:r>
       <w:proofErr w:type="spellEnd"/>
+      <w:proofErr w:type="gramEnd"/>
       <w:r>
         <w:rPr>
           <w:lang w:val="en-US"/>
@@ -23965,6 +25506,7 @@
         <w:t>.</w:t>
       </w:r>
       <w:proofErr w:type="spellStart"/>
+      <w:proofErr w:type="gramStart"/>
       <w:r>
         <w:rPr>
           <w:rStyle w:val="HTMLCode"/>
@@ -23989,9 +25531,9 @@
           <w:shd w:val="clear" w:color="auto" w:fill="F7F7F8"/>
           <w:lang w:val="en-US"/>
         </w:rPr>
-        <w:t>nth-of-type</w:t>
-      </w:r>
-      <w:proofErr w:type="spellEnd"/>
+        <w:t>nth</w:t>
+      </w:r>
+      <w:proofErr w:type="gramEnd"/>
       <w:r>
         <w:rPr>
           <w:rStyle w:val="HTMLCode"/>
@@ -24003,8 +25545,9 @@
           <w:shd w:val="clear" w:color="auto" w:fill="F7F7F8"/>
           <w:lang w:val="en-US"/>
         </w:rPr>
-        <w:t>(2</w:t>
-      </w:r>
+        <w:t>-of-type</w:t>
+      </w:r>
+      <w:proofErr w:type="spellEnd"/>
       <w:r>
         <w:rPr>
           <w:rStyle w:val="HTMLCode"/>
@@ -24016,26 +25559,7 @@
           <w:shd w:val="clear" w:color="auto" w:fill="F7F7F8"/>
           <w:lang w:val="en-US"/>
         </w:rPr>
-        <w:t>){}</w:t>
-      </w:r>
-    </w:p>
-    <w:p>
-      <w:pPr>
-        <w:rPr>
-          <w:lang w:val="en-US"/>
-        </w:rPr>
-      </w:pPr>
-      <w:r>
-        <w:rPr>
-          <w:lang w:val="en-US"/>
-        </w:rPr>
-        <w:t>The</w:t>
-      </w:r>
-      <w:r>
-        <w:rPr>
-          <w:lang w:val="en-US"/>
-        </w:rPr>
-        <w:t xml:space="preserve"> </w:t>
+        <w:t>(2</w:t>
       </w:r>
       <w:r>
         <w:rPr>
@@ -24048,9 +25572,27 @@
           <w:shd w:val="clear" w:color="auto" w:fill="F7F7F8"/>
           <w:lang w:val="en-US"/>
         </w:rPr>
-        <w:t>.</w:t>
-      </w:r>
-      <w:proofErr w:type="spellStart"/>
+        <w:t>){}</w:t>
+      </w:r>
+    </w:p>
+    <w:p>
+      <w:pPr>
+        <w:rPr>
+          <w:lang w:val="en-US"/>
+        </w:rPr>
+      </w:pPr>
+      <w:r>
+        <w:rPr>
+          <w:lang w:val="en-US"/>
+        </w:rPr>
+        <w:t>The</w:t>
+      </w:r>
+      <w:r>
+        <w:rPr>
+          <w:lang w:val="en-US"/>
+        </w:rPr>
+        <w:t xml:space="preserve"> </w:t>
+      </w:r>
       <w:r>
         <w:rPr>
           <w:rStyle w:val="HTMLCode"/>
@@ -24062,7 +25604,36 @@
           <w:shd w:val="clear" w:color="auto" w:fill="F7F7F8"/>
           <w:lang w:val="en-US"/>
         </w:rPr>
-        <w:t>class:nth-of</w:t>
+        <w:t>.</w:t>
+      </w:r>
+      <w:proofErr w:type="spellStart"/>
+      <w:proofErr w:type="gramStart"/>
+      <w:r>
+        <w:rPr>
+          <w:rStyle w:val="HTMLCode"/>
+          <w:rFonts w:ascii="Consolas" w:eastAsiaTheme="majorEastAsia" w:hAnsi="Consolas"/>
+          <w:color w:val="0F2B3D"/>
+          <w:sz w:val="24"/>
+          <w:szCs w:val="24"/>
+          <w:bdr w:val="single" w:sz="6" w:space="0" w:color="B4B9BD" w:frame="1"/>
+          <w:shd w:val="clear" w:color="auto" w:fill="F7F7F8"/>
+          <w:lang w:val="en-US"/>
+        </w:rPr>
+        <w:t>class:nth</w:t>
+      </w:r>
+      <w:proofErr w:type="gramEnd"/>
+      <w:r>
+        <w:rPr>
+          <w:rStyle w:val="HTMLCode"/>
+          <w:rFonts w:ascii="Consolas" w:eastAsiaTheme="majorEastAsia" w:hAnsi="Consolas"/>
+          <w:color w:val="0F2B3D"/>
+          <w:sz w:val="24"/>
+          <w:szCs w:val="24"/>
+          <w:bdr w:val="single" w:sz="6" w:space="0" w:color="B4B9BD" w:frame="1"/>
+          <w:shd w:val="clear" w:color="auto" w:fill="F7F7F8"/>
+          <w:lang w:val="en-US"/>
+        </w:rPr>
+        <w:t>-of</w:t>
       </w:r>
       <w:proofErr w:type="spellEnd"/>
       <w:r>
@@ -24182,7 +25753,7 @@
                     <pic:cNvPicPr/>
                   </pic:nvPicPr>
                   <pic:blipFill>
-                    <a:blip r:embed="rId29" cstate="print">
+                    <a:blip r:embed="rId37" cstate="print">
                       <a:extLst>
                         <a:ext uri="{28A0092B-C50C-407E-A947-70E740481C1C}">
                           <a14:useLocalDpi xmlns:a14="http://schemas.microsoft.com/office/drawing/2010/main" val="0"/>

</xml_diff>